<commit_message>
Very nearly finished with C
</commit_message>
<xml_diff>
--- a/Project56Docs/developmentB/DevB - opdracht C.docx
+++ b/Project56Docs/developmentB/DevB - opdracht C.docx
@@ -1,10 +1,10 @@
 
 <file path=word/document.xml><?xml version="1.0" encoding="utf-8"?>
-<w:document xmlns:wpc="http://schemas.microsoft.com/office/word/2010/wordprocessingCanvas" xmlns:mc="http://schemas.openxmlformats.org/markup-compatibility/2006" xmlns:o="urn:schemas-microsoft-com:office:office" xmlns:r="http://schemas.openxmlformats.org/officeDocument/2006/relationships" xmlns:m="http://schemas.openxmlformats.org/officeDocument/2006/math" xmlns:v="urn:schemas-microsoft-com:vml" xmlns:wp14="http://schemas.microsoft.com/office/word/2010/wordprocessingDrawing" xmlns:wp="http://schemas.openxmlformats.org/drawingml/2006/wordprocessingDrawing" xmlns:w10="urn:schemas-microsoft-com:office:word" xmlns:w="http://schemas.openxmlformats.org/wordprocessingml/2006/main" xmlns:w14="http://schemas.microsoft.com/office/word/2010/wordml" xmlns:w15="http://schemas.microsoft.com/office/word/2012/wordml" xmlns:wpg="http://schemas.microsoft.com/office/word/2010/wordprocessingGroup" xmlns:wpi="http://schemas.microsoft.com/office/word/2010/wordprocessingInk" xmlns:wne="http://schemas.microsoft.com/office/word/2006/wordml" xmlns:wps="http://schemas.microsoft.com/office/word/2010/wordprocessingShape" mc:Ignorable="w14 w15 wp14">
+<w:document xmlns:wpc="http://schemas.microsoft.com/office/word/2010/wordprocessingCanvas" xmlns:mc="http://schemas.openxmlformats.org/markup-compatibility/2006" xmlns:o="urn:schemas-microsoft-com:office:office" xmlns:r="http://schemas.openxmlformats.org/officeDocument/2006/relationships" xmlns:m="http://schemas.openxmlformats.org/officeDocument/2006/math" xmlns:v="urn:schemas-microsoft-com:vml" xmlns:wp14="http://schemas.microsoft.com/office/word/2010/wordprocessingDrawing" xmlns:wp="http://schemas.openxmlformats.org/drawingml/2006/wordprocessingDrawing" xmlns:w10="urn:schemas-microsoft-com:office:word" xmlns:w="http://schemas.openxmlformats.org/wordprocessingml/2006/main" xmlns:w14="http://schemas.microsoft.com/office/word/2010/wordml" xmlns:wpg="http://schemas.microsoft.com/office/word/2010/wordprocessingGroup" xmlns:wpi="http://schemas.microsoft.com/office/word/2010/wordprocessingInk" xmlns:wne="http://schemas.microsoft.com/office/word/2006/wordml" xmlns:wps="http://schemas.microsoft.com/office/word/2010/wordprocessingShape" mc:Ignorable="w14 wp14">
   <w:body>
     <w:p>
       <w:pPr>
-        <w:pStyle w:val="Kop1"/>
+        <w:pStyle w:val="Heading1"/>
         <w:jc w:val="center"/>
         <w:rPr>
           <w:sz w:val="40"/>
@@ -15,7 +15,7 @@
       <w:bookmarkStart w:id="0" w:name="_Toc440297952"/>
       <w:bookmarkStart w:id="1" w:name="_Toc440297963"/>
       <w:bookmarkStart w:id="2" w:name="_Toc440621375"/>
-      <w:bookmarkStart w:id="3" w:name="_Toc440623789"/>
+      <w:bookmarkStart w:id="3" w:name="_Toc440644377"/>
       <w:r>
         <w:rPr>
           <w:sz w:val="40"/>
@@ -39,7 +39,7 @@
     </w:p>
     <w:p>
       <w:pPr>
-        <w:pStyle w:val="Kop1"/>
+        <w:pStyle w:val="Heading1"/>
         <w:jc w:val="center"/>
         <w:rPr>
           <w:sz w:val="40"/>
@@ -50,7 +50,7 @@
       <w:bookmarkStart w:id="4" w:name="_Toc440297953"/>
       <w:bookmarkStart w:id="5" w:name="_Toc440297964"/>
       <w:bookmarkStart w:id="6" w:name="_Toc440621376"/>
-      <w:bookmarkStart w:id="7" w:name="_Toc440623790"/>
+      <w:bookmarkStart w:id="7" w:name="_Toc440644378"/>
       <w:r>
         <w:rPr>
           <w:sz w:val="40"/>
@@ -101,7 +101,7 @@
     </w:p>
     <w:p>
       <w:pPr>
-        <w:pStyle w:val="Kop1"/>
+        <w:pStyle w:val="Heading1"/>
         <w:jc w:val="center"/>
         <w:rPr>
           <w:sz w:val="72"/>
@@ -112,7 +112,7 @@
       <w:bookmarkStart w:id="8" w:name="_Toc440297954"/>
       <w:bookmarkStart w:id="9" w:name="_Toc440297965"/>
       <w:bookmarkStart w:id="10" w:name="_Toc440621377"/>
-      <w:bookmarkStart w:id="11" w:name="_Toc440623791"/>
+      <w:bookmarkStart w:id="11" w:name="_Toc440644379"/>
       <w:r>
         <w:rPr>
           <w:sz w:val="72"/>
@@ -263,7 +263,7 @@
       <w:sdtContent>
         <w:p>
           <w:pPr>
-            <w:pStyle w:val="Kopvaninhoudsopgave"/>
+            <w:pStyle w:val="TOCHeading"/>
             <w:rPr>
               <w:noProof/>
             </w:rPr>
@@ -283,7 +283,7 @@
         </w:p>
         <w:p>
           <w:pPr>
-            <w:pStyle w:val="Inhopg1"/>
+            <w:pStyle w:val="TOC1"/>
             <w:tabs>
               <w:tab w:val="right" w:leader="dot" w:pos="9062"/>
             </w:tabs>
@@ -293,7 +293,7 @@
               <w:lang w:eastAsia="nl-NL"/>
             </w:rPr>
           </w:pPr>
-          <w:hyperlink w:anchor="_Toc440623789" w:history="1">
+          <w:hyperlink w:anchor="_Toc440644377" w:history="1">
             <w:r>
               <w:rPr>
                 <w:rStyle w:val="Hyperlink"/>
@@ -321,7 +321,7 @@
                 <w:noProof/>
                 <w:webHidden/>
               </w:rPr>
-              <w:instrText xml:space="preserve"> PAGEREF _Toc440623789 \h </w:instrText>
+              <w:instrText xml:space="preserve"> PAGEREF _Toc440644377 \h </w:instrText>
             </w:r>
             <w:r>
               <w:rPr>
@@ -354,7 +354,7 @@
         </w:p>
         <w:p>
           <w:pPr>
-            <w:pStyle w:val="Inhopg1"/>
+            <w:pStyle w:val="TOC1"/>
             <w:tabs>
               <w:tab w:val="right" w:leader="dot" w:pos="9062"/>
             </w:tabs>
@@ -364,7 +364,7 @@
               <w:lang w:eastAsia="nl-NL"/>
             </w:rPr>
           </w:pPr>
-          <w:hyperlink w:anchor="_Toc440623790" w:history="1">
+          <w:hyperlink w:anchor="_Toc440644378" w:history="1">
             <w:r>
               <w:rPr>
                 <w:rStyle w:val="Hyperlink"/>
@@ -392,7 +392,7 @@
                 <w:noProof/>
                 <w:webHidden/>
               </w:rPr>
-              <w:instrText xml:space="preserve"> PAGEREF _Toc440623790 \h </w:instrText>
+              <w:instrText xml:space="preserve"> PAGEREF _Toc440644378 \h </w:instrText>
             </w:r>
             <w:r>
               <w:rPr>
@@ -425,7 +425,7 @@
         </w:p>
         <w:p>
           <w:pPr>
-            <w:pStyle w:val="Inhopg1"/>
+            <w:pStyle w:val="TOC1"/>
             <w:tabs>
               <w:tab w:val="right" w:leader="dot" w:pos="9062"/>
             </w:tabs>
@@ -435,7 +435,7 @@
               <w:lang w:eastAsia="nl-NL"/>
             </w:rPr>
           </w:pPr>
-          <w:hyperlink w:anchor="_Toc440623791" w:history="1">
+          <w:hyperlink w:anchor="_Toc440644379" w:history="1">
             <w:r>
               <w:rPr>
                 <w:rStyle w:val="Hyperlink"/>
@@ -463,7 +463,7 @@
                 <w:noProof/>
                 <w:webHidden/>
               </w:rPr>
-              <w:instrText xml:space="preserve"> PAGEREF _Toc440623791 \h </w:instrText>
+              <w:instrText xml:space="preserve"> PAGEREF _Toc440644379 \h </w:instrText>
             </w:r>
             <w:r>
               <w:rPr>
@@ -496,7 +496,7 @@
         </w:p>
         <w:p>
           <w:pPr>
-            <w:pStyle w:val="Inhopg1"/>
+            <w:pStyle w:val="TOC1"/>
             <w:tabs>
               <w:tab w:val="right" w:leader="dot" w:pos="9062"/>
             </w:tabs>
@@ -506,7 +506,7 @@
               <w:lang w:eastAsia="nl-NL"/>
             </w:rPr>
           </w:pPr>
-          <w:hyperlink w:anchor="_Toc440623792" w:history="1">
+          <w:hyperlink w:anchor="_Toc440644380" w:history="1">
             <w:r>
               <w:rPr>
                 <w:rStyle w:val="Hyperlink"/>
@@ -534,7 +534,7 @@
                 <w:noProof/>
                 <w:webHidden/>
               </w:rPr>
-              <w:instrText xml:space="preserve"> PAGEREF _Toc440623792 \h </w:instrText>
+              <w:instrText xml:space="preserve"> PAGEREF _Toc440644380 \h </w:instrText>
             </w:r>
             <w:r>
               <w:rPr>
@@ -567,7 +567,7 @@
         </w:p>
         <w:p>
           <w:pPr>
-            <w:pStyle w:val="Inhopg1"/>
+            <w:pStyle w:val="TOC1"/>
             <w:tabs>
               <w:tab w:val="right" w:leader="dot" w:pos="9062"/>
             </w:tabs>
@@ -577,7 +577,7 @@
               <w:lang w:eastAsia="nl-NL"/>
             </w:rPr>
           </w:pPr>
-          <w:hyperlink w:anchor="_Toc440623793" w:history="1">
+          <w:hyperlink w:anchor="_Toc440644381" w:history="1">
             <w:r>
               <w:rPr>
                 <w:rStyle w:val="Hyperlink"/>
@@ -605,7 +605,7 @@
                 <w:noProof/>
                 <w:webHidden/>
               </w:rPr>
-              <w:instrText xml:space="preserve"> PAGEREF _Toc440623793 \h </w:instrText>
+              <w:instrText xml:space="preserve"> PAGEREF _Toc440644381 \h </w:instrText>
             </w:r>
             <w:r>
               <w:rPr>
@@ -638,7 +638,7 @@
         </w:p>
         <w:p>
           <w:pPr>
-            <w:pStyle w:val="Inhopg1"/>
+            <w:pStyle w:val="TOC1"/>
             <w:tabs>
               <w:tab w:val="right" w:leader="dot" w:pos="9062"/>
             </w:tabs>
@@ -648,7 +648,7 @@
               <w:lang w:eastAsia="nl-NL"/>
             </w:rPr>
           </w:pPr>
-          <w:hyperlink w:anchor="_Toc440623794" w:history="1">
+          <w:hyperlink w:anchor="_Toc440644382" w:history="1">
             <w:r>
               <w:rPr>
                 <w:rStyle w:val="Hyperlink"/>
@@ -676,7 +676,7 @@
                 <w:noProof/>
                 <w:webHidden/>
               </w:rPr>
-              <w:instrText xml:space="preserve"> PAGEREF _Toc440623794 \h </w:instrText>
+              <w:instrText xml:space="preserve"> PAGEREF _Toc440644382 \h </w:instrText>
             </w:r>
             <w:r>
               <w:rPr>
@@ -709,7 +709,7 @@
         </w:p>
         <w:p>
           <w:pPr>
-            <w:pStyle w:val="Inhopg1"/>
+            <w:pStyle w:val="TOC1"/>
             <w:tabs>
               <w:tab w:val="right" w:leader="dot" w:pos="9062"/>
             </w:tabs>
@@ -719,7 +719,7 @@
               <w:lang w:eastAsia="nl-NL"/>
             </w:rPr>
           </w:pPr>
-          <w:hyperlink w:anchor="_Toc440623795" w:history="1">
+          <w:hyperlink w:anchor="_Toc440644383" w:history="1">
             <w:r>
               <w:rPr>
                 <w:rStyle w:val="Hyperlink"/>
@@ -747,7 +747,7 @@
                 <w:noProof/>
                 <w:webHidden/>
               </w:rPr>
-              <w:instrText xml:space="preserve"> PAGEREF _Toc440623795 \h </w:instrText>
+              <w:instrText xml:space="preserve"> PAGEREF _Toc440644383 \h </w:instrText>
             </w:r>
             <w:r>
               <w:rPr>
@@ -780,7 +780,7 @@
         </w:p>
         <w:p>
           <w:pPr>
-            <w:pStyle w:val="Inhopg1"/>
+            <w:pStyle w:val="TOC1"/>
             <w:tabs>
               <w:tab w:val="right" w:leader="dot" w:pos="9062"/>
             </w:tabs>
@@ -790,7 +790,7 @@
               <w:lang w:eastAsia="nl-NL"/>
             </w:rPr>
           </w:pPr>
-          <w:hyperlink w:anchor="_Toc440623796" w:history="1">
+          <w:hyperlink w:anchor="_Toc440644384" w:history="1">
             <w:r>
               <w:rPr>
                 <w:rStyle w:val="Hyperlink"/>
@@ -818,7 +818,7 @@
                 <w:noProof/>
                 <w:webHidden/>
               </w:rPr>
-              <w:instrText xml:space="preserve"> PAGEREF _Toc440623796 \h </w:instrText>
+              <w:instrText xml:space="preserve"> PAGEREF _Toc440644384 \h </w:instrText>
             </w:r>
             <w:r>
               <w:rPr>
@@ -851,7 +851,7 @@
         </w:p>
         <w:p>
           <w:pPr>
-            <w:pStyle w:val="Inhopg1"/>
+            <w:pStyle w:val="TOC1"/>
             <w:tabs>
               <w:tab w:val="right" w:leader="dot" w:pos="9062"/>
             </w:tabs>
@@ -861,7 +861,7 @@
               <w:lang w:eastAsia="nl-NL"/>
             </w:rPr>
           </w:pPr>
-          <w:hyperlink w:anchor="_Toc440623797" w:history="1">
+          <w:hyperlink w:anchor="_Toc440644385" w:history="1">
             <w:r>
               <w:rPr>
                 <w:rStyle w:val="Hyperlink"/>
@@ -889,7 +889,7 @@
                 <w:noProof/>
                 <w:webHidden/>
               </w:rPr>
-              <w:instrText xml:space="preserve"> PAGEREF _Toc440623797 \h </w:instrText>
+              <w:instrText xml:space="preserve"> PAGEREF _Toc440644385 \h </w:instrText>
             </w:r>
             <w:r>
               <w:rPr>
@@ -922,7 +922,7 @@
         </w:p>
         <w:p>
           <w:pPr>
-            <w:pStyle w:val="Inhopg1"/>
+            <w:pStyle w:val="TOC1"/>
             <w:tabs>
               <w:tab w:val="right" w:leader="dot" w:pos="9062"/>
             </w:tabs>
@@ -932,7 +932,7 @@
               <w:lang w:eastAsia="nl-NL"/>
             </w:rPr>
           </w:pPr>
-          <w:hyperlink w:anchor="_Toc440623798" w:history="1">
+          <w:hyperlink w:anchor="_Toc440644386" w:history="1">
             <w:r>
               <w:rPr>
                 <w:rStyle w:val="Hyperlink"/>
@@ -960,7 +960,7 @@
                 <w:noProof/>
                 <w:webHidden/>
               </w:rPr>
-              <w:instrText xml:space="preserve"> PAGEREF _Toc440623798 \h </w:instrText>
+              <w:instrText xml:space="preserve"> PAGEREF _Toc440644386 \h </w:instrText>
             </w:r>
             <w:r>
               <w:rPr>
@@ -993,7 +993,7 @@
         </w:p>
         <w:p>
           <w:pPr>
-            <w:pStyle w:val="Inhopg1"/>
+            <w:pStyle w:val="TOC1"/>
             <w:tabs>
               <w:tab w:val="right" w:leader="dot" w:pos="9062"/>
             </w:tabs>
@@ -1003,7 +1003,7 @@
               <w:lang w:eastAsia="nl-NL"/>
             </w:rPr>
           </w:pPr>
-          <w:hyperlink w:anchor="_Toc440623799" w:history="1">
+          <w:hyperlink w:anchor="_Toc440644387" w:history="1">
             <w:r>
               <w:rPr>
                 <w:rStyle w:val="Hyperlink"/>
@@ -1031,7 +1031,7 @@
                 <w:noProof/>
                 <w:webHidden/>
               </w:rPr>
-              <w:instrText xml:space="preserve"> PAGEREF _Toc440623799 \h </w:instrText>
+              <w:instrText xml:space="preserve"> PAGEREF _Toc440644387 \h </w:instrText>
             </w:r>
             <w:r>
               <w:rPr>
@@ -1064,7 +1064,7 @@
         </w:p>
         <w:p>
           <w:pPr>
-            <w:pStyle w:val="Inhopg1"/>
+            <w:pStyle w:val="TOC1"/>
             <w:tabs>
               <w:tab w:val="right" w:leader="dot" w:pos="9062"/>
             </w:tabs>
@@ -1074,7 +1074,7 @@
               <w:lang w:eastAsia="nl-NL"/>
             </w:rPr>
           </w:pPr>
-          <w:hyperlink w:anchor="_Toc440623800" w:history="1">
+          <w:hyperlink w:anchor="_Toc440644388" w:history="1">
             <w:r>
               <w:rPr>
                 <w:rStyle w:val="Hyperlink"/>
@@ -1102,7 +1102,7 @@
                 <w:noProof/>
                 <w:webHidden/>
               </w:rPr>
-              <w:instrText xml:space="preserve"> PAGEREF _Toc440623800 \h </w:instrText>
+              <w:instrText xml:space="preserve"> PAGEREF _Toc440644388 \h </w:instrText>
             </w:r>
             <w:r>
               <w:rPr>
@@ -1135,7 +1135,7 @@
         </w:p>
         <w:p>
           <w:pPr>
-            <w:pStyle w:val="Inhopg1"/>
+            <w:pStyle w:val="TOC1"/>
             <w:tabs>
               <w:tab w:val="right" w:leader="dot" w:pos="9062"/>
             </w:tabs>
@@ -1145,7 +1145,7 @@
               <w:lang w:eastAsia="nl-NL"/>
             </w:rPr>
           </w:pPr>
-          <w:hyperlink w:anchor="_Toc440623801" w:history="1">
+          <w:hyperlink w:anchor="_Toc440644389" w:history="1">
             <w:r>
               <w:rPr>
                 <w:rStyle w:val="Hyperlink"/>
@@ -1173,7 +1173,7 @@
                 <w:noProof/>
                 <w:webHidden/>
               </w:rPr>
-              <w:instrText xml:space="preserve"> PAGEREF _Toc440623801 \h </w:instrText>
+              <w:instrText xml:space="preserve"> PAGEREF _Toc440644389 \h </w:instrText>
             </w:r>
             <w:r>
               <w:rPr>
@@ -1194,6 +1194,502 @@
                 <w:webHidden/>
               </w:rPr>
               <w:t>9</w:t>
+            </w:r>
+            <w:r>
+              <w:rPr>
+                <w:noProof/>
+                <w:webHidden/>
+              </w:rPr>
+              <w:fldChar w:fldCharType="end"/>
+            </w:r>
+          </w:hyperlink>
+        </w:p>
+        <w:p>
+          <w:pPr>
+            <w:pStyle w:val="TOC1"/>
+            <w:tabs>
+              <w:tab w:val="right" w:leader="dot" w:pos="9062"/>
+            </w:tabs>
+            <w:rPr>
+              <w:rFonts w:eastAsiaTheme="minorEastAsia"/>
+              <w:noProof/>
+              <w:lang w:eastAsia="nl-NL"/>
+            </w:rPr>
+          </w:pPr>
+          <w:hyperlink w:anchor="_Toc440644390" w:history="1">
+            <w:r>
+              <w:rPr>
+                <w:rStyle w:val="Hyperlink"/>
+                <w:noProof/>
+                <w:lang w:val="en-US"/>
+              </w:rPr>
+              <w:t>Week 2-6: Research and design</w:t>
+            </w:r>
+            <w:r>
+              <w:rPr>
+                <w:noProof/>
+                <w:webHidden/>
+              </w:rPr>
+              <w:tab/>
+            </w:r>
+            <w:r>
+              <w:rPr>
+                <w:noProof/>
+                <w:webHidden/>
+              </w:rPr>
+              <w:fldChar w:fldCharType="begin"/>
+            </w:r>
+            <w:r>
+              <w:rPr>
+                <w:noProof/>
+                <w:webHidden/>
+              </w:rPr>
+              <w:instrText xml:space="preserve"> PAGEREF _Toc440644390 \h </w:instrText>
+            </w:r>
+            <w:r>
+              <w:rPr>
+                <w:noProof/>
+                <w:webHidden/>
+              </w:rPr>
+            </w:r>
+            <w:r>
+              <w:rPr>
+                <w:noProof/>
+                <w:webHidden/>
+              </w:rPr>
+              <w:fldChar w:fldCharType="separate"/>
+            </w:r>
+            <w:r>
+              <w:rPr>
+                <w:noProof/>
+                <w:webHidden/>
+              </w:rPr>
+              <w:t>9</w:t>
+            </w:r>
+            <w:r>
+              <w:rPr>
+                <w:noProof/>
+                <w:webHidden/>
+              </w:rPr>
+              <w:fldChar w:fldCharType="end"/>
+            </w:r>
+          </w:hyperlink>
+        </w:p>
+        <w:p>
+          <w:pPr>
+            <w:pStyle w:val="TOC1"/>
+            <w:tabs>
+              <w:tab w:val="right" w:leader="dot" w:pos="9062"/>
+            </w:tabs>
+            <w:rPr>
+              <w:rFonts w:eastAsiaTheme="minorEastAsia"/>
+              <w:noProof/>
+              <w:lang w:eastAsia="nl-NL"/>
+            </w:rPr>
+          </w:pPr>
+          <w:hyperlink w:anchor="_Toc440644391" w:history="1">
+            <w:r>
+              <w:rPr>
+                <w:rStyle w:val="Hyperlink"/>
+                <w:noProof/>
+                <w:lang w:val="en-US"/>
+              </w:rPr>
+              <w:t>Week 6-16: Implementation with weekly prototype</w:t>
+            </w:r>
+            <w:r>
+              <w:rPr>
+                <w:noProof/>
+                <w:webHidden/>
+              </w:rPr>
+              <w:tab/>
+            </w:r>
+            <w:r>
+              <w:rPr>
+                <w:noProof/>
+                <w:webHidden/>
+              </w:rPr>
+              <w:fldChar w:fldCharType="begin"/>
+            </w:r>
+            <w:r>
+              <w:rPr>
+                <w:noProof/>
+                <w:webHidden/>
+              </w:rPr>
+              <w:instrText xml:space="preserve"> PAGEREF _Toc440644391 \h </w:instrText>
+            </w:r>
+            <w:r>
+              <w:rPr>
+                <w:noProof/>
+                <w:webHidden/>
+              </w:rPr>
+            </w:r>
+            <w:r>
+              <w:rPr>
+                <w:noProof/>
+                <w:webHidden/>
+              </w:rPr>
+              <w:fldChar w:fldCharType="separate"/>
+            </w:r>
+            <w:r>
+              <w:rPr>
+                <w:noProof/>
+                <w:webHidden/>
+              </w:rPr>
+              <w:t>9</w:t>
+            </w:r>
+            <w:r>
+              <w:rPr>
+                <w:noProof/>
+                <w:webHidden/>
+              </w:rPr>
+              <w:fldChar w:fldCharType="end"/>
+            </w:r>
+          </w:hyperlink>
+        </w:p>
+        <w:p>
+          <w:pPr>
+            <w:pStyle w:val="TOC1"/>
+            <w:tabs>
+              <w:tab w:val="right" w:leader="dot" w:pos="9062"/>
+            </w:tabs>
+            <w:rPr>
+              <w:rFonts w:eastAsiaTheme="minorEastAsia"/>
+              <w:noProof/>
+              <w:lang w:eastAsia="nl-NL"/>
+            </w:rPr>
+          </w:pPr>
+          <w:hyperlink w:anchor="_Toc440644392" w:history="1">
+            <w:r>
+              <w:rPr>
+                <w:rStyle w:val="Hyperlink"/>
+                <w:noProof/>
+                <w:lang w:val="en-US"/>
+              </w:rPr>
+              <w:t>Week 16-18: Extra time to work on deployment pipeline and testing</w:t>
+            </w:r>
+            <w:r>
+              <w:rPr>
+                <w:noProof/>
+                <w:webHidden/>
+              </w:rPr>
+              <w:tab/>
+            </w:r>
+            <w:r>
+              <w:rPr>
+                <w:noProof/>
+                <w:webHidden/>
+              </w:rPr>
+              <w:fldChar w:fldCharType="begin"/>
+            </w:r>
+            <w:r>
+              <w:rPr>
+                <w:noProof/>
+                <w:webHidden/>
+              </w:rPr>
+              <w:instrText xml:space="preserve"> PAGEREF _Toc440644392 \h </w:instrText>
+            </w:r>
+            <w:r>
+              <w:rPr>
+                <w:noProof/>
+                <w:webHidden/>
+              </w:rPr>
+            </w:r>
+            <w:r>
+              <w:rPr>
+                <w:noProof/>
+                <w:webHidden/>
+              </w:rPr>
+              <w:fldChar w:fldCharType="separate"/>
+            </w:r>
+            <w:r>
+              <w:rPr>
+                <w:noProof/>
+                <w:webHidden/>
+              </w:rPr>
+              <w:t>9</w:t>
+            </w:r>
+            <w:r>
+              <w:rPr>
+                <w:noProof/>
+                <w:webHidden/>
+              </w:rPr>
+              <w:fldChar w:fldCharType="end"/>
+            </w:r>
+          </w:hyperlink>
+        </w:p>
+        <w:p>
+          <w:pPr>
+            <w:pStyle w:val="TOC1"/>
+            <w:tabs>
+              <w:tab w:val="right" w:leader="dot" w:pos="9062"/>
+            </w:tabs>
+            <w:rPr>
+              <w:rFonts w:eastAsiaTheme="minorEastAsia"/>
+              <w:noProof/>
+              <w:lang w:eastAsia="nl-NL"/>
+            </w:rPr>
+          </w:pPr>
+          <w:hyperlink w:anchor="_Toc440644393" w:history="1">
+            <w:r>
+              <w:rPr>
+                <w:rStyle w:val="Hyperlink"/>
+                <w:noProof/>
+                <w:lang w:val="en-US"/>
+              </w:rPr>
+              <w:t>Environments and upgrades</w:t>
+            </w:r>
+            <w:r>
+              <w:rPr>
+                <w:noProof/>
+                <w:webHidden/>
+              </w:rPr>
+              <w:tab/>
+            </w:r>
+            <w:r>
+              <w:rPr>
+                <w:noProof/>
+                <w:webHidden/>
+              </w:rPr>
+              <w:fldChar w:fldCharType="begin"/>
+            </w:r>
+            <w:r>
+              <w:rPr>
+                <w:noProof/>
+                <w:webHidden/>
+              </w:rPr>
+              <w:instrText xml:space="preserve"> PAGEREF _Toc440644393 \h </w:instrText>
+            </w:r>
+            <w:r>
+              <w:rPr>
+                <w:noProof/>
+                <w:webHidden/>
+              </w:rPr>
+            </w:r>
+            <w:r>
+              <w:rPr>
+                <w:noProof/>
+                <w:webHidden/>
+              </w:rPr>
+              <w:fldChar w:fldCharType="separate"/>
+            </w:r>
+            <w:r>
+              <w:rPr>
+                <w:noProof/>
+                <w:webHidden/>
+              </w:rPr>
+              <w:t>10</w:t>
+            </w:r>
+            <w:r>
+              <w:rPr>
+                <w:noProof/>
+                <w:webHidden/>
+              </w:rPr>
+              <w:fldChar w:fldCharType="end"/>
+            </w:r>
+          </w:hyperlink>
+        </w:p>
+        <w:p>
+          <w:pPr>
+            <w:pStyle w:val="TOC1"/>
+            <w:tabs>
+              <w:tab w:val="right" w:leader="dot" w:pos="9062"/>
+            </w:tabs>
+            <w:rPr>
+              <w:rFonts w:eastAsiaTheme="minorEastAsia"/>
+              <w:noProof/>
+              <w:lang w:eastAsia="nl-NL"/>
+            </w:rPr>
+          </w:pPr>
+          <w:hyperlink w:anchor="_Toc440644394" w:history="1">
+            <w:r>
+              <w:rPr>
+                <w:rStyle w:val="Hyperlink"/>
+                <w:noProof/>
+                <w:lang w:val="en-US"/>
+              </w:rPr>
+              <w:t>Development, testing and production environments</w:t>
+            </w:r>
+            <w:r>
+              <w:rPr>
+                <w:noProof/>
+                <w:webHidden/>
+              </w:rPr>
+              <w:tab/>
+            </w:r>
+            <w:r>
+              <w:rPr>
+                <w:noProof/>
+                <w:webHidden/>
+              </w:rPr>
+              <w:fldChar w:fldCharType="begin"/>
+            </w:r>
+            <w:r>
+              <w:rPr>
+                <w:noProof/>
+                <w:webHidden/>
+              </w:rPr>
+              <w:instrText xml:space="preserve"> PAGEREF _Toc440644394 \h </w:instrText>
+            </w:r>
+            <w:r>
+              <w:rPr>
+                <w:noProof/>
+                <w:webHidden/>
+              </w:rPr>
+            </w:r>
+            <w:r>
+              <w:rPr>
+                <w:noProof/>
+                <w:webHidden/>
+              </w:rPr>
+              <w:fldChar w:fldCharType="separate"/>
+            </w:r>
+            <w:r>
+              <w:rPr>
+                <w:noProof/>
+                <w:webHidden/>
+              </w:rPr>
+              <w:t>10</w:t>
+            </w:r>
+            <w:r>
+              <w:rPr>
+                <w:noProof/>
+                <w:webHidden/>
+              </w:rPr>
+              <w:fldChar w:fldCharType="end"/>
+            </w:r>
+          </w:hyperlink>
+        </w:p>
+        <w:p>
+          <w:pPr>
+            <w:pStyle w:val="TOC1"/>
+            <w:tabs>
+              <w:tab w:val="right" w:leader="dot" w:pos="9062"/>
+            </w:tabs>
+            <w:rPr>
+              <w:rFonts w:eastAsiaTheme="minorEastAsia"/>
+              <w:noProof/>
+              <w:lang w:eastAsia="nl-NL"/>
+            </w:rPr>
+          </w:pPr>
+          <w:hyperlink w:anchor="_Toc440644395" w:history="1">
+            <w:r>
+              <w:rPr>
+                <w:rStyle w:val="Hyperlink"/>
+                <w:noProof/>
+                <w:lang w:val="en-US"/>
+              </w:rPr>
+              <w:t>Upgrading live software to newer versions</w:t>
+            </w:r>
+            <w:r>
+              <w:rPr>
+                <w:noProof/>
+                <w:webHidden/>
+              </w:rPr>
+              <w:tab/>
+            </w:r>
+            <w:r>
+              <w:rPr>
+                <w:noProof/>
+                <w:webHidden/>
+              </w:rPr>
+              <w:fldChar w:fldCharType="begin"/>
+            </w:r>
+            <w:r>
+              <w:rPr>
+                <w:noProof/>
+                <w:webHidden/>
+              </w:rPr>
+              <w:instrText xml:space="preserve"> PAGEREF _Toc440644395 \h </w:instrText>
+            </w:r>
+            <w:r>
+              <w:rPr>
+                <w:noProof/>
+                <w:webHidden/>
+              </w:rPr>
+            </w:r>
+            <w:r>
+              <w:rPr>
+                <w:noProof/>
+                <w:webHidden/>
+              </w:rPr>
+              <w:fldChar w:fldCharType="separate"/>
+            </w:r>
+            <w:r>
+              <w:rPr>
+                <w:noProof/>
+                <w:webHidden/>
+              </w:rPr>
+              <w:t>11</w:t>
+            </w:r>
+            <w:r>
+              <w:rPr>
+                <w:noProof/>
+                <w:webHidden/>
+              </w:rPr>
+              <w:fldChar w:fldCharType="end"/>
+            </w:r>
+          </w:hyperlink>
+        </w:p>
+        <w:p>
+          <w:pPr>
+            <w:pStyle w:val="TOC3"/>
+            <w:tabs>
+              <w:tab w:val="right" w:leader="dot" w:pos="9062"/>
+            </w:tabs>
+            <w:rPr>
+              <w:rFonts w:eastAsiaTheme="minorEastAsia"/>
+              <w:noProof/>
+              <w:lang w:eastAsia="nl-NL"/>
+            </w:rPr>
+          </w:pPr>
+          <w:hyperlink w:anchor="_Toc440644396" w:history="1">
+            <w:r>
+              <w:rPr>
+                <w:rStyle w:val="Hyperlink"/>
+                <w:noProof/>
+              </w:rPr>
+              <w:t>Steps</w:t>
+            </w:r>
+            <w:r>
+              <w:rPr>
+                <w:noProof/>
+                <w:webHidden/>
+              </w:rPr>
+              <w:tab/>
+            </w:r>
+            <w:r>
+              <w:rPr>
+                <w:noProof/>
+                <w:webHidden/>
+              </w:rPr>
+              <w:fldChar w:fldCharType="begin"/>
+            </w:r>
+            <w:r>
+              <w:rPr>
+                <w:noProof/>
+                <w:webHidden/>
+              </w:rPr>
+              <w:instrText xml:space="preserve"> PAGEREF _Toc440644396 \h </w:instrText>
+            </w:r>
+            <w:r>
+              <w:rPr>
+                <w:noProof/>
+                <w:webHidden/>
+              </w:rPr>
+            </w:r>
+            <w:r>
+              <w:rPr>
+                <w:noProof/>
+                <w:webHidden/>
+              </w:rPr>
+              <w:fldChar w:fldCharType="separate"/>
+            </w:r>
+            <w:r>
+              <w:rPr>
+                <w:noProof/>
+                <w:webHidden/>
+              </w:rPr>
+              <w:t>11</w:t>
             </w:r>
             <w:r>
               <w:rPr>
@@ -1226,21 +1722,16 @@
     <w:p/>
     <w:p/>
     <w:p/>
-    <w:p/>
-    <w:p/>
-    <w:p/>
-    <w:p/>
-    <w:p/>
-    <w:p>
-      <w:pPr>
-        <w:pStyle w:val="Kop1"/>
+    <w:p>
+      <w:pPr>
+        <w:pStyle w:val="Heading1"/>
         <w:rPr>
           <w:sz w:val="48"/>
           <w:szCs w:val="48"/>
           <w:lang w:val="en-US"/>
         </w:rPr>
       </w:pPr>
-      <w:bookmarkStart w:id="12" w:name="_Toc440623792"/>
+      <w:bookmarkStart w:id="12" w:name="_Toc440644380"/>
       <w:r>
         <w:rPr>
           <w:sz w:val="48"/>
@@ -1323,7 +1814,7 @@
               </wp:anchor>
             </w:drawing>
           </mc:Choice>
-          <mc:Fallback>
+          <mc:Fallback xmlns:w15="http://schemas.microsoft.com/office/word/2012/wordml">
             <w:pict>
               <v:line w14:anchorId="4AF39889" id="Straight Connector 1" o:spid="_x0000_s1026" style="position:absolute;z-index:251659264;visibility:visible;mso-wrap-style:square;mso-wrap-distance-left:9pt;mso-wrap-distance-top:0;mso-wrap-distance-right:9pt;mso-wrap-distance-bottom:0;mso-position-horizontal:absolute;mso-position-horizontal-relative:text;mso-position-vertical:absolute;mso-position-vertical-relative:text" from="-.35pt,1.8pt" to="508.15pt,2.55pt" o:gfxdata="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" strokecolor="#4579b8 [3044]"/>
             </w:pict>
@@ -1541,14 +2032,14 @@
     </w:p>
     <w:p>
       <w:pPr>
-        <w:pStyle w:val="Kop1"/>
+        <w:pStyle w:val="Heading1"/>
         <w:rPr>
           <w:sz w:val="48"/>
           <w:szCs w:val="48"/>
           <w:lang w:val="en-US"/>
         </w:rPr>
       </w:pPr>
-      <w:bookmarkStart w:id="13" w:name="_Toc440623793"/>
+      <w:bookmarkStart w:id="13" w:name="_Toc440644381"/>
       <w:r>
         <w:rPr>
           <w:sz w:val="48"/>
@@ -1647,7 +2138,7 @@
               </wp:anchor>
             </w:drawing>
           </mc:Choice>
-          <mc:Fallback>
+          <mc:Fallback xmlns:w15="http://schemas.microsoft.com/office/word/2012/wordml">
             <w:pict>
               <v:line w14:anchorId="69A1E1A8" id="Straight Connector 2" o:spid="_x0000_s1026" style="position:absolute;z-index:251661312;visibility:visible;mso-wrap-style:square;mso-wrap-distance-left:9pt;mso-wrap-distance-top:0;mso-wrap-distance-right:9pt;mso-wrap-distance-bottom:0;mso-position-horizontal:absolute;mso-position-horizontal-relative:text;mso-position-vertical:absolute;mso-position-vertical-relative:text" from="-.35pt,1.8pt" to="508.15pt,2.55pt" o:gfxdata="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" strokecolor="#4579b8 [3044]"/>
             </w:pict>
@@ -1733,7 +2224,7 @@
     </w:p>
     <w:tbl>
       <w:tblPr>
-        <w:tblStyle w:val="Tabelraster"/>
+        <w:tblStyle w:val="TableGrid"/>
         <w:tblW w:w="0" w:type="auto"/>
         <w:tblLook w:val="04A0" w:firstRow="1" w:lastRow="0" w:firstColumn="1" w:lastColumn="0" w:noHBand="0" w:noVBand="1"/>
       </w:tblPr>
@@ -1896,7 +2387,7 @@
               </w:rPr>
               <w:t>Archive download (</w:t>
             </w:r>
-            <w:hyperlink r:id="rId8" w:history="1">
+            <w:hyperlink r:id="rId9" w:history="1">
               <w:r>
                 <w:rPr>
                   <w:rStyle w:val="Hyperlink"/>
@@ -2295,7 +2786,7 @@
           </w:tcPr>
           <w:p>
             <w:pPr>
-              <w:pStyle w:val="Geenafstand"/>
+              <w:pStyle w:val="NoSpacing"/>
               <w:rPr>
                 <w:lang w:val="en-US"/>
               </w:rPr>
@@ -2309,7 +2800,7 @@
           </w:p>
           <w:p>
             <w:pPr>
-              <w:pStyle w:val="Geenafstand"/>
+              <w:pStyle w:val="NoSpacing"/>
               <w:rPr>
                 <w:lang w:val="en-US"/>
               </w:rPr>
@@ -2471,7 +2962,7 @@
           </w:tcPr>
           <w:p>
             <w:pPr>
-              <w:pStyle w:val="Geenafstand"/>
+              <w:pStyle w:val="NoSpacing"/>
               <w:rPr>
                 <w:lang w:val="en-US"/>
               </w:rPr>
@@ -2485,7 +2976,7 @@
           </w:p>
           <w:p>
             <w:pPr>
-              <w:pStyle w:val="Geenafstand"/>
+              <w:pStyle w:val="NoSpacing"/>
               <w:rPr>
                 <w:sz w:val="18"/>
                 <w:szCs w:val="18"/>
@@ -2591,7 +3082,7 @@
               </w:rPr>
               <w:t>Archive download (</w:t>
             </w:r>
-            <w:hyperlink r:id="rId9" w:history="1">
+            <w:hyperlink r:id="rId10" w:history="1">
               <w:r>
                 <w:rPr>
                   <w:rStyle w:val="Hyperlink"/>
@@ -2787,7 +3278,7 @@
           </w:tcPr>
           <w:p>
             <w:pPr>
-              <w:pStyle w:val="Geenafstand"/>
+              <w:pStyle w:val="NoSpacing"/>
               <w:rPr>
                 <w:lang w:val="en-US"/>
               </w:rPr>
@@ -2801,7 +3292,7 @@
           </w:p>
           <w:p>
             <w:pPr>
-              <w:pStyle w:val="Geenafstand"/>
+              <w:pStyle w:val="NoSpacing"/>
               <w:rPr>
                 <w:lang w:val="en-US"/>
               </w:rPr>
@@ -2848,7 +3339,7 @@
           </w:p>
           <w:p>
             <w:pPr>
-              <w:pStyle w:val="Geenafstand"/>
+              <w:pStyle w:val="NoSpacing"/>
               <w:rPr>
                 <w:lang w:val="en-US"/>
               </w:rPr>
@@ -2917,7 +3408,7 @@
           </w:tcPr>
           <w:p>
             <w:pPr>
-              <w:pStyle w:val="Geenafstand"/>
+              <w:pStyle w:val="NoSpacing"/>
               <w:rPr>
                 <w:lang w:val="en-US"/>
               </w:rPr>
@@ -2931,7 +3422,7 @@
           </w:p>
           <w:p>
             <w:pPr>
-              <w:pStyle w:val="Geenafstand"/>
+              <w:pStyle w:val="NoSpacing"/>
               <w:rPr>
                 <w:lang w:val="en-US" w:eastAsia="nl-NL"/>
               </w:rPr>
@@ -2951,7 +3442,7 @@
           </w:p>
           <w:p>
             <w:pPr>
-              <w:pStyle w:val="Geenafstand"/>
+              <w:pStyle w:val="NoSpacing"/>
               <w:rPr>
                 <w:lang w:val="en-US"/>
               </w:rPr>
@@ -3042,7 +3533,7 @@
     </w:p>
     <w:tbl>
       <w:tblPr>
-        <w:tblStyle w:val="Tabelraster"/>
+        <w:tblStyle w:val="TableGrid"/>
         <w:tblW w:w="0" w:type="auto"/>
         <w:tblLook w:val="04A0" w:firstRow="1" w:lastRow="0" w:firstColumn="1" w:lastColumn="0" w:noHBand="0" w:noVBand="1"/>
       </w:tblPr>
@@ -3446,14 +3937,14 @@
     </w:p>
     <w:p>
       <w:pPr>
-        <w:pStyle w:val="Kop1"/>
+        <w:pStyle w:val="Heading1"/>
         <w:rPr>
           <w:sz w:val="48"/>
           <w:szCs w:val="48"/>
           <w:lang w:val="en-US"/>
         </w:rPr>
       </w:pPr>
-      <w:bookmarkStart w:id="14" w:name="_Toc440623794"/>
+      <w:bookmarkStart w:id="14" w:name="_Toc440644382"/>
       <w:r>
         <w:rPr>
           <w:sz w:val="48"/>
@@ -3536,7 +4027,7 @@
               </wp:anchor>
             </w:drawing>
           </mc:Choice>
-          <mc:Fallback>
+          <mc:Fallback xmlns:w15="http://schemas.microsoft.com/office/word/2012/wordml">
             <w:pict>
               <v:line w14:anchorId="7F5BB167" id="Straight Connector 3" o:spid="_x0000_s1026" style="position:absolute;z-index:251663360;visibility:visible;mso-wrap-style:square;mso-wrap-distance-left:9pt;mso-wrap-distance-top:0;mso-wrap-distance-right:9pt;mso-wrap-distance-bottom:0;mso-position-horizontal:absolute;mso-position-horizontal-relative:text;mso-position-vertical:absolute;mso-position-vertical-relative:text" from="-6.35pt,2.55pt" to="502.15pt,3.3pt" o:gfxdata="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" strokecolor="#4579b8 [3044]"/>
             </w:pict>
@@ -3560,12 +4051,12 @@
     </w:p>
     <w:p>
       <w:pPr>
-        <w:pStyle w:val="Kop1"/>
-        <w:rPr>
-          <w:lang w:val="en-US"/>
-        </w:rPr>
-      </w:pPr>
-      <w:bookmarkStart w:id="15" w:name="_Toc440623795"/>
+        <w:pStyle w:val="Heading1"/>
+        <w:rPr>
+          <w:lang w:val="en-US"/>
+        </w:rPr>
+      </w:pPr>
+      <w:bookmarkStart w:id="15" w:name="_Toc440644383"/>
       <w:r>
         <w:rPr>
           <w:lang w:val="en-US"/>
@@ -3625,12 +4116,12 @@
     </w:p>
     <w:p>
       <w:pPr>
-        <w:pStyle w:val="Kop1"/>
-        <w:rPr>
-          <w:lang w:val="en-US"/>
-        </w:rPr>
-      </w:pPr>
-      <w:bookmarkStart w:id="16" w:name="_Toc440623796"/>
+        <w:pStyle w:val="Heading1"/>
+        <w:rPr>
+          <w:lang w:val="en-US"/>
+        </w:rPr>
+      </w:pPr>
+      <w:bookmarkStart w:id="16" w:name="_Toc440644384"/>
       <w:r>
         <w:rPr>
           <w:lang w:val="en-US"/>
@@ -3690,14 +4181,14 @@
     </w:p>
     <w:p>
       <w:pPr>
-        <w:pStyle w:val="Kop1"/>
+        <w:pStyle w:val="Heading1"/>
         <w:rPr>
           <w:sz w:val="24"/>
           <w:szCs w:val="24"/>
           <w:lang w:val="en-US"/>
         </w:rPr>
       </w:pPr>
-      <w:bookmarkStart w:id="17" w:name="_Toc440623797"/>
+      <w:bookmarkStart w:id="17" w:name="_Toc440644385"/>
       <w:r>
         <w:rPr>
           <w:sz w:val="24"/>
@@ -4327,14 +4818,14 @@
     </w:p>
     <w:p>
       <w:pPr>
-        <w:pStyle w:val="Kop1"/>
+        <w:pStyle w:val="Heading1"/>
         <w:rPr>
           <w:sz w:val="24"/>
           <w:szCs w:val="24"/>
           <w:lang w:val="en-US"/>
         </w:rPr>
       </w:pPr>
-      <w:bookmarkStart w:id="18" w:name="_Toc440623798"/>
+      <w:bookmarkStart w:id="18" w:name="_Toc440644386"/>
       <w:r>
         <w:rPr>
           <w:sz w:val="24"/>
@@ -4429,14 +4920,14 @@
     </w:p>
     <w:p>
       <w:pPr>
-        <w:pStyle w:val="Kop1"/>
+        <w:pStyle w:val="Heading1"/>
         <w:rPr>
           <w:sz w:val="24"/>
           <w:szCs w:val="24"/>
           <w:lang w:val="en-US"/>
         </w:rPr>
       </w:pPr>
-      <w:bookmarkStart w:id="19" w:name="_Toc440623799"/>
+      <w:bookmarkStart w:id="19" w:name="_Toc440644387"/>
       <w:r>
         <w:rPr>
           <w:sz w:val="24"/>
@@ -4587,14 +5078,14 @@
     </w:p>
     <w:p>
       <w:pPr>
-        <w:pStyle w:val="Kop1"/>
+        <w:pStyle w:val="Heading1"/>
         <w:rPr>
           <w:sz w:val="24"/>
           <w:szCs w:val="24"/>
           <w:lang w:val="en-US"/>
         </w:rPr>
       </w:pPr>
-      <w:bookmarkStart w:id="20" w:name="_Toc440623800"/>
+      <w:bookmarkStart w:id="20" w:name="_Toc440644388"/>
       <w:r>
         <w:rPr>
           <w:sz w:val="24"/>
@@ -4756,7 +5247,7 @@
     </w:p>
     <w:p>
       <w:pPr>
-        <w:pStyle w:val="Lijstalinea"/>
+        <w:pStyle w:val="ListParagraph"/>
         <w:ind w:left="720"/>
         <w:rPr>
           <w:b/>
@@ -4765,7 +5256,7 @@
     </w:p>
     <w:p>
       <w:pPr>
-        <w:pStyle w:val="Lijstalinea"/>
+        <w:pStyle w:val="ListParagraph"/>
         <w:ind w:left="720"/>
         <w:rPr>
           <w:b/>
@@ -4774,7 +5265,7 @@
     </w:p>
     <w:p>
       <w:pPr>
-        <w:pStyle w:val="Lijstalinea"/>
+        <w:pStyle w:val="ListParagraph"/>
         <w:ind w:left="720"/>
         <w:rPr>
           <w:b/>
@@ -4783,7 +5274,7 @@
     </w:p>
     <w:p>
       <w:pPr>
-        <w:pStyle w:val="Lijstalinea"/>
+        <w:pStyle w:val="ListParagraph"/>
         <w:ind w:left="720"/>
         <w:rPr>
           <w:b/>
@@ -4792,7 +5283,7 @@
     </w:p>
     <w:p>
       <w:pPr>
-        <w:pStyle w:val="Lijstalinea"/>
+        <w:pStyle w:val="ListParagraph"/>
         <w:ind w:left="720"/>
         <w:rPr>
           <w:b/>
@@ -4801,7 +5292,7 @@
     </w:p>
     <w:p>
       <w:pPr>
-        <w:pStyle w:val="Lijstalinea"/>
+        <w:pStyle w:val="ListParagraph"/>
         <w:ind w:left="720"/>
         <w:rPr>
           <w:b/>
@@ -4882,14 +5373,14 @@
     </w:p>
     <w:p>
       <w:pPr>
-        <w:pStyle w:val="Kop1"/>
+        <w:pStyle w:val="Heading1"/>
         <w:rPr>
           <w:sz w:val="48"/>
           <w:szCs w:val="48"/>
           <w:lang w:val="en-US"/>
         </w:rPr>
       </w:pPr>
-      <w:bookmarkStart w:id="21" w:name="_Toc440623801"/>
+      <w:bookmarkStart w:id="21" w:name="_Toc440644389"/>
       <w:r>
         <w:rPr>
           <w:sz w:val="48"/>
@@ -4900,6 +5391,14 @@
         <w:t>Release plan-timeline</w:t>
       </w:r>
       <w:bookmarkEnd w:id="21"/>
+      <w:r>
+        <w:rPr>
+          <w:sz w:val="48"/>
+          <w:szCs w:val="48"/>
+          <w:lang w:val="en-US"/>
+        </w:rPr>
+        <w:t xml:space="preserve"> and team responsibilities</w:t>
+      </w:r>
     </w:p>
     <w:p>
       <w:pPr>
@@ -4964,7 +5463,7 @@
               </wp:anchor>
             </w:drawing>
           </mc:Choice>
-          <mc:Fallback>
+          <mc:Fallback xmlns:w15="http://schemas.microsoft.com/office/word/2012/wordml">
             <w:pict>
               <v:line w14:anchorId="41183020" id="Straight Connector 4" o:spid="_x0000_s1026" style="position:absolute;z-index:251665408;visibility:visible;mso-wrap-style:square;mso-wrap-distance-left:9pt;mso-wrap-distance-top:0;mso-wrap-distance-right:9pt;mso-wrap-distance-bottom:0;mso-position-horizontal:absolute;mso-position-horizontal-relative:text;mso-position-vertical:absolute;mso-position-vertical-relative:text" from="-6.35pt,2.55pt" to="502.15pt,3.3pt" o:gfxdata="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" strokecolor="#4579b8 [3044]"/>
             </w:pict>
@@ -4988,13 +5487,14 @@
     </w:p>
     <w:p>
       <w:pPr>
-        <w:pStyle w:val="Kop1"/>
+        <w:pStyle w:val="Heading1"/>
         <w:rPr>
           <w:sz w:val="24"/>
           <w:szCs w:val="24"/>
           <w:lang w:val="en-US"/>
         </w:rPr>
       </w:pPr>
+      <w:bookmarkStart w:id="22" w:name="_Toc440644390"/>
       <w:r>
         <w:rPr>
           <w:sz w:val="24"/>
@@ -5019,19 +5519,472 @@
         </w:rPr>
         <w:t xml:space="preserve"> and design</w:t>
       </w:r>
-    </w:p>
-    <w:p>
-      <w:pPr>
-        <w:rPr>
-          <w:lang w:val="en-US"/>
-        </w:rPr>
-      </w:pPr>
-      <w:r>
-        <w:rPr>
-          <w:lang w:val="en-US"/>
-        </w:rPr>
-        <w:t>In the first weeks of the project we will focus on trying to get a better understanding of our stakeholders’ wishes. As mentioned earlier, each stakeholders has a different vision for this product; this fact must be incorporated into our research. Week 2 to 6 are also going to be used to create initial visual designs and  implement some simple functionality into our output-subsystem. UX-research will also take place, since the output-subsystem is the main visual “hook” for potential CityGis customers.</w:t>
-      </w:r>
+      <w:bookmarkEnd w:id="22"/>
+    </w:p>
+    <w:p>
+      <w:pPr>
+        <w:rPr>
+          <w:lang w:val="en-US"/>
+        </w:rPr>
+      </w:pPr>
+      <w:r>
+        <w:rPr>
+          <w:lang w:val="en-US"/>
+        </w:rPr>
+        <w:t>In the first weeks of the project we will focus on trying to get a better understanding of our stakeholders’ wishes. As ment</w:t>
+      </w:r>
+      <w:r>
+        <w:rPr>
+          <w:lang w:val="en-US"/>
+        </w:rPr>
+        <w:t>ioned earlier, each stakeholder</w:t>
+      </w:r>
+      <w:r>
+        <w:rPr>
+          <w:lang w:val="en-US"/>
+        </w:rPr>
+        <w:t xml:space="preserve"> has a different vision for this product; this fact must be incorporated into our research. Week 2 to 6 are also going to be used to cre</w:t>
+      </w:r>
+      <w:r>
+        <w:rPr>
+          <w:lang w:val="en-US"/>
+        </w:rPr>
+        <w:t xml:space="preserve">ate initial visual designs and </w:t>
+      </w:r>
+      <w:r>
+        <w:rPr>
+          <w:lang w:val="en-US"/>
+        </w:rPr>
+        <w:t>implement some simple functionality into our output-subsystem. UX-research will also take place, since the output-subsystem is the main visual “hook” for potential CityGis customers.</w:t>
+      </w:r>
+    </w:p>
+    <w:p>
+      <w:pPr>
+        <w:pStyle w:val="Heading1"/>
+        <w:rPr>
+          <w:sz w:val="24"/>
+          <w:szCs w:val="24"/>
+          <w:lang w:val="en-US"/>
+        </w:rPr>
+      </w:pPr>
+      <w:bookmarkStart w:id="23" w:name="_Toc440644391"/>
+      <w:r>
+        <w:rPr>
+          <w:sz w:val="24"/>
+          <w:szCs w:val="24"/>
+          <w:lang w:val="en-US"/>
+        </w:rPr>
+        <w:t xml:space="preserve">Week </w:t>
+      </w:r>
+      <w:r>
+        <w:rPr>
+          <w:sz w:val="24"/>
+          <w:szCs w:val="24"/>
+          <w:lang w:val="en-US"/>
+        </w:rPr>
+        <w:t>6</w:t>
+      </w:r>
+      <w:r>
+        <w:rPr>
+          <w:sz w:val="24"/>
+          <w:szCs w:val="24"/>
+          <w:lang w:val="en-US"/>
+        </w:rPr>
+        <w:t>-16: Implementation with weekly prototype</w:t>
+      </w:r>
+      <w:bookmarkEnd w:id="23"/>
+    </w:p>
+    <w:p>
+      <w:pPr>
+        <w:rPr>
+          <w:lang w:val="en-US"/>
+        </w:rPr>
+      </w:pPr>
+      <w:r>
+        <w:rPr>
+          <w:lang w:val="en-US"/>
+        </w:rPr>
+        <w:t>The biggest part of the project timeline is taken by the actual implementation of the (sub)-system. In these weeks we will start with a very simple prototype of the several subsystems</w:t>
+      </w:r>
+      <w:r>
+        <w:rPr>
+          <w:lang w:val="en-US"/>
+        </w:rPr>
+        <w:t xml:space="preserve"> and gradually build more advanced prototypes. Each prototype will be presented to our Product owner weekly. The prototypes will all be deployed in our testing environment, and be moved to production when their correctness is ensured.</w:t>
+      </w:r>
+    </w:p>
+    <w:p>
+      <w:pPr>
+        <w:pStyle w:val="Heading1"/>
+        <w:rPr>
+          <w:sz w:val="24"/>
+          <w:szCs w:val="24"/>
+          <w:lang w:val="en-US"/>
+        </w:rPr>
+      </w:pPr>
+      <w:bookmarkStart w:id="24" w:name="_Toc440644392"/>
+      <w:r>
+        <w:rPr>
+          <w:sz w:val="24"/>
+          <w:szCs w:val="24"/>
+          <w:lang w:val="en-US"/>
+        </w:rPr>
+        <w:t xml:space="preserve">Week </w:t>
+      </w:r>
+      <w:r>
+        <w:rPr>
+          <w:sz w:val="24"/>
+          <w:szCs w:val="24"/>
+          <w:lang w:val="en-US"/>
+        </w:rPr>
+        <w:t>1</w:t>
+      </w:r>
+      <w:r>
+        <w:rPr>
+          <w:sz w:val="24"/>
+          <w:szCs w:val="24"/>
+          <w:lang w:val="en-US"/>
+        </w:rPr>
+        <w:t>6-1</w:t>
+      </w:r>
+      <w:r>
+        <w:rPr>
+          <w:sz w:val="24"/>
+          <w:szCs w:val="24"/>
+          <w:lang w:val="en-US"/>
+        </w:rPr>
+        <w:t>8</w:t>
+      </w:r>
+      <w:r>
+        <w:rPr>
+          <w:sz w:val="24"/>
+          <w:szCs w:val="24"/>
+          <w:lang w:val="en-US"/>
+        </w:rPr>
+        <w:t xml:space="preserve">: </w:t>
+      </w:r>
+      <w:r>
+        <w:rPr>
+          <w:sz w:val="24"/>
+          <w:szCs w:val="24"/>
+          <w:lang w:val="en-US"/>
+        </w:rPr>
+        <w:t>Extra time to work on deployment pipeline and testing</w:t>
+      </w:r>
+      <w:bookmarkEnd w:id="24"/>
+    </w:p>
+    <w:p>
+      <w:pPr>
+        <w:rPr>
+          <w:lang w:val="en-US"/>
+        </w:rPr>
+      </w:pPr>
+      <w:r>
+        <w:rPr>
+          <w:lang w:val="en-US"/>
+        </w:rPr>
+        <w:t>The last few weeks will be treated as extra time, in which we will be able to perfect our deployment pipeline and create more (unit) tests.</w:t>
+      </w:r>
+    </w:p>
+    <w:p>
+      <w:pPr>
+        <w:pStyle w:val="Heading1"/>
+        <w:rPr>
+          <w:sz w:val="24"/>
+          <w:szCs w:val="24"/>
+          <w:lang w:val="en-US"/>
+        </w:rPr>
+      </w:pPr>
+      <w:r>
+        <w:rPr>
+          <w:sz w:val="24"/>
+          <w:szCs w:val="24"/>
+          <w:lang w:val="en-US"/>
+        </w:rPr>
+        <w:t>Team responsibilities:</w:t>
+      </w:r>
+    </w:p>
+    <w:tbl>
+      <w:tblPr>
+        <w:tblStyle w:val="TableGrid"/>
+        <w:tblpPr w:leftFromText="141" w:rightFromText="141" w:vertAnchor="text" w:horzAnchor="margin" w:tblpY="242"/>
+        <w:tblW w:w="0" w:type="auto"/>
+        <w:tblLook w:val="04A0" w:firstRow="1" w:lastRow="0" w:firstColumn="1" w:lastColumn="0" w:noHBand="0" w:noVBand="1"/>
+      </w:tblPr>
+      <w:tblGrid>
+        <w:gridCol w:w="4606"/>
+        <w:gridCol w:w="4606"/>
+      </w:tblGrid>
+      <w:tr>
+        <w:tc>
+          <w:tcPr>
+            <w:tcW w:w="4606" w:type="dxa"/>
+          </w:tcPr>
+          <w:p>
+            <w:pPr>
+              <w:rPr>
+                <w:b/>
+                <w:lang w:val="en-US"/>
+              </w:rPr>
+            </w:pPr>
+            <w:r>
+              <w:rPr>
+                <w:b/>
+                <w:lang w:val="en-US"/>
+              </w:rPr>
+              <w:t>Team member</w:t>
+            </w:r>
+          </w:p>
+        </w:tc>
+        <w:tc>
+          <w:tcPr>
+            <w:tcW w:w="4606" w:type="dxa"/>
+          </w:tcPr>
+          <w:p>
+            <w:pPr>
+              <w:rPr>
+                <w:lang w:val="en-US"/>
+              </w:rPr>
+            </w:pPr>
+            <w:r>
+              <w:rPr>
+                <w:b/>
+                <w:lang w:val="en-US"/>
+              </w:rPr>
+              <w:t>Task / Main focus</w:t>
+            </w:r>
+          </w:p>
+        </w:tc>
+      </w:tr>
+      <w:tr>
+        <w:tc>
+          <w:tcPr>
+            <w:tcW w:w="4606" w:type="dxa"/>
+          </w:tcPr>
+          <w:p>
+            <w:pPr>
+              <w:rPr>
+                <w:lang w:val="en-US"/>
+              </w:rPr>
+            </w:pPr>
+            <w:r>
+              <w:rPr>
+                <w:lang w:val="en-US"/>
+              </w:rPr>
+              <w:t>Robin Bakker</w:t>
+            </w:r>
+          </w:p>
+        </w:tc>
+        <w:tc>
+          <w:tcPr>
+            <w:tcW w:w="4606" w:type="dxa"/>
+          </w:tcPr>
+          <w:p>
+            <w:pPr>
+              <w:rPr>
+                <w:lang w:val="en-US"/>
+              </w:rPr>
+            </w:pPr>
+            <w:r>
+              <w:rPr>
+                <w:lang w:val="en-US"/>
+              </w:rPr>
+              <w:t xml:space="preserve">Output-subsystem </w:t>
+            </w:r>
+          </w:p>
+        </w:tc>
+      </w:tr>
+      <w:tr>
+        <w:tc>
+          <w:tcPr>
+            <w:tcW w:w="4606" w:type="dxa"/>
+          </w:tcPr>
+          <w:p>
+            <w:pPr>
+              <w:rPr>
+                <w:lang w:val="en-US"/>
+              </w:rPr>
+            </w:pPr>
+            <w:r>
+              <w:rPr>
+                <w:lang w:val="en-US"/>
+              </w:rPr>
+              <w:t>Robert Kraaijeveld</w:t>
+            </w:r>
+          </w:p>
+        </w:tc>
+        <w:tc>
+          <w:tcPr>
+            <w:tcW w:w="4606" w:type="dxa"/>
+          </w:tcPr>
+          <w:p>
+            <w:pPr>
+              <w:rPr>
+                <w:lang w:val="en-US"/>
+              </w:rPr>
+            </w:pPr>
+            <w:r>
+              <w:rPr>
+                <w:lang w:val="en-US"/>
+              </w:rPr>
+              <w:t>Processing-subsystem</w:t>
+            </w:r>
+          </w:p>
+        </w:tc>
+      </w:tr>
+      <w:tr>
+        <w:tc>
+          <w:tcPr>
+            <w:tcW w:w="4606" w:type="dxa"/>
+          </w:tcPr>
+          <w:p>
+            <w:pPr>
+              <w:rPr>
+                <w:lang w:val="en-US"/>
+              </w:rPr>
+            </w:pPr>
+            <w:r>
+              <w:rPr>
+                <w:lang w:val="en-US"/>
+              </w:rPr>
+              <w:t>Steven Schenk</w:t>
+            </w:r>
+          </w:p>
+        </w:tc>
+        <w:tc>
+          <w:tcPr>
+            <w:tcW w:w="4606" w:type="dxa"/>
+          </w:tcPr>
+          <w:p>
+            <w:pPr>
+              <w:rPr>
+                <w:lang w:val="en-US"/>
+              </w:rPr>
+            </w:pPr>
+            <w:r>
+              <w:rPr>
+                <w:lang w:val="en-US"/>
+              </w:rPr>
+              <w:t>Processing-subsystem, Team Leader</w:t>
+            </w:r>
+          </w:p>
+        </w:tc>
+      </w:tr>
+      <w:tr>
+        <w:tc>
+          <w:tcPr>
+            <w:tcW w:w="4606" w:type="dxa"/>
+          </w:tcPr>
+          <w:p>
+            <w:pPr>
+              <w:rPr>
+                <w:lang w:val="en-US"/>
+              </w:rPr>
+            </w:pPr>
+            <w:r>
+              <w:rPr>
+                <w:lang w:val="en-US"/>
+              </w:rPr>
+              <w:t>Cees-Jan Nolen</w:t>
+            </w:r>
+          </w:p>
+        </w:tc>
+        <w:tc>
+          <w:tcPr>
+            <w:tcW w:w="4606" w:type="dxa"/>
+          </w:tcPr>
+          <w:p>
+            <w:pPr>
+              <w:rPr>
+                <w:lang w:val="en-US"/>
+              </w:rPr>
+            </w:pPr>
+            <w:r>
+              <w:rPr>
+                <w:lang w:val="en-US"/>
+              </w:rPr>
+              <w:t>Input-subsystem</w:t>
+            </w:r>
+          </w:p>
+        </w:tc>
+      </w:tr>
+      <w:tr>
+        <w:trPr>
+          <w:trHeight w:val="161"/>
+        </w:trPr>
+        <w:tc>
+          <w:tcPr>
+            <w:tcW w:w="4606" w:type="dxa"/>
+          </w:tcPr>
+          <w:p>
+            <w:pPr>
+              <w:rPr>
+                <w:lang w:val="en-US"/>
+              </w:rPr>
+            </w:pPr>
+            <w:r>
+              <w:rPr>
+                <w:lang w:val="en-US"/>
+              </w:rPr>
+              <w:t>William de Visser*</w:t>
+            </w:r>
+          </w:p>
+        </w:tc>
+        <w:tc>
+          <w:tcPr>
+            <w:tcW w:w="4606" w:type="dxa"/>
+          </w:tcPr>
+          <w:p>
+            <w:pPr>
+              <w:rPr>
+                <w:lang w:val="en-US"/>
+              </w:rPr>
+            </w:pPr>
+            <w:r>
+              <w:rPr>
+                <w:lang w:val="en-US"/>
+              </w:rPr>
+              <w:t>Output-subsystem</w:t>
+            </w:r>
+          </w:p>
+        </w:tc>
+      </w:tr>
+    </w:tbl>
+    <w:p>
+      <w:pPr>
+        <w:rPr>
+          <w:lang w:val="en-US"/>
+        </w:rPr>
+      </w:pPr>
+    </w:p>
+    <w:p>
+      <w:pPr>
+        <w:rPr>
+          <w:lang w:val="en-US"/>
+        </w:rPr>
+      </w:pPr>
+      <w:r>
+        <w:rPr>
+          <w:lang w:val="en-US"/>
+        </w:rPr>
+        <w:t>*= This team member has resigned from the team.</w:t>
+      </w:r>
+      <w:bookmarkStart w:id="25" w:name="_GoBack"/>
+      <w:bookmarkEnd w:id="25"/>
+    </w:p>
+    <w:p>
+      <w:pPr>
+        <w:rPr>
+          <w:lang w:val="en-US"/>
+        </w:rPr>
+      </w:pPr>
+    </w:p>
+    <w:p>
+      <w:pPr>
+        <w:rPr>
+          <w:lang w:val="en-US"/>
+        </w:rPr>
+      </w:pPr>
     </w:p>
     <w:p>
       <w:pPr>
@@ -5048,13 +6001,14 @@
     </w:p>
     <w:p>
       <w:pPr>
-        <w:pStyle w:val="Kop1"/>
+        <w:pStyle w:val="Heading1"/>
         <w:rPr>
           <w:sz w:val="48"/>
           <w:szCs w:val="48"/>
           <w:lang w:val="en-US"/>
         </w:rPr>
       </w:pPr>
+      <w:bookmarkStart w:id="26" w:name="_Toc440644393"/>
       <w:r>
         <w:rPr>
           <w:sz w:val="48"/>
@@ -5062,8 +6016,114 @@
           <w:lang w:val="en-US"/>
         </w:rPr>
         <w:lastRenderedPageBreak/>
-        <w:t>Environments</w:t>
-      </w:r>
+        <w:t>Environments and upgrades</w:t>
+      </w:r>
+      <w:bookmarkEnd w:id="26"/>
+    </w:p>
+    <w:p>
+      <w:pPr>
+        <w:rPr>
+          <w:u w:val="single"/>
+          <w:lang w:val="en-US"/>
+        </w:rPr>
+      </w:pPr>
+      <w:r>
+        <w:rPr>
+          <w:noProof/>
+          <w:u w:val="thick"/>
+          <w:lang w:eastAsia="nl-NL"/>
+        </w:rPr>
+        <mc:AlternateContent>
+          <mc:Choice Requires="wps">
+            <w:drawing>
+              <wp:anchor distT="0" distB="0" distL="114300" distR="114300" simplePos="0" relativeHeight="251667456" behindDoc="0" locked="0" layoutInCell="1" allowOverlap="1" wp14:anchorId="7F68AEBD" wp14:editId="6E0493A6">
+                <wp:simplePos x="0" y="0"/>
+                <wp:positionH relativeFrom="column">
+                  <wp:posOffset>-80645</wp:posOffset>
+                </wp:positionH>
+                <wp:positionV relativeFrom="paragraph">
+                  <wp:posOffset>32385</wp:posOffset>
+                </wp:positionV>
+                <wp:extent cx="6457950" cy="9525"/>
+                <wp:effectExtent l="0" t="0" r="19050" b="28575"/>
+                <wp:wrapNone/>
+                <wp:docPr id="5" name="Straight Connector 5"/>
+                <wp:cNvGraphicFramePr/>
+                <a:graphic xmlns:a="http://schemas.openxmlformats.org/drawingml/2006/main">
+                  <a:graphicData uri="http://schemas.microsoft.com/office/word/2010/wordprocessingShape">
+                    <wps:wsp>
+                      <wps:cNvCnPr/>
+                      <wps:spPr>
+                        <a:xfrm>
+                          <a:off x="0" y="0"/>
+                          <a:ext cx="6457950" cy="9525"/>
+                        </a:xfrm>
+                        <a:prstGeom prst="line">
+                          <a:avLst/>
+                        </a:prstGeom>
+                      </wps:spPr>
+                      <wps:style>
+                        <a:lnRef idx="1">
+                          <a:schemeClr val="accent1"/>
+                        </a:lnRef>
+                        <a:fillRef idx="0">
+                          <a:schemeClr val="accent1"/>
+                        </a:fillRef>
+                        <a:effectRef idx="0">
+                          <a:schemeClr val="accent1"/>
+                        </a:effectRef>
+                        <a:fontRef idx="minor">
+                          <a:schemeClr val="tx1"/>
+                        </a:fontRef>
+                      </wps:style>
+                      <wps:bodyPr/>
+                    </wps:wsp>
+                  </a:graphicData>
+                </a:graphic>
+              </wp:anchor>
+            </w:drawing>
+          </mc:Choice>
+          <mc:Fallback>
+            <w:pict>
+              <v:line id="Straight Connector 5" o:spid="_x0000_s1026" style="position:absolute;z-index:251667456;visibility:visible;mso-wrap-style:square;mso-wrap-distance-left:9pt;mso-wrap-distance-top:0;mso-wrap-distance-right:9pt;mso-wrap-distance-bottom:0;mso-position-horizontal:absolute;mso-position-horizontal-relative:text;mso-position-vertical:absolute;mso-position-vertical-relative:text" from="-6.35pt,2.55pt" to="502.15pt,3.3pt" o:gfxdata="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" strokecolor="#4579b8 [3044]"/>
+            </w:pict>
+          </mc:Fallback>
+        </mc:AlternateContent>
+      </w:r>
+      <w:r>
+        <w:rPr>
+          <w:u w:val="thick"/>
+          <w:lang w:val="en-US"/>
+        </w:rPr>
+        <w:t xml:space="preserve"> </w:t>
+      </w:r>
+      <w:r>
+        <w:rPr>
+          <w:u w:val="single"/>
+          <w:lang w:val="en-US"/>
+        </w:rPr>
+        <w:t xml:space="preserve">                </w:t>
+      </w:r>
+    </w:p>
+    <w:p>
+      <w:pPr>
+        <w:pStyle w:val="Heading1"/>
+        <w:rPr>
+          <w:sz w:val="24"/>
+          <w:szCs w:val="24"/>
+          <w:lang w:val="en-US"/>
+        </w:rPr>
+      </w:pPr>
+      <w:bookmarkStart w:id="27" w:name="_Toc440644394"/>
+      <w:r>
+        <w:rPr>
+          <w:sz w:val="24"/>
+          <w:szCs w:val="24"/>
+          <w:lang w:val="en-US"/>
+        </w:rPr>
+        <w:t>Development, testing and production environments</w:t>
+      </w:r>
+      <w:bookmarkEnd w:id="27"/>
     </w:p>
     <w:p>
       <w:pPr>
@@ -5088,20 +6148,68 @@
         <w:rPr>
           <w:lang w:val="en-US"/>
         </w:rPr>
-        <w:t>The development environment is largely on every team members local machine. This also means that every environment differs significantly. With the help of GitHub we try to maintain up to date software on every local machine, so that the code under developing doesn’t differ from the other team members.  For the front-end part of the project we are using a Vagrant Homestead virtual machine on our machines.  This means we can simulate a server environment. Despite of that the environments can still differ slightly.</w:t>
-      </w:r>
-    </w:p>
-    <w:p>
-      <w:pPr>
-        <w:rPr>
-          <w:lang w:val="en-US"/>
-        </w:rPr>
-      </w:pPr>
-      <w:r>
-        <w:rPr>
-          <w:lang w:val="en-US"/>
-        </w:rPr>
-        <w:t>The testing environment is a virtual Ubuntu server.  Also all the software needed to run our project is installed, few examples are Git and PostgreSQL. Actually our test environment is the same as the deployment environment, which is also an Ubuntu virtal server, owned by school. The test environment is the same as the deployment environment because the test environment has to be a reflection of the deployment environment so that the test results will be as realistic as possible.</w:t>
+        <w:t xml:space="preserve">The development environment is largely on every team members local machine. This also means that every environment differs significantly. With the help of GitHub we try to maintain up to date software on every local machine, so that the code under developing doesn’t differ from the other team members.  For the front-end part of the project we are using a Vagrant Homestead virtual machine on our machines.  This means we can simulate </w:t>
+      </w:r>
+      <w:r>
+        <w:rPr>
+          <w:lang w:val="en-US"/>
+        </w:rPr>
+        <w:t xml:space="preserve">a server environment. Despite </w:t>
+      </w:r>
+      <w:r>
+        <w:rPr>
+          <w:lang w:val="en-US"/>
+        </w:rPr>
+        <w:t>that</w:t>
+      </w:r>
+      <w:r>
+        <w:rPr>
+          <w:lang w:val="en-US"/>
+        </w:rPr>
+        <w:t xml:space="preserve"> fact</w:t>
+      </w:r>
+      <w:r>
+        <w:rPr>
+          <w:lang w:val="en-US"/>
+        </w:rPr>
+        <w:t xml:space="preserve"> the environments can still differ slightly.</w:t>
+      </w:r>
+    </w:p>
+    <w:p>
+      <w:pPr>
+        <w:rPr>
+          <w:lang w:val="en-US"/>
+        </w:rPr>
+      </w:pPr>
+      <w:r>
+        <w:rPr>
+          <w:lang w:val="en-US"/>
+        </w:rPr>
+        <w:t>The testing environment is a virtual Ubuntu server.  Also all the software needed to run our project is installed</w:t>
+      </w:r>
+      <w:r>
+        <w:rPr>
+          <w:lang w:val="en-US"/>
+        </w:rPr>
+        <w:t xml:space="preserve"> and configured. O</w:t>
+      </w:r>
+      <w:r>
+        <w:rPr>
+          <w:lang w:val="en-US"/>
+        </w:rPr>
+        <w:t xml:space="preserve">ur test environment is the same as the deployment environment, which is </w:t>
+      </w:r>
+      <w:r>
+        <w:rPr>
+          <w:lang w:val="en-US"/>
+        </w:rPr>
+        <w:t>simply the /var/www/ location on the virtual Ubuntu server</w:t>
+      </w:r>
+      <w:r>
+        <w:rPr>
+          <w:lang w:val="en-US"/>
+        </w:rPr>
+        <w:t>. The test environment is the same as the deployment environment because the test environment has to be a reflection of the deployment environment so that the test results will be as realistic as possible.</w:t>
       </w:r>
     </w:p>
     <w:p>
@@ -5127,12 +6235,25 @@
         <w:rPr>
           <w:lang w:val="en-US"/>
         </w:rPr>
-        <w:t>The needed software dependencies are:</w:t>
-      </w:r>
-    </w:p>
-    <w:p>
-      <w:pPr>
-        <w:pStyle w:val="Lijstalinea"/>
+        <w:t xml:space="preserve">Below, the extra software dependencies needed for running the </w:t>
+      </w:r>
+      <w:r>
+        <w:rPr>
+          <w:u w:val="single"/>
+          <w:lang w:val="en-US"/>
+        </w:rPr>
+        <w:t>entire</w:t>
+      </w:r>
+      <w:r>
+        <w:rPr>
+          <w:lang w:val="en-US"/>
+        </w:rPr>
+        <w:t xml:space="preserve"> Project56 system is listed. This software is necessary for running the test environment accurately.</w:t>
+      </w:r>
+    </w:p>
+    <w:p>
+      <w:pPr>
+        <w:pStyle w:val="ListParagraph"/>
         <w:widowControl/>
         <w:numPr>
           <w:ilvl w:val="0"/>
@@ -5147,7 +6268,7 @@
     </w:p>
     <w:p>
       <w:pPr>
-        <w:pStyle w:val="Lijstalinea"/>
+        <w:pStyle w:val="ListParagraph"/>
         <w:widowControl/>
         <w:numPr>
           <w:ilvl w:val="0"/>
@@ -5162,7 +6283,7 @@
     </w:p>
     <w:p>
       <w:pPr>
-        <w:pStyle w:val="Lijstalinea"/>
+        <w:pStyle w:val="ListParagraph"/>
         <w:widowControl/>
         <w:numPr>
           <w:ilvl w:val="0"/>
@@ -5177,7 +6298,7 @@
     </w:p>
     <w:p>
       <w:pPr>
-        <w:pStyle w:val="Lijstalinea"/>
+        <w:pStyle w:val="ListParagraph"/>
         <w:widowControl/>
         <w:numPr>
           <w:ilvl w:val="0"/>
@@ -5192,7 +6313,7 @@
     </w:p>
     <w:p>
       <w:pPr>
-        <w:pStyle w:val="Lijstalinea"/>
+        <w:pStyle w:val="ListParagraph"/>
         <w:widowControl/>
         <w:numPr>
           <w:ilvl w:val="0"/>
@@ -5202,52 +6323,79 @@
         <w:contextualSpacing/>
       </w:pPr>
       <w:r>
-        <w:t>PostgreSQL 9.3.10</w:t>
-      </w:r>
-    </w:p>
-    <w:p>
-      <w:pPr>
-        <w:pStyle w:val="Lijstalinea"/>
-        <w:widowControl/>
-        <w:numPr>
-          <w:ilvl w:val="0"/>
-          <w:numId w:val="4"/>
-        </w:numPr>
-        <w:spacing w:after="200" w:line="276" w:lineRule="auto"/>
+        <w:t>LibPqxx 4.0</w:t>
+      </w:r>
+    </w:p>
+    <w:p>
+      <w:pPr>
         <w:contextualSpacing/>
       </w:pPr>
-      <w:r>
-        <w:t>LibPqxx 4.0</w:t>
-      </w:r>
-    </w:p>
-    <w:p>
-      <w:pPr>
-        <w:pStyle w:val="Lijstalinea"/>
-        <w:widowControl/>
-        <w:numPr>
-          <w:ilvl w:val="0"/>
-          <w:numId w:val="4"/>
-        </w:numPr>
-        <w:spacing w:after="200" w:line="276" w:lineRule="auto"/>
+    </w:p>
+    <w:p>
+      <w:pPr>
         <w:contextualSpacing/>
       </w:pPr>
-      <w:r>
-        <w:t>Git 1.9.1</w:t>
-      </w:r>
-    </w:p>
-    <w:p>
-      <w:pPr>
-        <w:pStyle w:val="Kop2"/>
-        <w:rPr>
-          <w:lang w:val="en-US"/>
-        </w:rPr>
-      </w:pPr>
-      <w:r>
-        <w:rPr>
-          <w:lang w:val="en-US"/>
-        </w:rPr>
-        <w:t>Upgrading software</w:t>
-      </w:r>
+    </w:p>
+    <w:p>
+      <w:pPr>
+        <w:contextualSpacing/>
+      </w:pPr>
+    </w:p>
+    <w:p>
+      <w:pPr>
+        <w:contextualSpacing/>
+      </w:pPr>
+    </w:p>
+    <w:p>
+      <w:pPr>
+        <w:contextualSpacing/>
+      </w:pPr>
+    </w:p>
+    <w:p>
+      <w:pPr>
+        <w:contextualSpacing/>
+      </w:pPr>
+    </w:p>
+    <w:p>
+      <w:pPr>
+        <w:contextualSpacing/>
+      </w:pPr>
+    </w:p>
+    <w:p>
+      <w:pPr>
+        <w:contextualSpacing/>
+      </w:pPr>
+    </w:p>
+    <w:p>
+      <w:pPr>
+        <w:contextualSpacing/>
+      </w:pPr>
+    </w:p>
+    <w:p>
+      <w:pPr>
+        <w:contextualSpacing/>
+      </w:pPr>
+    </w:p>
+    <w:p>
+      <w:pPr>
+        <w:pStyle w:val="Heading1"/>
+        <w:rPr>
+          <w:sz w:val="24"/>
+          <w:szCs w:val="24"/>
+          <w:lang w:val="en-US"/>
+        </w:rPr>
+      </w:pPr>
+      <w:bookmarkStart w:id="28" w:name="_Toc440644395"/>
+      <w:r>
+        <w:rPr>
+          <w:sz w:val="24"/>
+          <w:szCs w:val="24"/>
+          <w:lang w:val="en-US"/>
+        </w:rPr>
+        <w:lastRenderedPageBreak/>
+        <w:t>Upgrading live software to newer versions</w:t>
+      </w:r>
+      <w:bookmarkEnd w:id="28"/>
     </w:p>
     <w:p>
       <w:pPr>
@@ -5285,22 +6433,35 @@
         <w:rPr>
           <w:lang w:val="en-US"/>
         </w:rPr>
-        <w:t>The data migration between the new and old version will be done by ODB. This software compares the deltas between the databases and when an database is upgraded, it can still insert old data into it. This way you don’t lose the data in the old database.</w:t>
-      </w:r>
-    </w:p>
-    <w:p>
-      <w:pPr>
-        <w:rPr>
-          <w:lang w:val="en-US"/>
-        </w:rPr>
-      </w:pPr>
-      <w:r>
-        <w:rPr>
-          <w:rStyle w:val="Kop3Char"/>
-        </w:rPr>
-        <w:lastRenderedPageBreak/>
+        <w:t>The data migration between the new and old version will be done by ODB. This software compares the deltas b</w:t>
+      </w:r>
+      <w:r>
+        <w:rPr>
+          <w:lang w:val="en-US"/>
+        </w:rPr>
+        <w:t>etween the databases and when a</w:t>
+      </w:r>
+      <w:r>
+        <w:rPr>
+          <w:lang w:val="en-US"/>
+        </w:rPr>
+        <w:t xml:space="preserve"> database is upgraded, it can still insert old data into it. This way you don’t lose the data in the old database.</w:t>
+      </w:r>
+    </w:p>
+    <w:p>
+      <w:pPr>
+        <w:rPr>
+          <w:lang w:val="en-US"/>
+        </w:rPr>
+      </w:pPr>
+      <w:bookmarkStart w:id="29" w:name="_Toc440644396"/>
+      <w:r>
+        <w:rPr>
+          <w:rStyle w:val="Heading3Char"/>
+        </w:rPr>
         <w:t>Steps</w:t>
       </w:r>
+      <w:bookmarkEnd w:id="29"/>
       <w:r>
         <w:rPr>
           <w:lang w:val="en-US"/>
@@ -5310,7 +6471,7 @@
     </w:p>
     <w:p>
       <w:pPr>
-        <w:pStyle w:val="Lijstalinea"/>
+        <w:pStyle w:val="ListParagraph"/>
         <w:widowControl/>
         <w:numPr>
           <w:ilvl w:val="0"/>
@@ -5325,7 +6486,7 @@
     </w:p>
     <w:p>
       <w:pPr>
-        <w:pStyle w:val="Lijstalinea"/>
+        <w:pStyle w:val="ListParagraph"/>
         <w:widowControl/>
         <w:numPr>
           <w:ilvl w:val="0"/>
@@ -5340,7 +6501,7 @@
     </w:p>
     <w:p>
       <w:pPr>
-        <w:pStyle w:val="Lijstalinea"/>
+        <w:pStyle w:val="ListParagraph"/>
         <w:widowControl/>
         <w:numPr>
           <w:ilvl w:val="0"/>
@@ -5355,7 +6516,7 @@
     </w:p>
     <w:p>
       <w:pPr>
-        <w:pStyle w:val="Lijstalinea"/>
+        <w:pStyle w:val="ListParagraph"/>
         <w:widowControl/>
         <w:numPr>
           <w:ilvl w:val="0"/>
@@ -5370,7 +6531,7 @@
     </w:p>
     <w:p>
       <w:pPr>
-        <w:pStyle w:val="Lijstalinea"/>
+        <w:pStyle w:val="ListParagraph"/>
         <w:widowControl/>
         <w:numPr>
           <w:ilvl w:val="0"/>
@@ -5385,7 +6546,7 @@
     </w:p>
     <w:p>
       <w:pPr>
-        <w:pStyle w:val="Lijstalinea"/>
+        <w:pStyle w:val="ListParagraph"/>
         <w:widowControl/>
         <w:numPr>
           <w:ilvl w:val="0"/>
@@ -5400,7 +6561,7 @@
     </w:p>
     <w:p>
       <w:pPr>
-        <w:pStyle w:val="Lijstalinea"/>
+        <w:pStyle w:val="ListParagraph"/>
         <w:widowControl/>
         <w:numPr>
           <w:ilvl w:val="0"/>
@@ -5429,7 +6590,7 @@
     </w:p>
     <w:p>
       <w:pPr>
-        <w:pStyle w:val="Kop1"/>
+        <w:pStyle w:val="Heading1"/>
         <w:rPr>
           <w:rFonts w:asciiTheme="minorHAnsi" w:hAnsiTheme="minorHAnsi"/>
           <w:sz w:val="22"/>
@@ -5445,28 +6606,9 @@
         </w:rPr>
       </w:pPr>
     </w:p>
-    <w:p>
-      <w:pPr>
-        <w:rPr>
-          <w:lang w:val="en-US"/>
-        </w:rPr>
-      </w:pPr>
-      <w:r>
-        <w:rPr>
-          <w:lang w:val="en-US"/>
-        </w:rPr>
-        <w:t>TODO: UITGEBREID RELEASE PLAN PER WEEK</w:t>
-      </w:r>
-    </w:p>
-    <w:p>
-      <w:r>
-        <w:t>ROLVERDELING IN PROJECT</w:t>
-      </w:r>
-      <w:bookmarkStart w:id="22" w:name="_GoBack"/>
-      <w:bookmarkEnd w:id="22"/>
-    </w:p>
+    <w:p/>
     <w:sectPr>
-      <w:footerReference w:type="default" r:id="rId10"/>
+      <w:footerReference w:type="default" r:id="rId11"/>
       <w:pgSz w:w="11906" w:h="16838"/>
       <w:pgMar w:top="1417" w:right="1417" w:bottom="1417" w:left="1417" w:header="708" w:footer="708" w:gutter="0"/>
       <w:cols w:space="708"/>
@@ -5477,7 +6619,7 @@
 </file>
 
 <file path=word/endnotes.xml><?xml version="1.0" encoding="utf-8"?>
-<w:endnotes xmlns:wpc="http://schemas.microsoft.com/office/word/2010/wordprocessingCanvas" xmlns:mc="http://schemas.openxmlformats.org/markup-compatibility/2006" xmlns:o="urn:schemas-microsoft-com:office:office" xmlns:r="http://schemas.openxmlformats.org/officeDocument/2006/relationships" xmlns:m="http://schemas.openxmlformats.org/officeDocument/2006/math" xmlns:v="urn:schemas-microsoft-com:vml" xmlns:wp14="http://schemas.microsoft.com/office/word/2010/wordprocessingDrawing" xmlns:wp="http://schemas.openxmlformats.org/drawingml/2006/wordprocessingDrawing" xmlns:w10="urn:schemas-microsoft-com:office:word" xmlns:w="http://schemas.openxmlformats.org/wordprocessingml/2006/main" xmlns:w14="http://schemas.microsoft.com/office/word/2010/wordml" xmlns:w15="http://schemas.microsoft.com/office/word/2012/wordml" xmlns:wpg="http://schemas.microsoft.com/office/word/2010/wordprocessingGroup" xmlns:wpi="http://schemas.microsoft.com/office/word/2010/wordprocessingInk" xmlns:wne="http://schemas.microsoft.com/office/word/2006/wordml" xmlns:wps="http://schemas.microsoft.com/office/word/2010/wordprocessingShape" mc:Ignorable="w14 w15 wp14">
+<w:endnotes xmlns:wpc="http://schemas.microsoft.com/office/word/2010/wordprocessingCanvas" xmlns:mc="http://schemas.openxmlformats.org/markup-compatibility/2006" xmlns:o="urn:schemas-microsoft-com:office:office" xmlns:r="http://schemas.openxmlformats.org/officeDocument/2006/relationships" xmlns:m="http://schemas.openxmlformats.org/officeDocument/2006/math" xmlns:v="urn:schemas-microsoft-com:vml" xmlns:wp14="http://schemas.microsoft.com/office/word/2010/wordprocessingDrawing" xmlns:wp="http://schemas.openxmlformats.org/drawingml/2006/wordprocessingDrawing" xmlns:w10="urn:schemas-microsoft-com:office:word" xmlns:w="http://schemas.openxmlformats.org/wordprocessingml/2006/main" xmlns:w14="http://schemas.microsoft.com/office/word/2010/wordml" xmlns:wpg="http://schemas.microsoft.com/office/word/2010/wordprocessingGroup" xmlns:wpi="http://schemas.microsoft.com/office/word/2010/wordprocessingInk" xmlns:wne="http://schemas.microsoft.com/office/word/2006/wordml" xmlns:wps="http://schemas.microsoft.com/office/word/2010/wordprocessingShape" mc:Ignorable="w14 wp14">
   <w:endnote w:type="separator" w:id="-1">
     <w:p>
       <w:pPr>
@@ -5502,7 +6644,7 @@
 </file>
 
 <file path=word/footer1.xml><?xml version="1.0" encoding="utf-8"?>
-<w:ftr xmlns:wpc="http://schemas.microsoft.com/office/word/2010/wordprocessingCanvas" xmlns:mc="http://schemas.openxmlformats.org/markup-compatibility/2006" xmlns:o="urn:schemas-microsoft-com:office:office" xmlns:r="http://schemas.openxmlformats.org/officeDocument/2006/relationships" xmlns:m="http://schemas.openxmlformats.org/officeDocument/2006/math" xmlns:v="urn:schemas-microsoft-com:vml" xmlns:wp14="http://schemas.microsoft.com/office/word/2010/wordprocessingDrawing" xmlns:wp="http://schemas.openxmlformats.org/drawingml/2006/wordprocessingDrawing" xmlns:w10="urn:schemas-microsoft-com:office:word" xmlns:w="http://schemas.openxmlformats.org/wordprocessingml/2006/main" xmlns:w14="http://schemas.microsoft.com/office/word/2010/wordml" xmlns:w15="http://schemas.microsoft.com/office/word/2012/wordml" xmlns:wpg="http://schemas.microsoft.com/office/word/2010/wordprocessingGroup" xmlns:wpi="http://schemas.microsoft.com/office/word/2010/wordprocessingInk" xmlns:wne="http://schemas.microsoft.com/office/word/2006/wordml" xmlns:wps="http://schemas.microsoft.com/office/word/2010/wordprocessingShape" mc:Ignorable="w14 w15 wp14">
+<w:ftr xmlns:wpc="http://schemas.microsoft.com/office/word/2010/wordprocessingCanvas" xmlns:mc="http://schemas.openxmlformats.org/markup-compatibility/2006" xmlns:o="urn:schemas-microsoft-com:office:office" xmlns:r="http://schemas.openxmlformats.org/officeDocument/2006/relationships" xmlns:m="http://schemas.openxmlformats.org/officeDocument/2006/math" xmlns:v="urn:schemas-microsoft-com:vml" xmlns:wp14="http://schemas.microsoft.com/office/word/2010/wordprocessingDrawing" xmlns:wp="http://schemas.openxmlformats.org/drawingml/2006/wordprocessingDrawing" xmlns:w10="urn:schemas-microsoft-com:office:word" xmlns:w="http://schemas.openxmlformats.org/wordprocessingml/2006/main" xmlns:w14="http://schemas.microsoft.com/office/word/2010/wordml" xmlns:wpg="http://schemas.microsoft.com/office/word/2010/wordprocessingGroup" xmlns:wpi="http://schemas.microsoft.com/office/word/2010/wordprocessingInk" xmlns:wne="http://schemas.microsoft.com/office/word/2006/wordml" xmlns:wps="http://schemas.microsoft.com/office/word/2010/wordprocessingShape" mc:Ignorable="w14 wp14">
   <w:sdt>
     <w:sdtPr>
       <w:id w:val="-944221964"/>
@@ -5519,7 +6661,7 @@
     <w:sdtContent>
       <w:p>
         <w:pPr>
-          <w:pStyle w:val="Voettekst"/>
+          <w:pStyle w:val="Footer"/>
         </w:pPr>
         <w:r>
           <w:fldChar w:fldCharType="begin"/>
@@ -5534,7 +6676,7 @@
           <w:rPr>
             <w:noProof/>
           </w:rPr>
-          <w:t>11</w:t>
+          <w:t>9</w:t>
         </w:r>
         <w:r>
           <w:rPr>
@@ -5547,14 +6689,14 @@
   </w:sdt>
   <w:p>
     <w:pPr>
-      <w:pStyle w:val="Voettekst"/>
+      <w:pStyle w:val="Footer"/>
     </w:pPr>
   </w:p>
 </w:ftr>
 </file>
 
 <file path=word/footnotes.xml><?xml version="1.0" encoding="utf-8"?>
-<w:footnotes xmlns:wpc="http://schemas.microsoft.com/office/word/2010/wordprocessingCanvas" xmlns:mc="http://schemas.openxmlformats.org/markup-compatibility/2006" xmlns:o="urn:schemas-microsoft-com:office:office" xmlns:r="http://schemas.openxmlformats.org/officeDocument/2006/relationships" xmlns:m="http://schemas.openxmlformats.org/officeDocument/2006/math" xmlns:v="urn:schemas-microsoft-com:vml" xmlns:wp14="http://schemas.microsoft.com/office/word/2010/wordprocessingDrawing" xmlns:wp="http://schemas.openxmlformats.org/drawingml/2006/wordprocessingDrawing" xmlns:w10="urn:schemas-microsoft-com:office:word" xmlns:w="http://schemas.openxmlformats.org/wordprocessingml/2006/main" xmlns:w14="http://schemas.microsoft.com/office/word/2010/wordml" xmlns:w15="http://schemas.microsoft.com/office/word/2012/wordml" xmlns:wpg="http://schemas.microsoft.com/office/word/2010/wordprocessingGroup" xmlns:wpi="http://schemas.microsoft.com/office/word/2010/wordprocessingInk" xmlns:wne="http://schemas.microsoft.com/office/word/2006/wordml" xmlns:wps="http://schemas.microsoft.com/office/word/2010/wordprocessingShape" mc:Ignorable="w14 w15 wp14">
+<w:footnotes xmlns:wpc="http://schemas.microsoft.com/office/word/2010/wordprocessingCanvas" xmlns:mc="http://schemas.openxmlformats.org/markup-compatibility/2006" xmlns:o="urn:schemas-microsoft-com:office:office" xmlns:r="http://schemas.openxmlformats.org/officeDocument/2006/relationships" xmlns:m="http://schemas.openxmlformats.org/officeDocument/2006/math" xmlns:v="urn:schemas-microsoft-com:vml" xmlns:wp14="http://schemas.microsoft.com/office/word/2010/wordprocessingDrawing" xmlns:wp="http://schemas.openxmlformats.org/drawingml/2006/wordprocessingDrawing" xmlns:w10="urn:schemas-microsoft-com:office:word" xmlns:w="http://schemas.openxmlformats.org/wordprocessingml/2006/main" xmlns:w14="http://schemas.microsoft.com/office/word/2010/wordml" xmlns:wpg="http://schemas.microsoft.com/office/word/2010/wordprocessingGroup" xmlns:wpi="http://schemas.microsoft.com/office/word/2010/wordprocessingInk" xmlns:wne="http://schemas.microsoft.com/office/word/2006/wordml" xmlns:wps="http://schemas.microsoft.com/office/word/2010/wordprocessingShape" mc:Ignorable="w14 wp14">
   <w:footnote w:type="separator" w:id="-1">
     <w:p>
       <w:pPr>
@@ -5579,8 +6721,8 @@
 </file>
 
 <file path=word/numbering.xml><?xml version="1.0" encoding="utf-8"?>
-<w:numbering xmlns:wpc="http://schemas.microsoft.com/office/word/2010/wordprocessingCanvas" xmlns:mc="http://schemas.openxmlformats.org/markup-compatibility/2006" xmlns:o="urn:schemas-microsoft-com:office:office" xmlns:r="http://schemas.openxmlformats.org/officeDocument/2006/relationships" xmlns:m="http://schemas.openxmlformats.org/officeDocument/2006/math" xmlns:v="urn:schemas-microsoft-com:vml" xmlns:wp14="http://schemas.microsoft.com/office/word/2010/wordprocessingDrawing" xmlns:wp="http://schemas.openxmlformats.org/drawingml/2006/wordprocessingDrawing" xmlns:w10="urn:schemas-microsoft-com:office:word" xmlns:w="http://schemas.openxmlformats.org/wordprocessingml/2006/main" xmlns:w14="http://schemas.microsoft.com/office/word/2010/wordml" xmlns:w15="http://schemas.microsoft.com/office/word/2012/wordml" xmlns:wpg="http://schemas.microsoft.com/office/word/2010/wordprocessingGroup" xmlns:wpi="http://schemas.microsoft.com/office/word/2010/wordprocessingInk" xmlns:wne="http://schemas.microsoft.com/office/word/2006/wordml" xmlns:wps="http://schemas.microsoft.com/office/word/2010/wordprocessingShape" mc:Ignorable="w14 w15 wp14">
-  <w:abstractNum w:abstractNumId="0" w15:restartNumberingAfterBreak="0">
+<w:numbering xmlns:wpc="http://schemas.microsoft.com/office/word/2010/wordprocessingCanvas" xmlns:mc="http://schemas.openxmlformats.org/markup-compatibility/2006" xmlns:o="urn:schemas-microsoft-com:office:office" xmlns:r="http://schemas.openxmlformats.org/officeDocument/2006/relationships" xmlns:m="http://schemas.openxmlformats.org/officeDocument/2006/math" xmlns:v="urn:schemas-microsoft-com:vml" xmlns:wp14="http://schemas.microsoft.com/office/word/2010/wordprocessingDrawing" xmlns:wp="http://schemas.openxmlformats.org/drawingml/2006/wordprocessingDrawing" xmlns:w10="urn:schemas-microsoft-com:office:word" xmlns:w="http://schemas.openxmlformats.org/wordprocessingml/2006/main" xmlns:w14="http://schemas.microsoft.com/office/word/2010/wordml" xmlns:wpg="http://schemas.microsoft.com/office/word/2010/wordprocessingGroup" xmlns:wpi="http://schemas.microsoft.com/office/word/2010/wordprocessingInk" xmlns:wne="http://schemas.microsoft.com/office/word/2006/wordml" xmlns:wps="http://schemas.microsoft.com/office/word/2010/wordprocessingShape" mc:Ignorable="w14 wp14">
+  <w:abstractNum w:abstractNumId="0">
     <w:nsid w:val="0FD05264"/>
     <w:multiLevelType w:val="hybridMultilevel"/>
     <w:tmpl w:val="21144A8E"/>
@@ -5666,7 +6808,7 @@
       </w:pPr>
     </w:lvl>
   </w:abstractNum>
-  <w:abstractNum w:abstractNumId="1" w15:restartNumberingAfterBreak="0">
+  <w:abstractNum w:abstractNumId="1">
     <w:nsid w:val="318A448A"/>
     <w:multiLevelType w:val="hybridMultilevel"/>
     <w:tmpl w:val="CB0E745C"/>
@@ -5778,7 +6920,7 @@
       </w:rPr>
     </w:lvl>
   </w:abstractNum>
-  <w:abstractNum w:abstractNumId="2" w15:restartNumberingAfterBreak="0">
+  <w:abstractNum w:abstractNumId="2">
     <w:nsid w:val="4EC46C43"/>
     <w:multiLevelType w:val="hybridMultilevel"/>
     <w:tmpl w:val="1CF2D1FA"/>
@@ -5864,7 +7006,7 @@
       </w:pPr>
     </w:lvl>
   </w:abstractNum>
-  <w:abstractNum w:abstractNumId="3" w15:restartNumberingAfterBreak="0">
+  <w:abstractNum w:abstractNumId="3">
     <w:nsid w:val="50BF6CDF"/>
     <w:multiLevelType w:val="hybridMultilevel"/>
     <w:tmpl w:val="C75EE03C"/>
@@ -5950,7 +7092,7 @@
       </w:pPr>
     </w:lvl>
   </w:abstractNum>
-  <w:abstractNum w:abstractNumId="4" w15:restartNumberingAfterBreak="0">
+  <w:abstractNum w:abstractNumId="4">
     <w:nsid w:val="7B5D781E"/>
     <w:multiLevelType w:val="hybridMultilevel"/>
     <w:tmpl w:val="95B00CF0"/>
@@ -6058,7 +7200,7 @@
 </file>
 
 <file path=word/styles.xml><?xml version="1.0" encoding="utf-8"?>
-<w:styles xmlns:mc="http://schemas.openxmlformats.org/markup-compatibility/2006" xmlns:r="http://schemas.openxmlformats.org/officeDocument/2006/relationships" xmlns:w="http://schemas.openxmlformats.org/wordprocessingml/2006/main" xmlns:w14="http://schemas.microsoft.com/office/word/2010/wordml" xmlns:w15="http://schemas.microsoft.com/office/word/2012/wordml" mc:Ignorable="w14 w15">
+<w:styles xmlns:mc="http://schemas.openxmlformats.org/markup-compatibility/2006" xmlns:r="http://schemas.openxmlformats.org/officeDocument/2006/relationships" xmlns:w="http://schemas.openxmlformats.org/wordprocessingml/2006/main" xmlns:w14="http://schemas.microsoft.com/office/word/2010/wordml" mc:Ignorable="w14">
   <w:docDefaults>
     <w:rPrDefault>
       <w:rPr>
@@ -6074,388 +7216,154 @@
       </w:pPr>
     </w:pPrDefault>
   </w:docDefaults>
-  <w:latentStyles w:defLockedState="0" w:defUIPriority="99" w:defSemiHidden="0" w:defUnhideWhenUsed="0" w:defQFormat="0" w:count="371">
-    <w:lsdException w:name="Normal" w:uiPriority="0" w:qFormat="1"/>
-    <w:lsdException w:name="heading 1" w:uiPriority="9" w:qFormat="1"/>
-    <w:lsdException w:name="heading 2" w:semiHidden="1" w:uiPriority="9" w:unhideWhenUsed="1" w:qFormat="1"/>
-    <w:lsdException w:name="heading 3" w:semiHidden="1" w:uiPriority="9" w:unhideWhenUsed="1" w:qFormat="1"/>
-    <w:lsdException w:name="heading 4" w:semiHidden="1" w:uiPriority="9" w:unhideWhenUsed="1" w:qFormat="1"/>
-    <w:lsdException w:name="heading 5" w:semiHidden="1" w:uiPriority="9" w:unhideWhenUsed="1" w:qFormat="1"/>
-    <w:lsdException w:name="heading 6" w:semiHidden="1" w:uiPriority="9" w:unhideWhenUsed="1" w:qFormat="1"/>
-    <w:lsdException w:name="heading 7" w:semiHidden="1" w:uiPriority="9" w:unhideWhenUsed="1" w:qFormat="1"/>
-    <w:lsdException w:name="heading 8" w:semiHidden="1" w:uiPriority="9" w:unhideWhenUsed="1" w:qFormat="1"/>
-    <w:lsdException w:name="heading 9" w:semiHidden="1" w:uiPriority="9" w:unhideWhenUsed="1" w:qFormat="1"/>
-    <w:lsdException w:name="index 1" w:semiHidden="1" w:unhideWhenUsed="1"/>
-    <w:lsdException w:name="index 2" w:semiHidden="1" w:unhideWhenUsed="1"/>
-    <w:lsdException w:name="index 3" w:semiHidden="1" w:unhideWhenUsed="1"/>
-    <w:lsdException w:name="index 4" w:semiHidden="1" w:unhideWhenUsed="1"/>
-    <w:lsdException w:name="index 5" w:semiHidden="1" w:unhideWhenUsed="1"/>
-    <w:lsdException w:name="index 6" w:semiHidden="1" w:unhideWhenUsed="1"/>
-    <w:lsdException w:name="index 7" w:semiHidden="1" w:unhideWhenUsed="1"/>
-    <w:lsdException w:name="index 8" w:semiHidden="1" w:unhideWhenUsed="1"/>
-    <w:lsdException w:name="index 9" w:semiHidden="1" w:unhideWhenUsed="1"/>
-    <w:lsdException w:name="toc 1" w:semiHidden="1" w:uiPriority="39" w:unhideWhenUsed="1"/>
-    <w:lsdException w:name="toc 2" w:semiHidden="1" w:uiPriority="39" w:unhideWhenUsed="1"/>
-    <w:lsdException w:name="toc 3" w:semiHidden="1" w:uiPriority="39" w:unhideWhenUsed="1"/>
-    <w:lsdException w:name="toc 4" w:semiHidden="1" w:uiPriority="39" w:unhideWhenUsed="1"/>
-    <w:lsdException w:name="toc 5" w:semiHidden="1" w:uiPriority="39" w:unhideWhenUsed="1"/>
-    <w:lsdException w:name="toc 6" w:semiHidden="1" w:uiPriority="39" w:unhideWhenUsed="1"/>
-    <w:lsdException w:name="toc 7" w:semiHidden="1" w:uiPriority="39" w:unhideWhenUsed="1"/>
-    <w:lsdException w:name="toc 8" w:semiHidden="1" w:uiPriority="39" w:unhideWhenUsed="1"/>
-    <w:lsdException w:name="toc 9" w:semiHidden="1" w:uiPriority="39" w:unhideWhenUsed="1"/>
-    <w:lsdException w:name="Normal Indent" w:semiHidden="1" w:unhideWhenUsed="1"/>
-    <w:lsdException w:name="footnote text" w:semiHidden="1" w:unhideWhenUsed="1"/>
-    <w:lsdException w:name="annotation text" w:semiHidden="1" w:unhideWhenUsed="1"/>
-    <w:lsdException w:name="header" w:semiHidden="1" w:unhideWhenUsed="1"/>
-    <w:lsdException w:name="footer" w:semiHidden="1" w:unhideWhenUsed="1"/>
-    <w:lsdException w:name="index heading" w:semiHidden="1" w:unhideWhenUsed="1"/>
-    <w:lsdException w:name="caption" w:semiHidden="1" w:uiPriority="35" w:unhideWhenUsed="1" w:qFormat="1"/>
-    <w:lsdException w:name="table of figures" w:semiHidden="1" w:unhideWhenUsed="1"/>
-    <w:lsdException w:name="envelope address" w:semiHidden="1" w:unhideWhenUsed="1"/>
-    <w:lsdException w:name="envelope return" w:semiHidden="1" w:unhideWhenUsed="1"/>
-    <w:lsdException w:name="footnote reference" w:semiHidden="1" w:unhideWhenUsed="1"/>
-    <w:lsdException w:name="annotation reference" w:semiHidden="1" w:unhideWhenUsed="1"/>
-    <w:lsdException w:name="line number" w:semiHidden="1" w:unhideWhenUsed="1"/>
-    <w:lsdException w:name="page number" w:semiHidden="1" w:unhideWhenUsed="1"/>
-    <w:lsdException w:name="endnote reference" w:semiHidden="1" w:unhideWhenUsed="1"/>
-    <w:lsdException w:name="endnote text" w:semiHidden="1" w:unhideWhenUsed="1"/>
-    <w:lsdException w:name="table of authorities" w:semiHidden="1" w:unhideWhenUsed="1"/>
-    <w:lsdException w:name="macro" w:semiHidden="1" w:unhideWhenUsed="1"/>
-    <w:lsdException w:name="toa heading" w:semiHidden="1" w:unhideWhenUsed="1"/>
-    <w:lsdException w:name="List" w:semiHidden="1" w:unhideWhenUsed="1"/>
-    <w:lsdException w:name="List Bullet" w:semiHidden="1" w:unhideWhenUsed="1"/>
-    <w:lsdException w:name="List Number" w:semiHidden="1" w:unhideWhenUsed="1"/>
-    <w:lsdException w:name="List 2" w:semiHidden="1" w:unhideWhenUsed="1"/>
-    <w:lsdException w:name="List 3" w:semiHidden="1" w:unhideWhenUsed="1"/>
-    <w:lsdException w:name="List 4" w:semiHidden="1" w:unhideWhenUsed="1"/>
-    <w:lsdException w:name="List 5" w:semiHidden="1" w:unhideWhenUsed="1"/>
-    <w:lsdException w:name="List Bullet 2" w:semiHidden="1" w:unhideWhenUsed="1"/>
-    <w:lsdException w:name="List Bullet 3" w:semiHidden="1" w:unhideWhenUsed="1"/>
-    <w:lsdException w:name="List Bullet 4" w:semiHidden="1" w:unhideWhenUsed="1"/>
-    <w:lsdException w:name="List Bullet 5" w:semiHidden="1" w:unhideWhenUsed="1"/>
-    <w:lsdException w:name="List Number 2" w:semiHidden="1" w:unhideWhenUsed="1"/>
-    <w:lsdException w:name="List Number 3" w:semiHidden="1" w:unhideWhenUsed="1"/>
-    <w:lsdException w:name="List Number 4" w:semiHidden="1" w:unhideWhenUsed="1"/>
-    <w:lsdException w:name="List Number 5" w:semiHidden="1" w:unhideWhenUsed="1"/>
-    <w:lsdException w:name="Title" w:uiPriority="10" w:qFormat="1"/>
-    <w:lsdException w:name="Closing" w:semiHidden="1" w:unhideWhenUsed="1"/>
-    <w:lsdException w:name="Signature" w:semiHidden="1" w:unhideWhenUsed="1"/>
-    <w:lsdException w:name="Default Paragraph Font" w:semiHidden="1" w:uiPriority="1" w:unhideWhenUsed="1"/>
-    <w:lsdException w:name="Body Text" w:semiHidden="1" w:unhideWhenUsed="1"/>
-    <w:lsdException w:name="Body Text Indent" w:semiHidden="1" w:unhideWhenUsed="1"/>
-    <w:lsdException w:name="List Continue" w:semiHidden="1" w:unhideWhenUsed="1"/>
-    <w:lsdException w:name="List Continue 2" w:semiHidden="1" w:unhideWhenUsed="1"/>
-    <w:lsdException w:name="List Continue 3" w:semiHidden="1" w:unhideWhenUsed="1"/>
-    <w:lsdException w:name="List Continue 4" w:semiHidden="1" w:unhideWhenUsed="1"/>
-    <w:lsdException w:name="List Continue 5" w:semiHidden="1" w:unhideWhenUsed="1"/>
-    <w:lsdException w:name="Message Header" w:semiHidden="1" w:unhideWhenUsed="1"/>
-    <w:lsdException w:name="Subtitle" w:uiPriority="11" w:qFormat="1"/>
-    <w:lsdException w:name="Salutation" w:semiHidden="1" w:unhideWhenUsed="1"/>
-    <w:lsdException w:name="Date" w:semiHidden="1" w:unhideWhenUsed="1"/>
-    <w:lsdException w:name="Body Text First Indent" w:semiHidden="1" w:unhideWhenUsed="1"/>
-    <w:lsdException w:name="Body Text First Indent 2" w:semiHidden="1" w:unhideWhenUsed="1"/>
-    <w:lsdException w:name="Note Heading" w:semiHidden="1" w:unhideWhenUsed="1"/>
-    <w:lsdException w:name="Body Text 2" w:semiHidden="1" w:unhideWhenUsed="1"/>
-    <w:lsdException w:name="Body Text 3" w:semiHidden="1" w:unhideWhenUsed="1"/>
-    <w:lsdException w:name="Body Text Indent 2" w:semiHidden="1" w:unhideWhenUsed="1"/>
-    <w:lsdException w:name="Body Text Indent 3" w:semiHidden="1" w:unhideWhenUsed="1"/>
-    <w:lsdException w:name="Block Text" w:semiHidden="1" w:unhideWhenUsed="1"/>
-    <w:lsdException w:name="Hyperlink" w:semiHidden="1" w:unhideWhenUsed="1"/>
-    <w:lsdException w:name="FollowedHyperlink" w:semiHidden="1" w:unhideWhenUsed="1"/>
-    <w:lsdException w:name="Strong" w:uiPriority="22" w:qFormat="1"/>
-    <w:lsdException w:name="Emphasis" w:uiPriority="20" w:qFormat="1"/>
-    <w:lsdException w:name="Document Map" w:semiHidden="1" w:unhideWhenUsed="1"/>
-    <w:lsdException w:name="Plain Text" w:semiHidden="1" w:unhideWhenUsed="1"/>
-    <w:lsdException w:name="E-mail Signature" w:semiHidden="1" w:unhideWhenUsed="1"/>
-    <w:lsdException w:name="HTML Top of Form" w:semiHidden="1" w:unhideWhenUsed="1"/>
-    <w:lsdException w:name="HTML Bottom of Form" w:semiHidden="1" w:unhideWhenUsed="1"/>
-    <w:lsdException w:name="Normal (Web)" w:semiHidden="1" w:unhideWhenUsed="1"/>
-    <w:lsdException w:name="HTML Acronym" w:semiHidden="1" w:unhideWhenUsed="1"/>
-    <w:lsdException w:name="HTML Address" w:semiHidden="1" w:unhideWhenUsed="1"/>
-    <w:lsdException w:name="HTML Cite" w:semiHidden="1" w:unhideWhenUsed="1"/>
-    <w:lsdException w:name="HTML Code" w:semiHidden="1" w:unhideWhenUsed="1"/>
-    <w:lsdException w:name="HTML Definition" w:semiHidden="1" w:unhideWhenUsed="1"/>
-    <w:lsdException w:name="HTML Keyboard" w:semiHidden="1" w:unhideWhenUsed="1"/>
-    <w:lsdException w:name="HTML Preformatted" w:semiHidden="1" w:unhideWhenUsed="1"/>
-    <w:lsdException w:name="HTML Sample" w:semiHidden="1" w:unhideWhenUsed="1"/>
-    <w:lsdException w:name="HTML Typewriter" w:semiHidden="1" w:unhideWhenUsed="1"/>
-    <w:lsdException w:name="HTML Variable" w:semiHidden="1" w:unhideWhenUsed="1"/>
-    <w:lsdException w:name="Normal Table" w:semiHidden="1" w:unhideWhenUsed="1"/>
-    <w:lsdException w:name="annotation subject" w:semiHidden="1" w:unhideWhenUsed="1"/>
-    <w:lsdException w:name="No List" w:semiHidden="1" w:unhideWhenUsed="1"/>
-    <w:lsdException w:name="Outline List 1" w:semiHidden="1" w:unhideWhenUsed="1"/>
-    <w:lsdException w:name="Outline List 2" w:semiHidden="1" w:unhideWhenUsed="1"/>
-    <w:lsdException w:name="Outline List 3" w:semiHidden="1" w:unhideWhenUsed="1"/>
-    <w:lsdException w:name="Table Simple 1" w:semiHidden="1" w:unhideWhenUsed="1"/>
-    <w:lsdException w:name="Table Simple 2" w:semiHidden="1" w:unhideWhenUsed="1"/>
-    <w:lsdException w:name="Table Simple 3" w:semiHidden="1" w:unhideWhenUsed="1"/>
-    <w:lsdException w:name="Table Classic 1" w:semiHidden="1" w:unhideWhenUsed="1"/>
-    <w:lsdException w:name="Table Classic 2" w:semiHidden="1" w:unhideWhenUsed="1"/>
-    <w:lsdException w:name="Table Classic 3" w:semiHidden="1" w:unhideWhenUsed="1"/>
-    <w:lsdException w:name="Table Classic 4" w:semiHidden="1" w:unhideWhenUsed="1"/>
-    <w:lsdException w:name="Table Colorful 1" w:semiHidden="1" w:unhideWhenUsed="1"/>
-    <w:lsdException w:name="Table Colorful 2" w:semiHidden="1" w:unhideWhenUsed="1"/>
-    <w:lsdException w:name="Table Colorful 3" w:semiHidden="1" w:unhideWhenUsed="1"/>
-    <w:lsdException w:name="Table Columns 1" w:semiHidden="1" w:unhideWhenUsed="1"/>
-    <w:lsdException w:name="Table Columns 2" w:semiHidden="1" w:unhideWhenUsed="1"/>
-    <w:lsdException w:name="Table Columns 3" w:semiHidden="1" w:unhideWhenUsed="1"/>
-    <w:lsdException w:name="Table Columns 4" w:semiHidden="1" w:unhideWhenUsed="1"/>
-    <w:lsdException w:name="Table Columns 5" w:semiHidden="1" w:unhideWhenUsed="1"/>
-    <w:lsdException w:name="Table Grid 1" w:semiHidden="1" w:unhideWhenUsed="1"/>
-    <w:lsdException w:name="Table Grid 2" w:semiHidden="1" w:unhideWhenUsed="1"/>
-    <w:lsdException w:name="Table Grid 3" w:semiHidden="1" w:unhideWhenUsed="1"/>
-    <w:lsdException w:name="Table Grid 4" w:semiHidden="1" w:unhideWhenUsed="1"/>
-    <w:lsdException w:name="Table Grid 5" w:semiHidden="1" w:unhideWhenUsed="1"/>
-    <w:lsdException w:name="Table Grid 6" w:semiHidden="1" w:unhideWhenUsed="1"/>
-    <w:lsdException w:name="Table Grid 7" w:semiHidden="1" w:unhideWhenUsed="1"/>
-    <w:lsdException w:name="Table Grid 8" w:semiHidden="1" w:unhideWhenUsed="1"/>
-    <w:lsdException w:name="Table List 1" w:semiHidden="1" w:unhideWhenUsed="1"/>
-    <w:lsdException w:name="Table List 2" w:semiHidden="1" w:unhideWhenUsed="1"/>
-    <w:lsdException w:name="Table List 3" w:semiHidden="1" w:unhideWhenUsed="1"/>
-    <w:lsdException w:name="Table List 4" w:semiHidden="1" w:unhideWhenUsed="1"/>
-    <w:lsdException w:name="Table List 5" w:semiHidden="1" w:unhideWhenUsed="1"/>
-    <w:lsdException w:name="Table List 6" w:semiHidden="1" w:unhideWhenUsed="1"/>
-    <w:lsdException w:name="Table List 7" w:semiHidden="1" w:unhideWhenUsed="1"/>
-    <w:lsdException w:name="Table List 8" w:semiHidden="1" w:unhideWhenUsed="1"/>
-    <w:lsdException w:name="Table 3D effects 1" w:semiHidden="1" w:unhideWhenUsed="1"/>
-    <w:lsdException w:name="Table 3D effects 2" w:semiHidden="1" w:unhideWhenUsed="1"/>
-    <w:lsdException w:name="Table 3D effects 3" w:semiHidden="1" w:unhideWhenUsed="1"/>
-    <w:lsdException w:name="Table Contemporary" w:semiHidden="1" w:unhideWhenUsed="1"/>
-    <w:lsdException w:name="Table Elegant" w:semiHidden="1" w:unhideWhenUsed="1"/>
-    <w:lsdException w:name="Table Professional" w:semiHidden="1" w:unhideWhenUsed="1"/>
-    <w:lsdException w:name="Table Subtle 1" w:semiHidden="1" w:unhideWhenUsed="1"/>
-    <w:lsdException w:name="Table Subtle 2" w:semiHidden="1" w:unhideWhenUsed="1"/>
-    <w:lsdException w:name="Table Web 1" w:semiHidden="1" w:unhideWhenUsed="1"/>
-    <w:lsdException w:name="Table Web 2" w:semiHidden="1" w:unhideWhenUsed="1"/>
-    <w:lsdException w:name="Table Web 3" w:semiHidden="1" w:unhideWhenUsed="1"/>
-    <w:lsdException w:name="Balloon Text" w:semiHidden="1" w:unhideWhenUsed="1"/>
-    <w:lsdException w:name="Table Grid" w:uiPriority="59"/>
-    <w:lsdException w:name="Table Theme" w:semiHidden="1" w:unhideWhenUsed="1"/>
-    <w:lsdException w:name="Placeholder Text" w:semiHidden="1"/>
-    <w:lsdException w:name="No Spacing" w:uiPriority="1" w:qFormat="1"/>
-    <w:lsdException w:name="Light Shading" w:uiPriority="60"/>
-    <w:lsdException w:name="Light List" w:uiPriority="61"/>
-    <w:lsdException w:name="Light Grid" w:uiPriority="62"/>
-    <w:lsdException w:name="Medium Shading 1" w:uiPriority="63"/>
-    <w:lsdException w:name="Medium Shading 2" w:uiPriority="64"/>
-    <w:lsdException w:name="Medium List 1" w:uiPriority="65"/>
-    <w:lsdException w:name="Medium List 2" w:uiPriority="66"/>
-    <w:lsdException w:name="Medium Grid 1" w:uiPriority="67"/>
-    <w:lsdException w:name="Medium Grid 2" w:uiPriority="68"/>
-    <w:lsdException w:name="Medium Grid 3" w:uiPriority="69"/>
-    <w:lsdException w:name="Dark List" w:uiPriority="70"/>
-    <w:lsdException w:name="Colorful Shading" w:uiPriority="71"/>
-    <w:lsdException w:name="Colorful List" w:uiPriority="72"/>
-    <w:lsdException w:name="Colorful Grid" w:uiPriority="73"/>
-    <w:lsdException w:name="Light Shading Accent 1" w:uiPriority="60"/>
-    <w:lsdException w:name="Light List Accent 1" w:uiPriority="61"/>
-    <w:lsdException w:name="Light Grid Accent 1" w:uiPriority="62"/>
-    <w:lsdException w:name="Medium Shading 1 Accent 1" w:uiPriority="63"/>
-    <w:lsdException w:name="Medium Shading 2 Accent 1" w:uiPriority="64"/>
-    <w:lsdException w:name="Medium List 1 Accent 1" w:uiPriority="65"/>
-    <w:lsdException w:name="Revision" w:semiHidden="1"/>
-    <w:lsdException w:name="List Paragraph" w:uiPriority="34" w:qFormat="1"/>
-    <w:lsdException w:name="Quote" w:uiPriority="29" w:qFormat="1"/>
-    <w:lsdException w:name="Intense Quote" w:uiPriority="30" w:qFormat="1"/>
-    <w:lsdException w:name="Medium List 2 Accent 1" w:uiPriority="66"/>
-    <w:lsdException w:name="Medium Grid 1 Accent 1" w:uiPriority="67"/>
-    <w:lsdException w:name="Medium Grid 2 Accent 1" w:uiPriority="68"/>
-    <w:lsdException w:name="Medium Grid 3 Accent 1" w:uiPriority="69"/>
-    <w:lsdException w:name="Dark List Accent 1" w:uiPriority="70"/>
-    <w:lsdException w:name="Colorful Shading Accent 1" w:uiPriority="71"/>
-    <w:lsdException w:name="Colorful List Accent 1" w:uiPriority="72"/>
-    <w:lsdException w:name="Colorful Grid Accent 1" w:uiPriority="73"/>
-    <w:lsdException w:name="Light Shading Accent 2" w:uiPriority="60"/>
-    <w:lsdException w:name="Light List Accent 2" w:uiPriority="61"/>
-    <w:lsdException w:name="Light Grid Accent 2" w:uiPriority="62"/>
-    <w:lsdException w:name="Medium Shading 1 Accent 2" w:uiPriority="63"/>
-    <w:lsdException w:name="Medium Shading 2 Accent 2" w:uiPriority="64"/>
-    <w:lsdException w:name="Medium List 1 Accent 2" w:uiPriority="65"/>
-    <w:lsdException w:name="Medium List 2 Accent 2" w:uiPriority="66"/>
-    <w:lsdException w:name="Medium Grid 1 Accent 2" w:uiPriority="67"/>
-    <w:lsdException w:name="Medium Grid 2 Accent 2" w:uiPriority="68"/>
-    <w:lsdException w:name="Medium Grid 3 Accent 2" w:uiPriority="69"/>
-    <w:lsdException w:name="Dark List Accent 2" w:uiPriority="70"/>
-    <w:lsdException w:name="Colorful Shading Accent 2" w:uiPriority="71"/>
-    <w:lsdException w:name="Colorful List Accent 2" w:uiPriority="72"/>
-    <w:lsdException w:name="Colorful Grid Accent 2" w:uiPriority="73"/>
-    <w:lsdException w:name="Light Shading Accent 3" w:uiPriority="60"/>
-    <w:lsdException w:name="Light List Accent 3" w:uiPriority="61"/>
-    <w:lsdException w:name="Light Grid Accent 3" w:uiPriority="62"/>
-    <w:lsdException w:name="Medium Shading 1 Accent 3" w:uiPriority="63"/>
-    <w:lsdException w:name="Medium Shading 2 Accent 3" w:uiPriority="64"/>
-    <w:lsdException w:name="Medium List 1 Accent 3" w:uiPriority="65"/>
-    <w:lsdException w:name="Medium List 2 Accent 3" w:uiPriority="66"/>
-    <w:lsdException w:name="Medium Grid 1 Accent 3" w:uiPriority="67"/>
-    <w:lsdException w:name="Medium Grid 2 Accent 3" w:uiPriority="68"/>
-    <w:lsdException w:name="Medium Grid 3 Accent 3" w:uiPriority="69"/>
-    <w:lsdException w:name="Dark List Accent 3" w:uiPriority="70"/>
-    <w:lsdException w:name="Colorful Shading Accent 3" w:uiPriority="71"/>
-    <w:lsdException w:name="Colorful List Accent 3" w:uiPriority="72"/>
-    <w:lsdException w:name="Colorful Grid Accent 3" w:uiPriority="73"/>
-    <w:lsdException w:name="Light Shading Accent 4" w:uiPriority="60"/>
-    <w:lsdException w:name="Light List Accent 4" w:uiPriority="61"/>
-    <w:lsdException w:name="Light Grid Accent 4" w:uiPriority="62"/>
-    <w:lsdException w:name="Medium Shading 1 Accent 4" w:uiPriority="63"/>
-    <w:lsdException w:name="Medium Shading 2 Accent 4" w:uiPriority="64"/>
-    <w:lsdException w:name="Medium List 1 Accent 4" w:uiPriority="65"/>
-    <w:lsdException w:name="Medium List 2 Accent 4" w:uiPriority="66"/>
-    <w:lsdException w:name="Medium Grid 1 Accent 4" w:uiPriority="67"/>
-    <w:lsdException w:name="Medium Grid 2 Accent 4" w:uiPriority="68"/>
-    <w:lsdException w:name="Medium Grid 3 Accent 4" w:uiPriority="69"/>
-    <w:lsdException w:name="Dark List Accent 4" w:uiPriority="70"/>
-    <w:lsdException w:name="Colorful Shading Accent 4" w:uiPriority="71"/>
-    <w:lsdException w:name="Colorful List Accent 4" w:uiPriority="72"/>
-    <w:lsdException w:name="Colorful Grid Accent 4" w:uiPriority="73"/>
-    <w:lsdException w:name="Light Shading Accent 5" w:uiPriority="60"/>
-    <w:lsdException w:name="Light List Accent 5" w:uiPriority="61"/>
-    <w:lsdException w:name="Light Grid Accent 5" w:uiPriority="62"/>
-    <w:lsdException w:name="Medium Shading 1 Accent 5" w:uiPriority="63"/>
-    <w:lsdException w:name="Medium Shading 2 Accent 5" w:uiPriority="64"/>
-    <w:lsdException w:name="Medium List 1 Accent 5" w:uiPriority="65"/>
-    <w:lsdException w:name="Medium List 2 Accent 5" w:uiPriority="66"/>
-    <w:lsdException w:name="Medium Grid 1 Accent 5" w:uiPriority="67"/>
-    <w:lsdException w:name="Medium Grid 2 Accent 5" w:uiPriority="68"/>
-    <w:lsdException w:name="Medium Grid 3 Accent 5" w:uiPriority="69"/>
-    <w:lsdException w:name="Dark List Accent 5" w:uiPriority="70"/>
-    <w:lsdException w:name="Colorful Shading Accent 5" w:uiPriority="71"/>
-    <w:lsdException w:name="Colorful List Accent 5" w:uiPriority="72"/>
-    <w:lsdException w:name="Colorful Grid Accent 5" w:uiPriority="73"/>
-    <w:lsdException w:name="Light Shading Accent 6" w:uiPriority="60"/>
-    <w:lsdException w:name="Light List Accent 6" w:uiPriority="61"/>
-    <w:lsdException w:name="Light Grid Accent 6" w:uiPriority="62"/>
-    <w:lsdException w:name="Medium Shading 1 Accent 6" w:uiPriority="63"/>
-    <w:lsdException w:name="Medium Shading 2 Accent 6" w:uiPriority="64"/>
-    <w:lsdException w:name="Medium List 1 Accent 6" w:uiPriority="65"/>
-    <w:lsdException w:name="Medium List 2 Accent 6" w:uiPriority="66"/>
-    <w:lsdException w:name="Medium Grid 1 Accent 6" w:uiPriority="67"/>
-    <w:lsdException w:name="Medium Grid 2 Accent 6" w:uiPriority="68"/>
-    <w:lsdException w:name="Medium Grid 3 Accent 6" w:uiPriority="69"/>
-    <w:lsdException w:name="Dark List Accent 6" w:uiPriority="70"/>
-    <w:lsdException w:name="Colorful Shading Accent 6" w:uiPriority="71"/>
-    <w:lsdException w:name="Colorful List Accent 6" w:uiPriority="72"/>
-    <w:lsdException w:name="Colorful Grid Accent 6" w:uiPriority="73"/>
-    <w:lsdException w:name="Subtle Emphasis" w:uiPriority="19" w:qFormat="1"/>
-    <w:lsdException w:name="Intense Emphasis" w:uiPriority="21" w:qFormat="1"/>
-    <w:lsdException w:name="Subtle Reference" w:uiPriority="31" w:qFormat="1"/>
-    <w:lsdException w:name="Intense Reference" w:uiPriority="32" w:qFormat="1"/>
-    <w:lsdException w:name="Book Title" w:uiPriority="33" w:qFormat="1"/>
-    <w:lsdException w:name="Bibliography" w:semiHidden="1" w:uiPriority="37" w:unhideWhenUsed="1"/>
-    <w:lsdException w:name="TOC Heading" w:semiHidden="1" w:uiPriority="39" w:unhideWhenUsed="1" w:qFormat="1"/>
-    <w:lsdException w:name="Plain Table 1" w:uiPriority="41"/>
-    <w:lsdException w:name="Plain Table 2" w:uiPriority="42"/>
-    <w:lsdException w:name="Plain Table 3" w:uiPriority="43"/>
-    <w:lsdException w:name="Plain Table 4" w:uiPriority="44"/>
-    <w:lsdException w:name="Plain Table 5" w:uiPriority="45"/>
-    <w:lsdException w:name="Grid Table Light" w:uiPriority="40"/>
-    <w:lsdException w:name="Grid Table 1 Light" w:uiPriority="46"/>
-    <w:lsdException w:name="Grid Table 2" w:uiPriority="47"/>
-    <w:lsdException w:name="Grid Table 3" w:uiPriority="48"/>
-    <w:lsdException w:name="Grid Table 4" w:uiPriority="49"/>
-    <w:lsdException w:name="Grid Table 5 Dark" w:uiPriority="50"/>
-    <w:lsdException w:name="Grid Table 6 Colorful" w:uiPriority="51"/>
-    <w:lsdException w:name="Grid Table 7 Colorful" w:uiPriority="52"/>
-    <w:lsdException w:name="Grid Table 1 Light Accent 1" w:uiPriority="46"/>
-    <w:lsdException w:name="Grid Table 2 Accent 1" w:uiPriority="47"/>
-    <w:lsdException w:name="Grid Table 3 Accent 1" w:uiPriority="48"/>
-    <w:lsdException w:name="Grid Table 4 Accent 1" w:uiPriority="49"/>
-    <w:lsdException w:name="Grid Table 5 Dark Accent 1" w:uiPriority="50"/>
-    <w:lsdException w:name="Grid Table 6 Colorful Accent 1" w:uiPriority="51"/>
-    <w:lsdException w:name="Grid Table 7 Colorful Accent 1" w:uiPriority="52"/>
-    <w:lsdException w:name="Grid Table 1 Light Accent 2" w:uiPriority="46"/>
-    <w:lsdException w:name="Grid Table 2 Accent 2" w:uiPriority="47"/>
-    <w:lsdException w:name="Grid Table 3 Accent 2" w:uiPriority="48"/>
-    <w:lsdException w:name="Grid Table 4 Accent 2" w:uiPriority="49"/>
-    <w:lsdException w:name="Grid Table 5 Dark Accent 2" w:uiPriority="50"/>
-    <w:lsdException w:name="Grid Table 6 Colorful Accent 2" w:uiPriority="51"/>
-    <w:lsdException w:name="Grid Table 7 Colorful Accent 2" w:uiPriority="52"/>
-    <w:lsdException w:name="Grid Table 1 Light Accent 3" w:uiPriority="46"/>
-    <w:lsdException w:name="Grid Table 2 Accent 3" w:uiPriority="47"/>
-    <w:lsdException w:name="Grid Table 3 Accent 3" w:uiPriority="48"/>
-    <w:lsdException w:name="Grid Table 4 Accent 3" w:uiPriority="49"/>
-    <w:lsdException w:name="Grid Table 5 Dark Accent 3" w:uiPriority="50"/>
-    <w:lsdException w:name="Grid Table 6 Colorful Accent 3" w:uiPriority="51"/>
-    <w:lsdException w:name="Grid Table 7 Colorful Accent 3" w:uiPriority="52"/>
-    <w:lsdException w:name="Grid Table 1 Light Accent 4" w:uiPriority="46"/>
-    <w:lsdException w:name="Grid Table 2 Accent 4" w:uiPriority="47"/>
-    <w:lsdException w:name="Grid Table 3 Accent 4" w:uiPriority="48"/>
-    <w:lsdException w:name="Grid Table 4 Accent 4" w:uiPriority="49"/>
-    <w:lsdException w:name="Grid Table 5 Dark Accent 4" w:uiPriority="50"/>
-    <w:lsdException w:name="Grid Table 6 Colorful Accent 4" w:uiPriority="51"/>
-    <w:lsdException w:name="Grid Table 7 Colorful Accent 4" w:uiPriority="52"/>
-    <w:lsdException w:name="Grid Table 1 Light Accent 5" w:uiPriority="46"/>
-    <w:lsdException w:name="Grid Table 2 Accent 5" w:uiPriority="47"/>
-    <w:lsdException w:name="Grid Table 3 Accent 5" w:uiPriority="48"/>
-    <w:lsdException w:name="Grid Table 4 Accent 5" w:uiPriority="49"/>
-    <w:lsdException w:name="Grid Table 5 Dark Accent 5" w:uiPriority="50"/>
-    <w:lsdException w:name="Grid Table 6 Colorful Accent 5" w:uiPriority="51"/>
-    <w:lsdException w:name="Grid Table 7 Colorful Accent 5" w:uiPriority="52"/>
-    <w:lsdException w:name="Grid Table 1 Light Accent 6" w:uiPriority="46"/>
-    <w:lsdException w:name="Grid Table 2 Accent 6" w:uiPriority="47"/>
-    <w:lsdException w:name="Grid Table 3 Accent 6" w:uiPriority="48"/>
-    <w:lsdException w:name="Grid Table 4 Accent 6" w:uiPriority="49"/>
-    <w:lsdException w:name="Grid Table 5 Dark Accent 6" w:uiPriority="50"/>
-    <w:lsdException w:name="Grid Table 6 Colorful Accent 6" w:uiPriority="51"/>
-    <w:lsdException w:name="Grid Table 7 Colorful Accent 6" w:uiPriority="52"/>
-    <w:lsdException w:name="List Table 1 Light" w:uiPriority="46"/>
-    <w:lsdException w:name="List Table 2" w:uiPriority="47"/>
-    <w:lsdException w:name="List Table 3" w:uiPriority="48"/>
-    <w:lsdException w:name="List Table 4" w:uiPriority="49"/>
-    <w:lsdException w:name="List Table 5 Dark" w:uiPriority="50"/>
-    <w:lsdException w:name="List Table 6 Colorful" w:uiPriority="51"/>
-    <w:lsdException w:name="List Table 7 Colorful" w:uiPriority="52"/>
-    <w:lsdException w:name="List Table 1 Light Accent 1" w:uiPriority="46"/>
-    <w:lsdException w:name="List Table 2 Accent 1" w:uiPriority="47"/>
-    <w:lsdException w:name="List Table 3 Accent 1" w:uiPriority="48"/>
-    <w:lsdException w:name="List Table 4 Accent 1" w:uiPriority="49"/>
-    <w:lsdException w:name="List Table 5 Dark Accent 1" w:uiPriority="50"/>
-    <w:lsdException w:name="List Table 6 Colorful Accent 1" w:uiPriority="51"/>
-    <w:lsdException w:name="List Table 7 Colorful Accent 1" w:uiPriority="52"/>
-    <w:lsdException w:name="List Table 1 Light Accent 2" w:uiPriority="46"/>
-    <w:lsdException w:name="List Table 2 Accent 2" w:uiPriority="47"/>
-    <w:lsdException w:name="List Table 3 Accent 2" w:uiPriority="48"/>
-    <w:lsdException w:name="List Table 4 Accent 2" w:uiPriority="49"/>
-    <w:lsdException w:name="List Table 5 Dark Accent 2" w:uiPriority="50"/>
-    <w:lsdException w:name="List Table 6 Colorful Accent 2" w:uiPriority="51"/>
-    <w:lsdException w:name="List Table 7 Colorful Accent 2" w:uiPriority="52"/>
-    <w:lsdException w:name="List Table 1 Light Accent 3" w:uiPriority="46"/>
-    <w:lsdException w:name="List Table 2 Accent 3" w:uiPriority="47"/>
-    <w:lsdException w:name="List Table 3 Accent 3" w:uiPriority="48"/>
-    <w:lsdException w:name="List Table 4 Accent 3" w:uiPriority="49"/>
-    <w:lsdException w:name="List Table 5 Dark Accent 3" w:uiPriority="50"/>
-    <w:lsdException w:name="List Table 6 Colorful Accent 3" w:uiPriority="51"/>
-    <w:lsdException w:name="List Table 7 Colorful Accent 3" w:uiPriority="52"/>
-    <w:lsdException w:name="List Table 1 Light Accent 4" w:uiPriority="46"/>
-    <w:lsdException w:name="List Table 2 Accent 4" w:uiPriority="47"/>
-    <w:lsdException w:name="List Table 3 Accent 4" w:uiPriority="48"/>
-    <w:lsdException w:name="List Table 4 Accent 4" w:uiPriority="49"/>
-    <w:lsdException w:name="List Table 5 Dark Accent 4" w:uiPriority="50"/>
-    <w:lsdException w:name="List Table 6 Colorful Accent 4" w:uiPriority="51"/>
-    <w:lsdException w:name="List Table 7 Colorful Accent 4" w:uiPriority="52"/>
-    <w:lsdException w:name="List Table 1 Light Accent 5" w:uiPriority="46"/>
-    <w:lsdException w:name="List Table 2 Accent 5" w:uiPriority="47"/>
-    <w:lsdException w:name="List Table 3 Accent 5" w:uiPriority="48"/>
-    <w:lsdException w:name="List Table 4 Accent 5" w:uiPriority="49"/>
-    <w:lsdException w:name="List Table 5 Dark Accent 5" w:uiPriority="50"/>
-    <w:lsdException w:name="List Table 6 Colorful Accent 5" w:uiPriority="51"/>
-    <w:lsdException w:name="List Table 7 Colorful Accent 5" w:uiPriority="52"/>
-    <w:lsdException w:name="List Table 1 Light Accent 6" w:uiPriority="46"/>
-    <w:lsdException w:name="List Table 2 Accent 6" w:uiPriority="47"/>
-    <w:lsdException w:name="List Table 3 Accent 6" w:uiPriority="48"/>
-    <w:lsdException w:name="List Table 4 Accent 6" w:uiPriority="49"/>
-    <w:lsdException w:name="List Table 5 Dark Accent 6" w:uiPriority="50"/>
-    <w:lsdException w:name="List Table 6 Colorful Accent 6" w:uiPriority="51"/>
-    <w:lsdException w:name="List Table 7 Colorful Accent 6" w:uiPriority="52"/>
+  <w:latentStyles w:defLockedState="0" w:defUIPriority="99" w:defSemiHidden="1" w:defUnhideWhenUsed="1" w:defQFormat="0" w:count="267">
+    <w:lsdException w:name="Normal" w:semiHidden="0" w:uiPriority="0" w:unhideWhenUsed="0" w:qFormat="1"/>
+    <w:lsdException w:name="heading 1" w:semiHidden="0" w:uiPriority="9" w:unhideWhenUsed="0" w:qFormat="1"/>
+    <w:lsdException w:name="heading 2" w:uiPriority="9" w:qFormat="1"/>
+    <w:lsdException w:name="heading 3" w:uiPriority="9" w:qFormat="1"/>
+    <w:lsdException w:name="heading 4" w:uiPriority="9" w:qFormat="1"/>
+    <w:lsdException w:name="heading 5" w:uiPriority="9" w:qFormat="1"/>
+    <w:lsdException w:name="heading 6" w:uiPriority="9" w:qFormat="1"/>
+    <w:lsdException w:name="heading 7" w:uiPriority="9" w:qFormat="1"/>
+    <w:lsdException w:name="heading 8" w:uiPriority="9" w:qFormat="1"/>
+    <w:lsdException w:name="heading 9" w:uiPriority="9" w:qFormat="1"/>
+    <w:lsdException w:name="toc 1" w:uiPriority="39"/>
+    <w:lsdException w:name="toc 2" w:uiPriority="39"/>
+    <w:lsdException w:name="toc 3" w:uiPriority="39"/>
+    <w:lsdException w:name="toc 4" w:uiPriority="39"/>
+    <w:lsdException w:name="toc 5" w:uiPriority="39"/>
+    <w:lsdException w:name="toc 6" w:uiPriority="39"/>
+    <w:lsdException w:name="toc 7" w:uiPriority="39"/>
+    <w:lsdException w:name="toc 8" w:uiPriority="39"/>
+    <w:lsdException w:name="toc 9" w:uiPriority="39"/>
+    <w:lsdException w:name="caption" w:uiPriority="35" w:qFormat="1"/>
+    <w:lsdException w:name="Title" w:semiHidden="0" w:uiPriority="10" w:unhideWhenUsed="0" w:qFormat="1"/>
+    <w:lsdException w:name="Default Paragraph Font" w:uiPriority="1"/>
+    <w:lsdException w:name="Subtitle" w:semiHidden="0" w:uiPriority="11" w:unhideWhenUsed="0" w:qFormat="1"/>
+    <w:lsdException w:name="Strong" w:semiHidden="0" w:uiPriority="22" w:unhideWhenUsed="0" w:qFormat="1"/>
+    <w:lsdException w:name="Emphasis" w:semiHidden="0" w:uiPriority="20" w:unhideWhenUsed="0" w:qFormat="1"/>
+    <w:lsdException w:name="Table Grid" w:semiHidden="0" w:uiPriority="59" w:unhideWhenUsed="0"/>
+    <w:lsdException w:name="Placeholder Text" w:unhideWhenUsed="0"/>
+    <w:lsdException w:name="No Spacing" w:semiHidden="0" w:uiPriority="1" w:unhideWhenUsed="0" w:qFormat="1"/>
+    <w:lsdException w:name="Light Shading" w:semiHidden="0" w:uiPriority="60" w:unhideWhenUsed="0"/>
+    <w:lsdException w:name="Light List" w:semiHidden="0" w:uiPriority="61" w:unhideWhenUsed="0"/>
+    <w:lsdException w:name="Light Grid" w:semiHidden="0" w:uiPriority="62" w:unhideWhenUsed="0"/>
+    <w:lsdException w:name="Medium Shading 1" w:semiHidden="0" w:uiPriority="63" w:unhideWhenUsed="0"/>
+    <w:lsdException w:name="Medium Shading 2" w:semiHidden="0" w:uiPriority="64" w:unhideWhenUsed="0"/>
+    <w:lsdException w:name="Medium List 1" w:semiHidden="0" w:uiPriority="65" w:unhideWhenUsed="0"/>
+    <w:lsdException w:name="Medium List 2" w:semiHidden="0" w:uiPriority="66" w:unhideWhenUsed="0"/>
+    <w:lsdException w:name="Medium Grid 1" w:semiHidden="0" w:uiPriority="67" w:unhideWhenUsed="0"/>
+    <w:lsdException w:name="Medium Grid 2" w:semiHidden="0" w:uiPriority="68" w:unhideWhenUsed="0"/>
+    <w:lsdException w:name="Medium Grid 3" w:semiHidden="0" w:uiPriority="69" w:unhideWhenUsed="0"/>
+    <w:lsdException w:name="Dark List" w:semiHidden="0" w:uiPriority="70" w:unhideWhenUsed="0"/>
+    <w:lsdException w:name="Colorful Shading" w:semiHidden="0" w:uiPriority="71" w:unhideWhenUsed="0"/>
+    <w:lsdException w:name="Colorful List" w:semiHidden="0" w:uiPriority="72" w:unhideWhenUsed="0"/>
+    <w:lsdException w:name="Colorful Grid" w:semiHidden="0" w:uiPriority="73" w:unhideWhenUsed="0"/>
+    <w:lsdException w:name="Light Shading Accent 1" w:semiHidden="0" w:uiPriority="60" w:unhideWhenUsed="0"/>
+    <w:lsdException w:name="Light List Accent 1" w:semiHidden="0" w:uiPriority="61" w:unhideWhenUsed="0"/>
+    <w:lsdException w:name="Light Grid Accent 1" w:semiHidden="0" w:uiPriority="62" w:unhideWhenUsed="0"/>
+    <w:lsdException w:name="Medium Shading 1 Accent 1" w:semiHidden="0" w:uiPriority="63" w:unhideWhenUsed="0"/>
+    <w:lsdException w:name="Medium Shading 2 Accent 1" w:semiHidden="0" w:uiPriority="64" w:unhideWhenUsed="0"/>
+    <w:lsdException w:name="Medium List 1 Accent 1" w:semiHidden="0" w:uiPriority="65" w:unhideWhenUsed="0"/>
+    <w:lsdException w:name="Revision" w:unhideWhenUsed="0"/>
+    <w:lsdException w:name="List Paragraph" w:semiHidden="0" w:uiPriority="34" w:unhideWhenUsed="0" w:qFormat="1"/>
+    <w:lsdException w:name="Quote" w:semiHidden="0" w:uiPriority="29" w:unhideWhenUsed="0" w:qFormat="1"/>
+    <w:lsdException w:name="Intense Quote" w:semiHidden="0" w:uiPriority="30" w:unhideWhenUsed="0" w:qFormat="1"/>
+    <w:lsdException w:name="Medium List 2 Accent 1" w:semiHidden="0" w:uiPriority="66" w:unhideWhenUsed="0"/>
+    <w:lsdException w:name="Medium Grid 1 Accent 1" w:semiHidden="0" w:uiPriority="67" w:unhideWhenUsed="0"/>
+    <w:lsdException w:name="Medium Grid 2 Accent 1" w:semiHidden="0" w:uiPriority="68" w:unhideWhenUsed="0"/>
+    <w:lsdException w:name="Medium Grid 3 Accent 1" w:semiHidden="0" w:uiPriority="69" w:unhideWhenUsed="0"/>
+    <w:lsdException w:name="Dark List Accent 1" w:semiHidden="0" w:uiPriority="70" w:unhideWhenUsed="0"/>
+    <w:lsdException w:name="Colorful Shading Accent 1" w:semiHidden="0" w:uiPriority="71" w:unhideWhenUsed="0"/>
+    <w:lsdException w:name="Colorful List Accent 1" w:semiHidden="0" w:uiPriority="72" w:unhideWhenUsed="0"/>
+    <w:lsdException w:name="Colorful Grid Accent 1" w:semiHidden="0" w:uiPriority="73" w:unhideWhenUsed="0"/>
+    <w:lsdException w:name="Light Shading Accent 2" w:semiHidden="0" w:uiPriority="60" w:unhideWhenUsed="0"/>
+    <w:lsdException w:name="Light List Accent 2" w:semiHidden="0" w:uiPriority="61" w:unhideWhenUsed="0"/>
+    <w:lsdException w:name="Light Grid Accent 2" w:semiHidden="0" w:uiPriority="62" w:unhideWhenUsed="0"/>
+    <w:lsdException w:name="Medium Shading 1 Accent 2" w:semiHidden="0" w:uiPriority="63" w:unhideWhenUsed="0"/>
+    <w:lsdException w:name="Medium Shading 2 Accent 2" w:semiHidden="0" w:uiPriority="64" w:unhideWhenUsed="0"/>
+    <w:lsdException w:name="Medium List 1 Accent 2" w:semiHidden="0" w:uiPriority="65" w:unhideWhenUsed="0"/>
+    <w:lsdException w:name="Medium List 2 Accent 2" w:semiHidden="0" w:uiPriority="66" w:unhideWhenUsed="0"/>
+    <w:lsdException w:name="Medium Grid 1 Accent 2" w:semiHidden="0" w:uiPriority="67" w:unhideWhenUsed="0"/>
+    <w:lsdException w:name="Medium Grid 2 Accent 2" w:semiHidden="0" w:uiPriority="68" w:unhideWhenUsed="0"/>
+    <w:lsdException w:name="Medium Grid 3 Accent 2" w:semiHidden="0" w:uiPriority="69" w:unhideWhenUsed="0"/>
+    <w:lsdException w:name="Dark List Accent 2" w:semiHidden="0" w:uiPriority="70" w:unhideWhenUsed="0"/>
+    <w:lsdException w:name="Colorful Shading Accent 2" w:semiHidden="0" w:uiPriority="71" w:unhideWhenUsed="0"/>
+    <w:lsdException w:name="Colorful List Accent 2" w:semiHidden="0" w:uiPriority="72" w:unhideWhenUsed="0"/>
+    <w:lsdException w:name="Colorful Grid Accent 2" w:semiHidden="0" w:uiPriority="73" w:unhideWhenUsed="0"/>
+    <w:lsdException w:name="Light Shading Accent 3" w:semiHidden="0" w:uiPriority="60" w:unhideWhenUsed="0"/>
+    <w:lsdException w:name="Light List Accent 3" w:semiHidden="0" w:uiPriority="61" w:unhideWhenUsed="0"/>
+    <w:lsdException w:name="Light Grid Accent 3" w:semiHidden="0" w:uiPriority="62" w:unhideWhenUsed="0"/>
+    <w:lsdException w:name="Medium Shading 1 Accent 3" w:semiHidden="0" w:uiPriority="63" w:unhideWhenUsed="0"/>
+    <w:lsdException w:name="Medium Shading 2 Accent 3" w:semiHidden="0" w:uiPriority="64" w:unhideWhenUsed="0"/>
+    <w:lsdException w:name="Medium List 1 Accent 3" w:semiHidden="0" w:uiPriority="65" w:unhideWhenUsed="0"/>
+    <w:lsdException w:name="Medium List 2 Accent 3" w:semiHidden="0" w:uiPriority="66" w:unhideWhenUsed="0"/>
+    <w:lsdException w:name="Medium Grid 1 Accent 3" w:semiHidden="0" w:uiPriority="67" w:unhideWhenUsed="0"/>
+    <w:lsdException w:name="Medium Grid 2 Accent 3" w:semiHidden="0" w:uiPriority="68" w:unhideWhenUsed="0"/>
+    <w:lsdException w:name="Medium Grid 3 Accent 3" w:semiHidden="0" w:uiPriority="69" w:unhideWhenUsed="0"/>
+    <w:lsdException w:name="Dark List Accent 3" w:semiHidden="0" w:uiPriority="70" w:unhideWhenUsed="0"/>
+    <w:lsdException w:name="Colorful Shading Accent 3" w:semiHidden="0" w:uiPriority="71" w:unhideWhenUsed="0"/>
+    <w:lsdException w:name="Colorful List Accent 3" w:semiHidden="0" w:uiPriority="72" w:unhideWhenUsed="0"/>
+    <w:lsdException w:name="Colorful Grid Accent 3" w:semiHidden="0" w:uiPriority="73" w:unhideWhenUsed="0"/>
+    <w:lsdException w:name="Light Shading Accent 4" w:semiHidden="0" w:uiPriority="60" w:unhideWhenUsed="0"/>
+    <w:lsdException w:name="Light List Accent 4" w:semiHidden="0" w:uiPriority="61" w:unhideWhenUsed="0"/>
+    <w:lsdException w:name="Light Grid Accent 4" w:semiHidden="0" w:uiPriority="62" w:unhideWhenUsed="0"/>
+    <w:lsdException w:name="Medium Shading 1 Accent 4" w:semiHidden="0" w:uiPriority="63" w:unhideWhenUsed="0"/>
+    <w:lsdException w:name="Medium Shading 2 Accent 4" w:semiHidden="0" w:uiPriority="64" w:unhideWhenUsed="0"/>
+    <w:lsdException w:name="Medium List 1 Accent 4" w:semiHidden="0" w:uiPriority="65" w:unhideWhenUsed="0"/>
+    <w:lsdException w:name="Medium List 2 Accent 4" w:semiHidden="0" w:uiPriority="66" w:unhideWhenUsed="0"/>
+    <w:lsdException w:name="Medium Grid 1 Accent 4" w:semiHidden="0" w:uiPriority="67" w:unhideWhenUsed="0"/>
+    <w:lsdException w:name="Medium Grid 2 Accent 4" w:semiHidden="0" w:uiPriority="68" w:unhideWhenUsed="0"/>
+    <w:lsdException w:name="Medium Grid 3 Accent 4" w:semiHidden="0" w:uiPriority="69" w:unhideWhenUsed="0"/>
+    <w:lsdException w:name="Dark List Accent 4" w:semiHidden="0" w:uiPriority="70" w:unhideWhenUsed="0"/>
+    <w:lsdException w:name="Colorful Shading Accent 4" w:semiHidden="0" w:uiPriority="71" w:unhideWhenUsed="0"/>
+    <w:lsdException w:name="Colorful List Accent 4" w:semiHidden="0" w:uiPriority="72" w:unhideWhenUsed="0"/>
+    <w:lsdException w:name="Colorful Grid Accent 4" w:semiHidden="0" w:uiPriority="73" w:unhideWhenUsed="0"/>
+    <w:lsdException w:name="Light Shading Accent 5" w:semiHidden="0" w:uiPriority="60" w:unhideWhenUsed="0"/>
+    <w:lsdException w:name="Light List Accent 5" w:semiHidden="0" w:uiPriority="61" w:unhideWhenUsed="0"/>
+    <w:lsdException w:name="Light Grid Accent 5" w:semiHidden="0" w:uiPriority="62" w:unhideWhenUsed="0"/>
+    <w:lsdException w:name="Medium Shading 1 Accent 5" w:semiHidden="0" w:uiPriority="63" w:unhideWhenUsed="0"/>
+    <w:lsdException w:name="Medium Shading 2 Accent 5" w:semiHidden="0" w:uiPriority="64" w:unhideWhenUsed="0"/>
+    <w:lsdException w:name="Medium List 1 Accent 5" w:semiHidden="0" w:uiPriority="65" w:unhideWhenUsed="0"/>
+    <w:lsdException w:name="Medium List 2 Accent 5" w:semiHidden="0" w:uiPriority="66" w:unhideWhenUsed="0"/>
+    <w:lsdException w:name="Medium Grid 1 Accent 5" w:semiHidden="0" w:uiPriority="67" w:unhideWhenUsed="0"/>
+    <w:lsdException w:name="Medium Grid 2 Accent 5" w:semiHidden="0" w:uiPriority="68" w:unhideWhenUsed="0"/>
+    <w:lsdException w:name="Medium Grid 3 Accent 5" w:semiHidden="0" w:uiPriority="69" w:unhideWhenUsed="0"/>
+    <w:lsdException w:name="Dark List Accent 5" w:semiHidden="0" w:uiPriority="70" w:unhideWhenUsed="0"/>
+    <w:lsdException w:name="Colorful Shading Accent 5" w:semiHidden="0" w:uiPriority="71" w:unhideWhenUsed="0"/>
+    <w:lsdException w:name="Colorful List Accent 5" w:semiHidden="0" w:uiPriority="72" w:unhideWhenUsed="0"/>
+    <w:lsdException w:name="Colorful Grid Accent 5" w:semiHidden="0" w:uiPriority="73" w:unhideWhenUsed="0"/>
+    <w:lsdException w:name="Light Shading Accent 6" w:semiHidden="0" w:uiPriority="60" w:unhideWhenUsed="0"/>
+    <w:lsdException w:name="Light List Accent 6" w:semiHidden="0" w:uiPriority="61" w:unhideWhenUsed="0"/>
+    <w:lsdException w:name="Light Grid Accent 6" w:semiHidden="0" w:uiPriority="62" w:unhideWhenUsed="0"/>
+    <w:lsdException w:name="Medium Shading 1 Accent 6" w:semiHidden="0" w:uiPriority="63" w:unhideWhenUsed="0"/>
+    <w:lsdException w:name="Medium Shading 2 Accent 6" w:semiHidden="0" w:uiPriority="64" w:unhideWhenUsed="0"/>
+    <w:lsdException w:name="Medium List 1 Accent 6" w:semiHidden="0" w:uiPriority="65" w:unhideWhenUsed="0"/>
+    <w:lsdException w:name="Medium List 2 Accent 6" w:semiHidden="0" w:uiPriority="66" w:unhideWhenUsed="0"/>
+    <w:lsdException w:name="Medium Grid 1 Accent 6" w:semiHidden="0" w:uiPriority="67" w:unhideWhenUsed="0"/>
+    <w:lsdException w:name="Medium Grid 2 Accent 6" w:semiHidden="0" w:uiPriority="68" w:unhideWhenUsed="0"/>
+    <w:lsdException w:name="Medium Grid 3 Accent 6" w:semiHidden="0" w:uiPriority="69" w:unhideWhenUsed="0"/>
+    <w:lsdException w:name="Dark List Accent 6" w:semiHidden="0" w:uiPriority="70" w:unhideWhenUsed="0"/>
+    <w:lsdException w:name="Colorful Shading Accent 6" w:semiHidden="0" w:uiPriority="71" w:unhideWhenUsed="0"/>
+    <w:lsdException w:name="Colorful List Accent 6" w:semiHidden="0" w:uiPriority="72" w:unhideWhenUsed="0"/>
+    <w:lsdException w:name="Colorful Grid Accent 6" w:semiHidden="0" w:uiPriority="73" w:unhideWhenUsed="0"/>
+    <w:lsdException w:name="Subtle Emphasis" w:semiHidden="0" w:uiPriority="19" w:unhideWhenUsed="0" w:qFormat="1"/>
+    <w:lsdException w:name="Intense Emphasis" w:semiHidden="0" w:uiPriority="21" w:unhideWhenUsed="0" w:qFormat="1"/>
+    <w:lsdException w:name="Subtle Reference" w:semiHidden="0" w:uiPriority="31" w:unhideWhenUsed="0" w:qFormat="1"/>
+    <w:lsdException w:name="Intense Reference" w:semiHidden="0" w:uiPriority="32" w:unhideWhenUsed="0" w:qFormat="1"/>
+    <w:lsdException w:name="Book Title" w:semiHidden="0" w:uiPriority="33" w:unhideWhenUsed="0" w:qFormat="1"/>
+    <w:lsdException w:name="Bibliography" w:uiPriority="37"/>
+    <w:lsdException w:name="TOC Heading" w:uiPriority="39" w:qFormat="1"/>
   </w:latentStyles>
-  <w:style w:type="paragraph" w:default="1" w:styleId="Standaard">
+  <w:style w:type="paragraph" w:default="1" w:styleId="Normal">
     <w:name w:val="Normal"/>
     <w:qFormat/>
   </w:style>
-  <w:style w:type="paragraph" w:styleId="Kop1">
+  <w:style w:type="paragraph" w:styleId="Heading1">
     <w:name w:val="heading 1"/>
-    <w:basedOn w:val="Standaard"/>
-    <w:next w:val="Standaard"/>
-    <w:link w:val="Kop1Char"/>
+    <w:basedOn w:val="Normal"/>
+    <w:next w:val="Normal"/>
+    <w:link w:val="Heading1Char"/>
     <w:uiPriority w:val="9"/>
     <w:qFormat/>
     <w:rsid w:val="00AE7473"/>
@@ -6474,11 +7382,11 @@
       <w:szCs w:val="28"/>
     </w:rPr>
   </w:style>
-  <w:style w:type="paragraph" w:styleId="Kop2">
+  <w:style w:type="paragraph" w:styleId="Heading2">
     <w:name w:val="heading 2"/>
-    <w:basedOn w:val="Standaard"/>
-    <w:next w:val="Standaard"/>
-    <w:link w:val="Kop2Char"/>
+    <w:basedOn w:val="Normal"/>
+    <w:next w:val="Normal"/>
+    <w:link w:val="Heading2Char"/>
     <w:uiPriority w:val="9"/>
     <w:unhideWhenUsed/>
     <w:qFormat/>
@@ -6496,11 +7404,11 @@
       <w:szCs w:val="26"/>
     </w:rPr>
   </w:style>
-  <w:style w:type="paragraph" w:styleId="Kop3">
+  <w:style w:type="paragraph" w:styleId="Heading3">
     <w:name w:val="heading 3"/>
-    <w:basedOn w:val="Standaard"/>
-    <w:next w:val="Standaard"/>
-    <w:link w:val="Kop3Char"/>
+    <w:basedOn w:val="Normal"/>
+    <w:next w:val="Normal"/>
+    <w:link w:val="Heading3Char"/>
     <w:uiPriority w:val="9"/>
     <w:unhideWhenUsed/>
     <w:qFormat/>
@@ -6518,13 +7426,13 @@
       <w:szCs w:val="24"/>
     </w:rPr>
   </w:style>
-  <w:style w:type="character" w:default="1" w:styleId="Standaardalinea-lettertype">
+  <w:style w:type="character" w:default="1" w:styleId="DefaultParagraphFont">
     <w:name w:val="Default Paragraph Font"/>
     <w:uiPriority w:val="1"/>
     <w:semiHidden/>
     <w:unhideWhenUsed/>
   </w:style>
-  <w:style w:type="table" w:default="1" w:styleId="Standaardtabel">
+  <w:style w:type="table" w:default="1" w:styleId="TableNormal">
     <w:name w:val="Normal Table"/>
     <w:uiPriority w:val="99"/>
     <w:semiHidden/>
@@ -6539,16 +7447,16 @@
       </w:tblCellMar>
     </w:tblPr>
   </w:style>
-  <w:style w:type="numbering" w:default="1" w:styleId="Geenlijst">
+  <w:style w:type="numbering" w:default="1" w:styleId="NoList">
     <w:name w:val="No List"/>
     <w:uiPriority w:val="99"/>
     <w:semiHidden/>
     <w:unhideWhenUsed/>
   </w:style>
-  <w:style w:type="character" w:customStyle="1" w:styleId="Kop1Char">
-    <w:name w:val="Kop 1 Char"/>
-    <w:basedOn w:val="Standaardalinea-lettertype"/>
-    <w:link w:val="Kop1"/>
+  <w:style w:type="character" w:customStyle="1" w:styleId="Heading1Char">
+    <w:name w:val="Heading 1 Char"/>
+    <w:basedOn w:val="DefaultParagraphFont"/>
+    <w:link w:val="Heading1"/>
     <w:uiPriority w:val="9"/>
     <w:rsid w:val="00AE7473"/>
     <w:rPr>
@@ -6560,9 +7468,9 @@
       <w:szCs w:val="28"/>
     </w:rPr>
   </w:style>
-  <w:style w:type="table" w:styleId="Tabelraster">
+  <w:style w:type="table" w:styleId="TableGrid">
     <w:name w:val="Table Grid"/>
-    <w:basedOn w:val="Standaardtabel"/>
+    <w:basedOn w:val="TableNormal"/>
     <w:uiPriority w:val="59"/>
     <w:rsid w:val="002C24A9"/>
     <w:pPr>
@@ -6581,7 +7489,7 @@
   </w:style>
   <w:style w:type="character" w:styleId="Hyperlink">
     <w:name w:val="Hyperlink"/>
-    <w:basedOn w:val="Standaardalinea-lettertype"/>
+    <w:basedOn w:val="DefaultParagraphFont"/>
     <w:uiPriority w:val="99"/>
     <w:unhideWhenUsed/>
     <w:rsid w:val="00C937CF"/>
@@ -6590,10 +7498,10 @@
       <w:u w:val="single"/>
     </w:rPr>
   </w:style>
-  <w:style w:type="paragraph" w:styleId="HTML-voorafopgemaakt">
+  <w:style w:type="paragraph" w:styleId="HTMLPreformatted">
     <w:name w:val="HTML Preformatted"/>
-    <w:basedOn w:val="Standaard"/>
-    <w:link w:val="HTML-voorafopgemaaktChar"/>
+    <w:basedOn w:val="Normal"/>
+    <w:link w:val="HTMLPreformattedChar"/>
     <w:uiPriority w:val="99"/>
     <w:semiHidden/>
     <w:unhideWhenUsed/>
@@ -6626,10 +7534,10 @@
       <w:lang w:eastAsia="nl-NL"/>
     </w:rPr>
   </w:style>
-  <w:style w:type="character" w:customStyle="1" w:styleId="HTML-voorafopgemaaktChar">
-    <w:name w:val="HTML - vooraf opgemaakt Char"/>
-    <w:basedOn w:val="Standaardalinea-lettertype"/>
-    <w:link w:val="HTML-voorafopgemaakt"/>
+  <w:style w:type="character" w:customStyle="1" w:styleId="HTMLPreformattedChar">
+    <w:name w:val="HTML Preformatted Char"/>
+    <w:basedOn w:val="DefaultParagraphFont"/>
+    <w:link w:val="HTMLPreformatted"/>
     <w:uiPriority w:val="99"/>
     <w:semiHidden/>
     <w:rsid w:val="00C937CF"/>
@@ -6642,7 +7550,7 @@
   </w:style>
   <w:style w:type="character" w:styleId="HTMLCode">
     <w:name w:val="HTML Code"/>
-    <w:basedOn w:val="Standaardalinea-lettertype"/>
+    <w:basedOn w:val="DefaultParagraphFont"/>
     <w:uiPriority w:val="99"/>
     <w:semiHidden/>
     <w:unhideWhenUsed/>
@@ -6653,7 +7561,7 @@
       <w:szCs w:val="20"/>
     </w:rPr>
   </w:style>
-  <w:style w:type="paragraph" w:styleId="Geenafstand">
+  <w:style w:type="paragraph" w:styleId="NoSpacing">
     <w:name w:val="No Spacing"/>
     <w:uiPriority w:val="1"/>
     <w:qFormat/>
@@ -6664,13 +7572,13 @@
   </w:style>
   <w:style w:type="character" w:customStyle="1" w:styleId="token">
     <w:name w:val="token"/>
-    <w:basedOn w:val="Standaardalinea-lettertype"/>
+    <w:basedOn w:val="DefaultParagraphFont"/>
     <w:rsid w:val="00BC799E"/>
   </w:style>
-  <w:style w:type="paragraph" w:styleId="Kopvaninhoudsopgave">
+  <w:style w:type="paragraph" w:styleId="TOCHeading">
     <w:name w:val="TOC Heading"/>
-    <w:basedOn w:val="Kop1"/>
-    <w:next w:val="Standaard"/>
+    <w:basedOn w:val="Heading1"/>
+    <w:next w:val="Normal"/>
     <w:uiPriority w:val="39"/>
     <w:unhideWhenUsed/>
     <w:qFormat/>
@@ -6682,10 +7590,10 @@
       <w:lang w:val="en-US" w:eastAsia="ja-JP"/>
     </w:rPr>
   </w:style>
-  <w:style w:type="paragraph" w:styleId="Inhopg1">
+  <w:style w:type="paragraph" w:styleId="TOC1">
     <w:name w:val="toc 1"/>
-    <w:basedOn w:val="Standaard"/>
-    <w:next w:val="Standaard"/>
+    <w:basedOn w:val="Normal"/>
+    <w:next w:val="Normal"/>
     <w:autoRedefine/>
     <w:uiPriority w:val="39"/>
     <w:unhideWhenUsed/>
@@ -6694,10 +7602,10 @@
       <w:spacing w:after="100"/>
     </w:pPr>
   </w:style>
-  <w:style w:type="paragraph" w:styleId="Ballontekst">
+  <w:style w:type="paragraph" w:styleId="BalloonText">
     <w:name w:val="Balloon Text"/>
-    <w:basedOn w:val="Standaard"/>
-    <w:link w:val="BallontekstChar"/>
+    <w:basedOn w:val="Normal"/>
+    <w:link w:val="BalloonTextChar"/>
     <w:uiPriority w:val="99"/>
     <w:semiHidden/>
     <w:unhideWhenUsed/>
@@ -6711,10 +7619,10 @@
       <w:szCs w:val="16"/>
     </w:rPr>
   </w:style>
-  <w:style w:type="character" w:customStyle="1" w:styleId="BallontekstChar">
-    <w:name w:val="Ballontekst Char"/>
-    <w:basedOn w:val="Standaardalinea-lettertype"/>
-    <w:link w:val="Ballontekst"/>
+  <w:style w:type="character" w:customStyle="1" w:styleId="BalloonTextChar">
+    <w:name w:val="Balloon Text Char"/>
+    <w:basedOn w:val="DefaultParagraphFont"/>
+    <w:link w:val="BalloonText"/>
     <w:uiPriority w:val="99"/>
     <w:semiHidden/>
     <w:rsid w:val="009F0DF7"/>
@@ -6724,10 +7632,10 @@
       <w:szCs w:val="16"/>
     </w:rPr>
   </w:style>
-  <w:style w:type="paragraph" w:styleId="Koptekst">
+  <w:style w:type="paragraph" w:styleId="Header">
     <w:name w:val="header"/>
-    <w:basedOn w:val="Standaard"/>
-    <w:link w:val="KoptekstChar"/>
+    <w:basedOn w:val="Normal"/>
+    <w:link w:val="HeaderChar"/>
     <w:uiPriority w:val="99"/>
     <w:unhideWhenUsed/>
     <w:rsid w:val="00B13C14"/>
@@ -6739,17 +7647,17 @@
       <w:spacing w:after="0" w:line="240" w:lineRule="auto"/>
     </w:pPr>
   </w:style>
-  <w:style w:type="character" w:customStyle="1" w:styleId="KoptekstChar">
-    <w:name w:val="Koptekst Char"/>
-    <w:basedOn w:val="Standaardalinea-lettertype"/>
-    <w:link w:val="Koptekst"/>
+  <w:style w:type="character" w:customStyle="1" w:styleId="HeaderChar">
+    <w:name w:val="Header Char"/>
+    <w:basedOn w:val="DefaultParagraphFont"/>
+    <w:link w:val="Header"/>
     <w:uiPriority w:val="99"/>
     <w:rsid w:val="00B13C14"/>
   </w:style>
-  <w:style w:type="paragraph" w:styleId="Voettekst">
+  <w:style w:type="paragraph" w:styleId="Footer">
     <w:name w:val="footer"/>
-    <w:basedOn w:val="Standaard"/>
-    <w:link w:val="VoettekstChar"/>
+    <w:basedOn w:val="Normal"/>
+    <w:link w:val="FooterChar"/>
     <w:uiPriority w:val="99"/>
     <w:unhideWhenUsed/>
     <w:rsid w:val="00B13C14"/>
@@ -6761,17 +7669,17 @@
       <w:spacing w:after="0" w:line="240" w:lineRule="auto"/>
     </w:pPr>
   </w:style>
-  <w:style w:type="character" w:customStyle="1" w:styleId="VoettekstChar">
-    <w:name w:val="Voettekst Char"/>
-    <w:basedOn w:val="Standaardalinea-lettertype"/>
-    <w:link w:val="Voettekst"/>
+  <w:style w:type="character" w:customStyle="1" w:styleId="FooterChar">
+    <w:name w:val="Footer Char"/>
+    <w:basedOn w:val="DefaultParagraphFont"/>
+    <w:link w:val="Footer"/>
     <w:uiPriority w:val="99"/>
     <w:rsid w:val="00B13C14"/>
   </w:style>
-  <w:style w:type="paragraph" w:customStyle="1" w:styleId="kop30">
+  <w:style w:type="paragraph" w:customStyle="1" w:styleId="kop3">
     <w:name w:val="kop 3"/>
-    <w:basedOn w:val="Standaard"/>
-    <w:next w:val="Standaard"/>
+    <w:basedOn w:val="Normal"/>
+    <w:next w:val="Normal"/>
     <w:link w:val="Tekensvoorkop3"/>
     <w:uiPriority w:val="1"/>
     <w:unhideWhenUsed/>
@@ -6792,8 +7700,8 @@
   </w:style>
   <w:style w:type="character" w:customStyle="1" w:styleId="Tekensvoorkop3">
     <w:name w:val="Tekens voor kop 3"/>
-    <w:basedOn w:val="Standaardalinea-lettertype"/>
-    <w:link w:val="kop30"/>
+    <w:basedOn w:val="DefaultParagraphFont"/>
+    <w:link w:val="kop3"/>
     <w:uiPriority w:val="1"/>
     <w:rsid w:val="00130FE4"/>
     <w:rPr>
@@ -6802,9 +7710,9 @@
       <w:lang w:val="en-US"/>
     </w:rPr>
   </w:style>
-  <w:style w:type="paragraph" w:styleId="Lijstalinea">
+  <w:style w:type="paragraph" w:styleId="ListParagraph">
     <w:name w:val="List Paragraph"/>
-    <w:basedOn w:val="Standaard"/>
+    <w:basedOn w:val="Normal"/>
     <w:uiPriority w:val="34"/>
     <w:qFormat/>
     <w:rsid w:val="00130FE4"/>
@@ -6816,10 +7724,10 @@
       <w:lang w:val="en-US"/>
     </w:rPr>
   </w:style>
-  <w:style w:type="paragraph" w:styleId="Inhopg3">
+  <w:style w:type="paragraph" w:styleId="TOC3">
     <w:name w:val="toc 3"/>
-    <w:basedOn w:val="Standaard"/>
-    <w:next w:val="Standaard"/>
+    <w:basedOn w:val="Normal"/>
+    <w:next w:val="Normal"/>
     <w:autoRedefine/>
     <w:uiPriority w:val="39"/>
     <w:unhideWhenUsed/>
@@ -6829,10 +7737,10 @@
       <w:ind w:left="440"/>
     </w:pPr>
   </w:style>
-  <w:style w:type="character" w:customStyle="1" w:styleId="Kop2Char">
-    <w:name w:val="Kop 2 Char"/>
-    <w:basedOn w:val="Standaardalinea-lettertype"/>
-    <w:link w:val="Kop2"/>
+  <w:style w:type="character" w:customStyle="1" w:styleId="Heading2Char">
+    <w:name w:val="Heading 2 Char"/>
+    <w:basedOn w:val="DefaultParagraphFont"/>
+    <w:link w:val="Heading2"/>
     <w:uiPriority w:val="9"/>
     <w:rsid w:val="005D0280"/>
     <w:rPr>
@@ -6842,10 +7750,577 @@
       <w:szCs w:val="26"/>
     </w:rPr>
   </w:style>
-  <w:style w:type="character" w:customStyle="1" w:styleId="Kop3Char">
-    <w:name w:val="Kop 3 Char"/>
-    <w:basedOn w:val="Standaardalinea-lettertype"/>
-    <w:link w:val="Kop3"/>
+  <w:style w:type="character" w:customStyle="1" w:styleId="Heading3Char">
+    <w:name w:val="Heading 3 Char"/>
+    <w:basedOn w:val="DefaultParagraphFont"/>
+    <w:link w:val="Heading3"/>
+    <w:uiPriority w:val="9"/>
+    <w:rsid w:val="005D0280"/>
+    <w:rPr>
+      <w:rFonts w:asciiTheme="majorHAnsi" w:eastAsiaTheme="majorEastAsia" w:hAnsiTheme="majorHAnsi" w:cstheme="majorBidi"/>
+      <w:color w:val="243F60" w:themeColor="accent1" w:themeShade="7F"/>
+      <w:sz w:val="24"/>
+      <w:szCs w:val="24"/>
+    </w:rPr>
+  </w:style>
+</w:styles>
+</file>
+
+<file path=word/stylesWithEffects.xml><?xml version="1.0" encoding="utf-8"?>
+<w:styles xmlns:wpc="http://schemas.microsoft.com/office/word/2010/wordprocessingCanvas" xmlns:mc="http://schemas.openxmlformats.org/markup-compatibility/2006" xmlns:o="urn:schemas-microsoft-com:office:office" xmlns:r="http://schemas.openxmlformats.org/officeDocument/2006/relationships" xmlns:m="http://schemas.openxmlformats.org/officeDocument/2006/math" xmlns:v="urn:schemas-microsoft-com:vml" xmlns:wp14="http://schemas.microsoft.com/office/word/2010/wordprocessingDrawing" xmlns:wp="http://schemas.openxmlformats.org/drawingml/2006/wordprocessingDrawing" xmlns:w10="urn:schemas-microsoft-com:office:word" xmlns:w="http://schemas.openxmlformats.org/wordprocessingml/2006/main" xmlns:w14="http://schemas.microsoft.com/office/word/2010/wordml" xmlns:wpg="http://schemas.microsoft.com/office/word/2010/wordprocessingGroup" xmlns:wpi="http://schemas.microsoft.com/office/word/2010/wordprocessingInk" xmlns:wne="http://schemas.microsoft.com/office/word/2006/wordml" xmlns:wps="http://schemas.microsoft.com/office/word/2010/wordprocessingShape" mc:Ignorable="w14 wp14">
+  <w:docDefaults>
+    <w:rPrDefault>
+      <w:rPr>
+        <w:rFonts w:asciiTheme="minorHAnsi" w:eastAsiaTheme="minorHAnsi" w:hAnsiTheme="minorHAnsi" w:cstheme="minorBidi"/>
+        <w:sz w:val="22"/>
+        <w:szCs w:val="22"/>
+        <w:lang w:val="nl-NL" w:eastAsia="en-US" w:bidi="ar-SA"/>
+      </w:rPr>
+    </w:rPrDefault>
+    <w:pPrDefault>
+      <w:pPr>
+        <w:spacing w:after="200" w:line="276" w:lineRule="auto"/>
+      </w:pPr>
+    </w:pPrDefault>
+  </w:docDefaults>
+  <w:latentStyles w:defLockedState="0" w:defUIPriority="99" w:defSemiHidden="1" w:defUnhideWhenUsed="1" w:defQFormat="0" w:count="267">
+    <w:lsdException w:name="Normal" w:semiHidden="0" w:uiPriority="0" w:unhideWhenUsed="0" w:qFormat="1"/>
+    <w:lsdException w:name="heading 1" w:semiHidden="0" w:uiPriority="9" w:unhideWhenUsed="0" w:qFormat="1"/>
+    <w:lsdException w:name="heading 2" w:uiPriority="9" w:qFormat="1"/>
+    <w:lsdException w:name="heading 3" w:uiPriority="9" w:qFormat="1"/>
+    <w:lsdException w:name="heading 4" w:uiPriority="9" w:qFormat="1"/>
+    <w:lsdException w:name="heading 5" w:uiPriority="9" w:qFormat="1"/>
+    <w:lsdException w:name="heading 6" w:uiPriority="9" w:qFormat="1"/>
+    <w:lsdException w:name="heading 7" w:uiPriority="9" w:qFormat="1"/>
+    <w:lsdException w:name="heading 8" w:uiPriority="9" w:qFormat="1"/>
+    <w:lsdException w:name="heading 9" w:uiPriority="9" w:qFormat="1"/>
+    <w:lsdException w:name="toc 1" w:uiPriority="39"/>
+    <w:lsdException w:name="toc 2" w:uiPriority="39"/>
+    <w:lsdException w:name="toc 3" w:uiPriority="39"/>
+    <w:lsdException w:name="toc 4" w:uiPriority="39"/>
+    <w:lsdException w:name="toc 5" w:uiPriority="39"/>
+    <w:lsdException w:name="toc 6" w:uiPriority="39"/>
+    <w:lsdException w:name="toc 7" w:uiPriority="39"/>
+    <w:lsdException w:name="toc 8" w:uiPriority="39"/>
+    <w:lsdException w:name="toc 9" w:uiPriority="39"/>
+    <w:lsdException w:name="caption" w:uiPriority="35" w:qFormat="1"/>
+    <w:lsdException w:name="Title" w:semiHidden="0" w:uiPriority="10" w:unhideWhenUsed="0" w:qFormat="1"/>
+    <w:lsdException w:name="Default Paragraph Font" w:uiPriority="1"/>
+    <w:lsdException w:name="Subtitle" w:semiHidden="0" w:uiPriority="11" w:unhideWhenUsed="0" w:qFormat="1"/>
+    <w:lsdException w:name="Strong" w:semiHidden="0" w:uiPriority="22" w:unhideWhenUsed="0" w:qFormat="1"/>
+    <w:lsdException w:name="Emphasis" w:semiHidden="0" w:uiPriority="20" w:unhideWhenUsed="0" w:qFormat="1"/>
+    <w:lsdException w:name="Table Grid" w:semiHidden="0" w:uiPriority="59" w:unhideWhenUsed="0"/>
+    <w:lsdException w:name="Placeholder Text" w:unhideWhenUsed="0"/>
+    <w:lsdException w:name="No Spacing" w:semiHidden="0" w:uiPriority="1" w:unhideWhenUsed="0" w:qFormat="1"/>
+    <w:lsdException w:name="Light Shading" w:semiHidden="0" w:uiPriority="60" w:unhideWhenUsed="0"/>
+    <w:lsdException w:name="Light List" w:semiHidden="0" w:uiPriority="61" w:unhideWhenUsed="0"/>
+    <w:lsdException w:name="Light Grid" w:semiHidden="0" w:uiPriority="62" w:unhideWhenUsed="0"/>
+    <w:lsdException w:name="Medium Shading 1" w:semiHidden="0" w:uiPriority="63" w:unhideWhenUsed="0"/>
+    <w:lsdException w:name="Medium Shading 2" w:semiHidden="0" w:uiPriority="64" w:unhideWhenUsed="0"/>
+    <w:lsdException w:name="Medium List 1" w:semiHidden="0" w:uiPriority="65" w:unhideWhenUsed="0"/>
+    <w:lsdException w:name="Medium List 2" w:semiHidden="0" w:uiPriority="66" w:unhideWhenUsed="0"/>
+    <w:lsdException w:name="Medium Grid 1" w:semiHidden="0" w:uiPriority="67" w:unhideWhenUsed="0"/>
+    <w:lsdException w:name="Medium Grid 2" w:semiHidden="0" w:uiPriority="68" w:unhideWhenUsed="0"/>
+    <w:lsdException w:name="Medium Grid 3" w:semiHidden="0" w:uiPriority="69" w:unhideWhenUsed="0"/>
+    <w:lsdException w:name="Dark List" w:semiHidden="0" w:uiPriority="70" w:unhideWhenUsed="0"/>
+    <w:lsdException w:name="Colorful Shading" w:semiHidden="0" w:uiPriority="71" w:unhideWhenUsed="0"/>
+    <w:lsdException w:name="Colorful List" w:semiHidden="0" w:uiPriority="72" w:unhideWhenUsed="0"/>
+    <w:lsdException w:name="Colorful Grid" w:semiHidden="0" w:uiPriority="73" w:unhideWhenUsed="0"/>
+    <w:lsdException w:name="Light Shading Accent 1" w:semiHidden="0" w:uiPriority="60" w:unhideWhenUsed="0"/>
+    <w:lsdException w:name="Light List Accent 1" w:semiHidden="0" w:uiPriority="61" w:unhideWhenUsed="0"/>
+    <w:lsdException w:name="Light Grid Accent 1" w:semiHidden="0" w:uiPriority="62" w:unhideWhenUsed="0"/>
+    <w:lsdException w:name="Medium Shading 1 Accent 1" w:semiHidden="0" w:uiPriority="63" w:unhideWhenUsed="0"/>
+    <w:lsdException w:name="Medium Shading 2 Accent 1" w:semiHidden="0" w:uiPriority="64" w:unhideWhenUsed="0"/>
+    <w:lsdException w:name="Medium List 1 Accent 1" w:semiHidden="0" w:uiPriority="65" w:unhideWhenUsed="0"/>
+    <w:lsdException w:name="Revision" w:unhideWhenUsed="0"/>
+    <w:lsdException w:name="List Paragraph" w:semiHidden="0" w:uiPriority="34" w:unhideWhenUsed="0" w:qFormat="1"/>
+    <w:lsdException w:name="Quote" w:semiHidden="0" w:uiPriority="29" w:unhideWhenUsed="0" w:qFormat="1"/>
+    <w:lsdException w:name="Intense Quote" w:semiHidden="0" w:uiPriority="30" w:unhideWhenUsed="0" w:qFormat="1"/>
+    <w:lsdException w:name="Medium List 2 Accent 1" w:semiHidden="0" w:uiPriority="66" w:unhideWhenUsed="0"/>
+    <w:lsdException w:name="Medium Grid 1 Accent 1" w:semiHidden="0" w:uiPriority="67" w:unhideWhenUsed="0"/>
+    <w:lsdException w:name="Medium Grid 2 Accent 1" w:semiHidden="0" w:uiPriority="68" w:unhideWhenUsed="0"/>
+    <w:lsdException w:name="Medium Grid 3 Accent 1" w:semiHidden="0" w:uiPriority="69" w:unhideWhenUsed="0"/>
+    <w:lsdException w:name="Dark List Accent 1" w:semiHidden="0" w:uiPriority="70" w:unhideWhenUsed="0"/>
+    <w:lsdException w:name="Colorful Shading Accent 1" w:semiHidden="0" w:uiPriority="71" w:unhideWhenUsed="0"/>
+    <w:lsdException w:name="Colorful List Accent 1" w:semiHidden="0" w:uiPriority="72" w:unhideWhenUsed="0"/>
+    <w:lsdException w:name="Colorful Grid Accent 1" w:semiHidden="0" w:uiPriority="73" w:unhideWhenUsed="0"/>
+    <w:lsdException w:name="Light Shading Accent 2" w:semiHidden="0" w:uiPriority="60" w:unhideWhenUsed="0"/>
+    <w:lsdException w:name="Light List Accent 2" w:semiHidden="0" w:uiPriority="61" w:unhideWhenUsed="0"/>
+    <w:lsdException w:name="Light Grid Accent 2" w:semiHidden="0" w:uiPriority="62" w:unhideWhenUsed="0"/>
+    <w:lsdException w:name="Medium Shading 1 Accent 2" w:semiHidden="0" w:uiPriority="63" w:unhideWhenUsed="0"/>
+    <w:lsdException w:name="Medium Shading 2 Accent 2" w:semiHidden="0" w:uiPriority="64" w:unhideWhenUsed="0"/>
+    <w:lsdException w:name="Medium List 1 Accent 2" w:semiHidden="0" w:uiPriority="65" w:unhideWhenUsed="0"/>
+    <w:lsdException w:name="Medium List 2 Accent 2" w:semiHidden="0" w:uiPriority="66" w:unhideWhenUsed="0"/>
+    <w:lsdException w:name="Medium Grid 1 Accent 2" w:semiHidden="0" w:uiPriority="67" w:unhideWhenUsed="0"/>
+    <w:lsdException w:name="Medium Grid 2 Accent 2" w:semiHidden="0" w:uiPriority="68" w:unhideWhenUsed="0"/>
+    <w:lsdException w:name="Medium Grid 3 Accent 2" w:semiHidden="0" w:uiPriority="69" w:unhideWhenUsed="0"/>
+    <w:lsdException w:name="Dark List Accent 2" w:semiHidden="0" w:uiPriority="70" w:unhideWhenUsed="0"/>
+    <w:lsdException w:name="Colorful Shading Accent 2" w:semiHidden="0" w:uiPriority="71" w:unhideWhenUsed="0"/>
+    <w:lsdException w:name="Colorful List Accent 2" w:semiHidden="0" w:uiPriority="72" w:unhideWhenUsed="0"/>
+    <w:lsdException w:name="Colorful Grid Accent 2" w:semiHidden="0" w:uiPriority="73" w:unhideWhenUsed="0"/>
+    <w:lsdException w:name="Light Shading Accent 3" w:semiHidden="0" w:uiPriority="60" w:unhideWhenUsed="0"/>
+    <w:lsdException w:name="Light List Accent 3" w:semiHidden="0" w:uiPriority="61" w:unhideWhenUsed="0"/>
+    <w:lsdException w:name="Light Grid Accent 3" w:semiHidden="0" w:uiPriority="62" w:unhideWhenUsed="0"/>
+    <w:lsdException w:name="Medium Shading 1 Accent 3" w:semiHidden="0" w:uiPriority="63" w:unhideWhenUsed="0"/>
+    <w:lsdException w:name="Medium Shading 2 Accent 3" w:semiHidden="0" w:uiPriority="64" w:unhideWhenUsed="0"/>
+    <w:lsdException w:name="Medium List 1 Accent 3" w:semiHidden="0" w:uiPriority="65" w:unhideWhenUsed="0"/>
+    <w:lsdException w:name="Medium List 2 Accent 3" w:semiHidden="0" w:uiPriority="66" w:unhideWhenUsed="0"/>
+    <w:lsdException w:name="Medium Grid 1 Accent 3" w:semiHidden="0" w:uiPriority="67" w:unhideWhenUsed="0"/>
+    <w:lsdException w:name="Medium Grid 2 Accent 3" w:semiHidden="0" w:uiPriority="68" w:unhideWhenUsed="0"/>
+    <w:lsdException w:name="Medium Grid 3 Accent 3" w:semiHidden="0" w:uiPriority="69" w:unhideWhenUsed="0"/>
+    <w:lsdException w:name="Dark List Accent 3" w:semiHidden="0" w:uiPriority="70" w:unhideWhenUsed="0"/>
+    <w:lsdException w:name="Colorful Shading Accent 3" w:semiHidden="0" w:uiPriority="71" w:unhideWhenUsed="0"/>
+    <w:lsdException w:name="Colorful List Accent 3" w:semiHidden="0" w:uiPriority="72" w:unhideWhenUsed="0"/>
+    <w:lsdException w:name="Colorful Grid Accent 3" w:semiHidden="0" w:uiPriority="73" w:unhideWhenUsed="0"/>
+    <w:lsdException w:name="Light Shading Accent 4" w:semiHidden="0" w:uiPriority="60" w:unhideWhenUsed="0"/>
+    <w:lsdException w:name="Light List Accent 4" w:semiHidden="0" w:uiPriority="61" w:unhideWhenUsed="0"/>
+    <w:lsdException w:name="Light Grid Accent 4" w:semiHidden="0" w:uiPriority="62" w:unhideWhenUsed="0"/>
+    <w:lsdException w:name="Medium Shading 1 Accent 4" w:semiHidden="0" w:uiPriority="63" w:unhideWhenUsed="0"/>
+    <w:lsdException w:name="Medium Shading 2 Accent 4" w:semiHidden="0" w:uiPriority="64" w:unhideWhenUsed="0"/>
+    <w:lsdException w:name="Medium List 1 Accent 4" w:semiHidden="0" w:uiPriority="65" w:unhideWhenUsed="0"/>
+    <w:lsdException w:name="Medium List 2 Accent 4" w:semiHidden="0" w:uiPriority="66" w:unhideWhenUsed="0"/>
+    <w:lsdException w:name="Medium Grid 1 Accent 4" w:semiHidden="0" w:uiPriority="67" w:unhideWhenUsed="0"/>
+    <w:lsdException w:name="Medium Grid 2 Accent 4" w:semiHidden="0" w:uiPriority="68" w:unhideWhenUsed="0"/>
+    <w:lsdException w:name="Medium Grid 3 Accent 4" w:semiHidden="0" w:uiPriority="69" w:unhideWhenUsed="0"/>
+    <w:lsdException w:name="Dark List Accent 4" w:semiHidden="0" w:uiPriority="70" w:unhideWhenUsed="0"/>
+    <w:lsdException w:name="Colorful Shading Accent 4" w:semiHidden="0" w:uiPriority="71" w:unhideWhenUsed="0"/>
+    <w:lsdException w:name="Colorful List Accent 4" w:semiHidden="0" w:uiPriority="72" w:unhideWhenUsed="0"/>
+    <w:lsdException w:name="Colorful Grid Accent 4" w:semiHidden="0" w:uiPriority="73" w:unhideWhenUsed="0"/>
+    <w:lsdException w:name="Light Shading Accent 5" w:semiHidden="0" w:uiPriority="60" w:unhideWhenUsed="0"/>
+    <w:lsdException w:name="Light List Accent 5" w:semiHidden="0" w:uiPriority="61" w:unhideWhenUsed="0"/>
+    <w:lsdException w:name="Light Grid Accent 5" w:semiHidden="0" w:uiPriority="62" w:unhideWhenUsed="0"/>
+    <w:lsdException w:name="Medium Shading 1 Accent 5" w:semiHidden="0" w:uiPriority="63" w:unhideWhenUsed="0"/>
+    <w:lsdException w:name="Medium Shading 2 Accent 5" w:semiHidden="0" w:uiPriority="64" w:unhideWhenUsed="0"/>
+    <w:lsdException w:name="Medium List 1 Accent 5" w:semiHidden="0" w:uiPriority="65" w:unhideWhenUsed="0"/>
+    <w:lsdException w:name="Medium List 2 Accent 5" w:semiHidden="0" w:uiPriority="66" w:unhideWhenUsed="0"/>
+    <w:lsdException w:name="Medium Grid 1 Accent 5" w:semiHidden="0" w:uiPriority="67" w:unhideWhenUsed="0"/>
+    <w:lsdException w:name="Medium Grid 2 Accent 5" w:semiHidden="0" w:uiPriority="68" w:unhideWhenUsed="0"/>
+    <w:lsdException w:name="Medium Grid 3 Accent 5" w:semiHidden="0" w:uiPriority="69" w:unhideWhenUsed="0"/>
+    <w:lsdException w:name="Dark List Accent 5" w:semiHidden="0" w:uiPriority="70" w:unhideWhenUsed="0"/>
+    <w:lsdException w:name="Colorful Shading Accent 5" w:semiHidden="0" w:uiPriority="71" w:unhideWhenUsed="0"/>
+    <w:lsdException w:name="Colorful List Accent 5" w:semiHidden="0" w:uiPriority="72" w:unhideWhenUsed="0"/>
+    <w:lsdException w:name="Colorful Grid Accent 5" w:semiHidden="0" w:uiPriority="73" w:unhideWhenUsed="0"/>
+    <w:lsdException w:name="Light Shading Accent 6" w:semiHidden="0" w:uiPriority="60" w:unhideWhenUsed="0"/>
+    <w:lsdException w:name="Light List Accent 6" w:semiHidden="0" w:uiPriority="61" w:unhideWhenUsed="0"/>
+    <w:lsdException w:name="Light Grid Accent 6" w:semiHidden="0" w:uiPriority="62" w:unhideWhenUsed="0"/>
+    <w:lsdException w:name="Medium Shading 1 Accent 6" w:semiHidden="0" w:uiPriority="63" w:unhideWhenUsed="0"/>
+    <w:lsdException w:name="Medium Shading 2 Accent 6" w:semiHidden="0" w:uiPriority="64" w:unhideWhenUsed="0"/>
+    <w:lsdException w:name="Medium List 1 Accent 6" w:semiHidden="0" w:uiPriority="65" w:unhideWhenUsed="0"/>
+    <w:lsdException w:name="Medium List 2 Accent 6" w:semiHidden="0" w:uiPriority="66" w:unhideWhenUsed="0"/>
+    <w:lsdException w:name="Medium Grid 1 Accent 6" w:semiHidden="0" w:uiPriority="67" w:unhideWhenUsed="0"/>
+    <w:lsdException w:name="Medium Grid 2 Accent 6" w:semiHidden="0" w:uiPriority="68" w:unhideWhenUsed="0"/>
+    <w:lsdException w:name="Medium Grid 3 Accent 6" w:semiHidden="0" w:uiPriority="69" w:unhideWhenUsed="0"/>
+    <w:lsdException w:name="Dark List Accent 6" w:semiHidden="0" w:uiPriority="70" w:unhideWhenUsed="0"/>
+    <w:lsdException w:name="Colorful Shading Accent 6" w:semiHidden="0" w:uiPriority="71" w:unhideWhenUsed="0"/>
+    <w:lsdException w:name="Colorful List Accent 6" w:semiHidden="0" w:uiPriority="72" w:unhideWhenUsed="0"/>
+    <w:lsdException w:name="Colorful Grid Accent 6" w:semiHidden="0" w:uiPriority="73" w:unhideWhenUsed="0"/>
+    <w:lsdException w:name="Subtle Emphasis" w:semiHidden="0" w:uiPriority="19" w:unhideWhenUsed="0" w:qFormat="1"/>
+    <w:lsdException w:name="Intense Emphasis" w:semiHidden="0" w:uiPriority="21" w:unhideWhenUsed="0" w:qFormat="1"/>
+    <w:lsdException w:name="Subtle Reference" w:semiHidden="0" w:uiPriority="31" w:unhideWhenUsed="0" w:qFormat="1"/>
+    <w:lsdException w:name="Intense Reference" w:semiHidden="0" w:uiPriority="32" w:unhideWhenUsed="0" w:qFormat="1"/>
+    <w:lsdException w:name="Book Title" w:semiHidden="0" w:uiPriority="33" w:unhideWhenUsed="0" w:qFormat="1"/>
+    <w:lsdException w:name="Bibliography" w:uiPriority="37"/>
+    <w:lsdException w:name="TOC Heading" w:uiPriority="39" w:qFormat="1"/>
+  </w:latentStyles>
+  <w:style w:type="paragraph" w:default="1" w:styleId="Normal">
+    <w:name w:val="Normal"/>
+    <w:qFormat/>
+  </w:style>
+  <w:style w:type="paragraph" w:styleId="Heading1">
+    <w:name w:val="heading 1"/>
+    <w:basedOn w:val="Normal"/>
+    <w:next w:val="Normal"/>
+    <w:link w:val="Heading1Char"/>
+    <w:uiPriority w:val="9"/>
+    <w:qFormat/>
+    <w:rsid w:val="00AE7473"/>
+    <w:pPr>
+      <w:keepNext/>
+      <w:keepLines/>
+      <w:spacing w:before="480" w:after="0"/>
+      <w:outlineLvl w:val="0"/>
+    </w:pPr>
+    <w:rPr>
+      <w:rFonts w:asciiTheme="majorHAnsi" w:eastAsiaTheme="majorEastAsia" w:hAnsiTheme="majorHAnsi" w:cstheme="majorBidi"/>
+      <w:b/>
+      <w:bCs/>
+      <w:color w:val="365F91" w:themeColor="accent1" w:themeShade="BF"/>
+      <w:sz w:val="28"/>
+      <w:szCs w:val="28"/>
+    </w:rPr>
+  </w:style>
+  <w:style w:type="paragraph" w:styleId="Heading2">
+    <w:name w:val="heading 2"/>
+    <w:basedOn w:val="Normal"/>
+    <w:next w:val="Normal"/>
+    <w:link w:val="Heading2Char"/>
+    <w:uiPriority w:val="9"/>
+    <w:unhideWhenUsed/>
+    <w:qFormat/>
+    <w:rsid w:val="005D0280"/>
+    <w:pPr>
+      <w:keepNext/>
+      <w:keepLines/>
+      <w:spacing w:before="40" w:after="0"/>
+      <w:outlineLvl w:val="1"/>
+    </w:pPr>
+    <w:rPr>
+      <w:rFonts w:asciiTheme="majorHAnsi" w:eastAsiaTheme="majorEastAsia" w:hAnsiTheme="majorHAnsi" w:cstheme="majorBidi"/>
+      <w:color w:val="365F91" w:themeColor="accent1" w:themeShade="BF"/>
+      <w:sz w:val="26"/>
+      <w:szCs w:val="26"/>
+    </w:rPr>
+  </w:style>
+  <w:style w:type="paragraph" w:styleId="Heading3">
+    <w:name w:val="heading 3"/>
+    <w:basedOn w:val="Normal"/>
+    <w:next w:val="Normal"/>
+    <w:link w:val="Heading3Char"/>
+    <w:uiPriority w:val="9"/>
+    <w:unhideWhenUsed/>
+    <w:qFormat/>
+    <w:rsid w:val="005D0280"/>
+    <w:pPr>
+      <w:keepNext/>
+      <w:keepLines/>
+      <w:spacing w:before="40" w:after="0"/>
+      <w:outlineLvl w:val="2"/>
+    </w:pPr>
+    <w:rPr>
+      <w:rFonts w:asciiTheme="majorHAnsi" w:eastAsiaTheme="majorEastAsia" w:hAnsiTheme="majorHAnsi" w:cstheme="majorBidi"/>
+      <w:color w:val="243F60" w:themeColor="accent1" w:themeShade="7F"/>
+      <w:sz w:val="24"/>
+      <w:szCs w:val="24"/>
+    </w:rPr>
+  </w:style>
+  <w:style w:type="character" w:default="1" w:styleId="DefaultParagraphFont">
+    <w:name w:val="Default Paragraph Font"/>
+    <w:uiPriority w:val="1"/>
+    <w:semiHidden/>
+    <w:unhideWhenUsed/>
+  </w:style>
+  <w:style w:type="table" w:default="1" w:styleId="TableNormal">
+    <w:name w:val="Normal Table"/>
+    <w:uiPriority w:val="99"/>
+    <w:semiHidden/>
+    <w:unhideWhenUsed/>
+    <w:tblPr>
+      <w:tblInd w:w="0" w:type="dxa"/>
+      <w:tblCellMar>
+        <w:top w:w="0" w:type="dxa"/>
+        <w:left w:w="108" w:type="dxa"/>
+        <w:bottom w:w="0" w:type="dxa"/>
+        <w:right w:w="108" w:type="dxa"/>
+      </w:tblCellMar>
+    </w:tblPr>
+  </w:style>
+  <w:style w:type="numbering" w:default="1" w:styleId="NoList">
+    <w:name w:val="No List"/>
+    <w:uiPriority w:val="99"/>
+    <w:semiHidden/>
+    <w:unhideWhenUsed/>
+  </w:style>
+  <w:style w:type="character" w:customStyle="1" w:styleId="Heading1Char">
+    <w:name w:val="Heading 1 Char"/>
+    <w:basedOn w:val="DefaultParagraphFont"/>
+    <w:link w:val="Heading1"/>
+    <w:uiPriority w:val="9"/>
+    <w:rsid w:val="00AE7473"/>
+    <w:rPr>
+      <w:rFonts w:asciiTheme="majorHAnsi" w:eastAsiaTheme="majorEastAsia" w:hAnsiTheme="majorHAnsi" w:cstheme="majorBidi"/>
+      <w:b/>
+      <w:bCs/>
+      <w:color w:val="365F91" w:themeColor="accent1" w:themeShade="BF"/>
+      <w:sz w:val="28"/>
+      <w:szCs w:val="28"/>
+    </w:rPr>
+  </w:style>
+  <w:style w:type="table" w:styleId="TableGrid">
+    <w:name w:val="Table Grid"/>
+    <w:basedOn w:val="TableNormal"/>
+    <w:uiPriority w:val="59"/>
+    <w:rsid w:val="002C24A9"/>
+    <w:pPr>
+      <w:spacing w:after="0" w:line="240" w:lineRule="auto"/>
+    </w:pPr>
+    <w:tblPr>
+      <w:tblBorders>
+        <w:top w:val="single" w:sz="4" w:space="0" w:color="auto"/>
+        <w:left w:val="single" w:sz="4" w:space="0" w:color="auto"/>
+        <w:bottom w:val="single" w:sz="4" w:space="0" w:color="auto"/>
+        <w:right w:val="single" w:sz="4" w:space="0" w:color="auto"/>
+        <w:insideH w:val="single" w:sz="4" w:space="0" w:color="auto"/>
+        <w:insideV w:val="single" w:sz="4" w:space="0" w:color="auto"/>
+      </w:tblBorders>
+    </w:tblPr>
+  </w:style>
+  <w:style w:type="character" w:styleId="Hyperlink">
+    <w:name w:val="Hyperlink"/>
+    <w:basedOn w:val="DefaultParagraphFont"/>
+    <w:uiPriority w:val="99"/>
+    <w:unhideWhenUsed/>
+    <w:rsid w:val="00C937CF"/>
+    <w:rPr>
+      <w:color w:val="0000FF" w:themeColor="hyperlink"/>
+      <w:u w:val="single"/>
+    </w:rPr>
+  </w:style>
+  <w:style w:type="paragraph" w:styleId="HTMLPreformatted">
+    <w:name w:val="HTML Preformatted"/>
+    <w:basedOn w:val="Normal"/>
+    <w:link w:val="HTMLPreformattedChar"/>
+    <w:uiPriority w:val="99"/>
+    <w:semiHidden/>
+    <w:unhideWhenUsed/>
+    <w:rsid w:val="00C937CF"/>
+    <w:pPr>
+      <w:tabs>
+        <w:tab w:val="left" w:pos="916"/>
+        <w:tab w:val="left" w:pos="1832"/>
+        <w:tab w:val="left" w:pos="2748"/>
+        <w:tab w:val="left" w:pos="3664"/>
+        <w:tab w:val="left" w:pos="4580"/>
+        <w:tab w:val="left" w:pos="5496"/>
+        <w:tab w:val="left" w:pos="6412"/>
+        <w:tab w:val="left" w:pos="7328"/>
+        <w:tab w:val="left" w:pos="8244"/>
+        <w:tab w:val="left" w:pos="9160"/>
+        <w:tab w:val="left" w:pos="10076"/>
+        <w:tab w:val="left" w:pos="10992"/>
+        <w:tab w:val="left" w:pos="11908"/>
+        <w:tab w:val="left" w:pos="12824"/>
+        <w:tab w:val="left" w:pos="13740"/>
+        <w:tab w:val="left" w:pos="14656"/>
+      </w:tabs>
+      <w:spacing w:after="0" w:line="240" w:lineRule="auto"/>
+    </w:pPr>
+    <w:rPr>
+      <w:rFonts w:ascii="Courier New" w:eastAsia="Times New Roman" w:hAnsi="Courier New" w:cs="Courier New"/>
+      <w:sz w:val="20"/>
+      <w:szCs w:val="20"/>
+      <w:lang w:eastAsia="nl-NL"/>
+    </w:rPr>
+  </w:style>
+  <w:style w:type="character" w:customStyle="1" w:styleId="HTMLPreformattedChar">
+    <w:name w:val="HTML Preformatted Char"/>
+    <w:basedOn w:val="DefaultParagraphFont"/>
+    <w:link w:val="HTMLPreformatted"/>
+    <w:uiPriority w:val="99"/>
+    <w:semiHidden/>
+    <w:rsid w:val="00C937CF"/>
+    <w:rPr>
+      <w:rFonts w:ascii="Courier New" w:eastAsia="Times New Roman" w:hAnsi="Courier New" w:cs="Courier New"/>
+      <w:sz w:val="20"/>
+      <w:szCs w:val="20"/>
+      <w:lang w:eastAsia="nl-NL"/>
+    </w:rPr>
+  </w:style>
+  <w:style w:type="character" w:styleId="HTMLCode">
+    <w:name w:val="HTML Code"/>
+    <w:basedOn w:val="DefaultParagraphFont"/>
+    <w:uiPriority w:val="99"/>
+    <w:semiHidden/>
+    <w:unhideWhenUsed/>
+    <w:rsid w:val="00C937CF"/>
+    <w:rPr>
+      <w:rFonts w:ascii="Courier New" w:eastAsia="Times New Roman" w:hAnsi="Courier New" w:cs="Courier New"/>
+      <w:sz w:val="20"/>
+      <w:szCs w:val="20"/>
+    </w:rPr>
+  </w:style>
+  <w:style w:type="paragraph" w:styleId="NoSpacing">
+    <w:name w:val="No Spacing"/>
+    <w:uiPriority w:val="1"/>
+    <w:qFormat/>
+    <w:rsid w:val="00C937CF"/>
+    <w:pPr>
+      <w:spacing w:after="0" w:line="240" w:lineRule="auto"/>
+    </w:pPr>
+  </w:style>
+  <w:style w:type="character" w:customStyle="1" w:styleId="token">
+    <w:name w:val="token"/>
+    <w:basedOn w:val="DefaultParagraphFont"/>
+    <w:rsid w:val="00BC799E"/>
+  </w:style>
+  <w:style w:type="paragraph" w:styleId="TOCHeading">
+    <w:name w:val="TOC Heading"/>
+    <w:basedOn w:val="Heading1"/>
+    <w:next w:val="Normal"/>
+    <w:uiPriority w:val="39"/>
+    <w:unhideWhenUsed/>
+    <w:qFormat/>
+    <w:rsid w:val="009F0DF7"/>
+    <w:pPr>
+      <w:outlineLvl w:val="9"/>
+    </w:pPr>
+    <w:rPr>
+      <w:lang w:val="en-US" w:eastAsia="ja-JP"/>
+    </w:rPr>
+  </w:style>
+  <w:style w:type="paragraph" w:styleId="TOC1">
+    <w:name w:val="toc 1"/>
+    <w:basedOn w:val="Normal"/>
+    <w:next w:val="Normal"/>
+    <w:autoRedefine/>
+    <w:uiPriority w:val="39"/>
+    <w:unhideWhenUsed/>
+    <w:rsid w:val="009F0DF7"/>
+    <w:pPr>
+      <w:spacing w:after="100"/>
+    </w:pPr>
+  </w:style>
+  <w:style w:type="paragraph" w:styleId="BalloonText">
+    <w:name w:val="Balloon Text"/>
+    <w:basedOn w:val="Normal"/>
+    <w:link w:val="BalloonTextChar"/>
+    <w:uiPriority w:val="99"/>
+    <w:semiHidden/>
+    <w:unhideWhenUsed/>
+    <w:rsid w:val="009F0DF7"/>
+    <w:pPr>
+      <w:spacing w:after="0" w:line="240" w:lineRule="auto"/>
+    </w:pPr>
+    <w:rPr>
+      <w:rFonts w:ascii="Tahoma" w:hAnsi="Tahoma" w:cs="Tahoma"/>
+      <w:sz w:val="16"/>
+      <w:szCs w:val="16"/>
+    </w:rPr>
+  </w:style>
+  <w:style w:type="character" w:customStyle="1" w:styleId="BalloonTextChar">
+    <w:name w:val="Balloon Text Char"/>
+    <w:basedOn w:val="DefaultParagraphFont"/>
+    <w:link w:val="BalloonText"/>
+    <w:uiPriority w:val="99"/>
+    <w:semiHidden/>
+    <w:rsid w:val="009F0DF7"/>
+    <w:rPr>
+      <w:rFonts w:ascii="Tahoma" w:hAnsi="Tahoma" w:cs="Tahoma"/>
+      <w:sz w:val="16"/>
+      <w:szCs w:val="16"/>
+    </w:rPr>
+  </w:style>
+  <w:style w:type="paragraph" w:styleId="Header">
+    <w:name w:val="header"/>
+    <w:basedOn w:val="Normal"/>
+    <w:link w:val="HeaderChar"/>
+    <w:uiPriority w:val="99"/>
+    <w:unhideWhenUsed/>
+    <w:rsid w:val="00B13C14"/>
+    <w:pPr>
+      <w:tabs>
+        <w:tab w:val="center" w:pos="4536"/>
+        <w:tab w:val="right" w:pos="9072"/>
+      </w:tabs>
+      <w:spacing w:after="0" w:line="240" w:lineRule="auto"/>
+    </w:pPr>
+  </w:style>
+  <w:style w:type="character" w:customStyle="1" w:styleId="HeaderChar">
+    <w:name w:val="Header Char"/>
+    <w:basedOn w:val="DefaultParagraphFont"/>
+    <w:link w:val="Header"/>
+    <w:uiPriority w:val="99"/>
+    <w:rsid w:val="00B13C14"/>
+  </w:style>
+  <w:style w:type="paragraph" w:styleId="Footer">
+    <w:name w:val="footer"/>
+    <w:basedOn w:val="Normal"/>
+    <w:link w:val="FooterChar"/>
+    <w:uiPriority w:val="99"/>
+    <w:unhideWhenUsed/>
+    <w:rsid w:val="00B13C14"/>
+    <w:pPr>
+      <w:tabs>
+        <w:tab w:val="center" w:pos="4536"/>
+        <w:tab w:val="right" w:pos="9072"/>
+      </w:tabs>
+      <w:spacing w:after="0" w:line="240" w:lineRule="auto"/>
+    </w:pPr>
+  </w:style>
+  <w:style w:type="character" w:customStyle="1" w:styleId="FooterChar">
+    <w:name w:val="Footer Char"/>
+    <w:basedOn w:val="DefaultParagraphFont"/>
+    <w:link w:val="Footer"/>
+    <w:uiPriority w:val="99"/>
+    <w:rsid w:val="00B13C14"/>
+  </w:style>
+  <w:style w:type="paragraph" w:customStyle="1" w:styleId="kop3">
+    <w:name w:val="kop 3"/>
+    <w:basedOn w:val="Normal"/>
+    <w:next w:val="Normal"/>
+    <w:link w:val="Tekensvoorkop3"/>
+    <w:uiPriority w:val="1"/>
+    <w:unhideWhenUsed/>
+    <w:qFormat/>
+    <w:rsid w:val="00130FE4"/>
+    <w:pPr>
+      <w:keepNext/>
+      <w:keepLines/>
+      <w:widowControl w:val="0"/>
+      <w:spacing w:before="200" w:after="0" w:line="240" w:lineRule="auto"/>
+      <w:outlineLvl w:val="2"/>
+    </w:pPr>
+    <w:rPr>
+      <w:rFonts w:asciiTheme="majorHAnsi" w:eastAsiaTheme="majorEastAsia" w:hAnsiTheme="majorHAnsi" w:cstheme="majorBidi"/>
+      <w:color w:val="4F81BD" w:themeColor="accent1"/>
+      <w:lang w:val="en-US"/>
+    </w:rPr>
+  </w:style>
+  <w:style w:type="character" w:customStyle="1" w:styleId="Tekensvoorkop3">
+    <w:name w:val="Tekens voor kop 3"/>
+    <w:basedOn w:val="DefaultParagraphFont"/>
+    <w:link w:val="kop3"/>
+    <w:uiPriority w:val="1"/>
+    <w:rsid w:val="00130FE4"/>
+    <w:rPr>
+      <w:rFonts w:asciiTheme="majorHAnsi" w:eastAsiaTheme="majorEastAsia" w:hAnsiTheme="majorHAnsi" w:cstheme="majorBidi"/>
+      <w:color w:val="4F81BD" w:themeColor="accent1"/>
+      <w:lang w:val="en-US"/>
+    </w:rPr>
+  </w:style>
+  <w:style w:type="paragraph" w:styleId="ListParagraph">
+    <w:name w:val="List Paragraph"/>
+    <w:basedOn w:val="Normal"/>
+    <w:uiPriority w:val="34"/>
+    <w:qFormat/>
+    <w:rsid w:val="00130FE4"/>
+    <w:pPr>
+      <w:widowControl w:val="0"/>
+      <w:spacing w:after="0" w:line="240" w:lineRule="auto"/>
+    </w:pPr>
+    <w:rPr>
+      <w:lang w:val="en-US"/>
+    </w:rPr>
+  </w:style>
+  <w:style w:type="paragraph" w:styleId="TOC3">
+    <w:name w:val="toc 3"/>
+    <w:basedOn w:val="Normal"/>
+    <w:next w:val="Normal"/>
+    <w:autoRedefine/>
+    <w:uiPriority w:val="39"/>
+    <w:unhideWhenUsed/>
+    <w:rsid w:val="00101534"/>
+    <w:pPr>
+      <w:spacing w:after="100"/>
+      <w:ind w:left="440"/>
+    </w:pPr>
+  </w:style>
+  <w:style w:type="character" w:customStyle="1" w:styleId="Heading2Char">
+    <w:name w:val="Heading 2 Char"/>
+    <w:basedOn w:val="DefaultParagraphFont"/>
+    <w:link w:val="Heading2"/>
+    <w:uiPriority w:val="9"/>
+    <w:rsid w:val="005D0280"/>
+    <w:rPr>
+      <w:rFonts w:asciiTheme="majorHAnsi" w:eastAsiaTheme="majorEastAsia" w:hAnsiTheme="majorHAnsi" w:cstheme="majorBidi"/>
+      <w:color w:val="365F91" w:themeColor="accent1" w:themeShade="BF"/>
+      <w:sz w:val="26"/>
+      <w:szCs w:val="26"/>
+    </w:rPr>
+  </w:style>
+  <w:style w:type="character" w:customStyle="1" w:styleId="Heading3Char">
+    <w:name w:val="Heading 3 Char"/>
+    <w:basedOn w:val="DefaultParagraphFont"/>
+    <w:link w:val="Heading3"/>
     <w:uiPriority w:val="9"/>
     <w:rsid w:val="005D0280"/>
     <w:rPr>
@@ -7148,7 +8623,7 @@
 </file>
 
 <file path=customXml/itemProps1.xml><?xml version="1.0" encoding="utf-8"?>
-<ds:datastoreItem xmlns:ds="http://schemas.openxmlformats.org/officeDocument/2006/customXml" ds:itemID="{3E16B8C7-FBAB-4753-BB93-E51D5D0B20B6}">
+<ds:datastoreItem xmlns:ds="http://schemas.openxmlformats.org/officeDocument/2006/customXml" ds:itemID="{59D8E8E1-A262-4417-B6F3-BEDD79F6D928}">
   <ds:schemaRefs>
     <ds:schemaRef ds:uri="http://schemas.openxmlformats.org/officeDocument/2006/bibliography"/>
   </ds:schemaRefs>

</xml_diff>

<commit_message>
Very nearly finished with C #1
</commit_message>
<xml_diff>
--- a/Project56Docs/developmentB/DevB - opdracht C.docx
+++ b/Project56Docs/developmentB/DevB - opdracht C.docx
@@ -15,7 +15,7 @@
       <w:bookmarkStart w:id="0" w:name="_Toc440297952"/>
       <w:bookmarkStart w:id="1" w:name="_Toc440297963"/>
       <w:bookmarkStart w:id="2" w:name="_Toc440621375"/>
-      <w:bookmarkStart w:id="3" w:name="_Toc440644377"/>
+      <w:bookmarkStart w:id="3" w:name="_Toc440647828"/>
       <w:r>
         <w:rPr>
           <w:sz w:val="40"/>
@@ -50,7 +50,7 @@
       <w:bookmarkStart w:id="4" w:name="_Toc440297953"/>
       <w:bookmarkStart w:id="5" w:name="_Toc440297964"/>
       <w:bookmarkStart w:id="6" w:name="_Toc440621376"/>
-      <w:bookmarkStart w:id="7" w:name="_Toc440644378"/>
+      <w:bookmarkStart w:id="7" w:name="_Toc440647829"/>
       <w:r>
         <w:rPr>
           <w:sz w:val="40"/>
@@ -112,7 +112,7 @@
       <w:bookmarkStart w:id="8" w:name="_Toc440297954"/>
       <w:bookmarkStart w:id="9" w:name="_Toc440297965"/>
       <w:bookmarkStart w:id="10" w:name="_Toc440621377"/>
-      <w:bookmarkStart w:id="11" w:name="_Toc440644379"/>
+      <w:bookmarkStart w:id="11" w:name="_Toc440647830"/>
       <w:r>
         <w:rPr>
           <w:sz w:val="72"/>
@@ -293,14 +293,14 @@
               <w:lang w:eastAsia="nl-NL"/>
             </w:rPr>
           </w:pPr>
-          <w:hyperlink w:anchor="_Toc440644377" w:history="1">
+          <w:hyperlink w:anchor="_Toc440647831" w:history="1">
             <w:r>
               <w:rPr>
                 <w:rStyle w:val="Hyperlink"/>
                 <w:noProof/>
                 <w:lang w:val="en-US"/>
               </w:rPr>
-              <w:t>Development B</w:t>
+              <w:t>Stakeholders</w:t>
             </w:r>
             <w:r>
               <w:rPr>
@@ -321,7 +321,7 @@
                 <w:noProof/>
                 <w:webHidden/>
               </w:rPr>
-              <w:instrText xml:space="preserve"> PAGEREF _Toc440644377 \h </w:instrText>
+              <w:instrText xml:space="preserve"> PAGEREF _Toc440647831 \h </w:instrText>
             </w:r>
             <w:r>
               <w:rPr>
@@ -341,7 +341,7 @@
                 <w:noProof/>
                 <w:webHidden/>
               </w:rPr>
-              <w:t>1</w:t>
+              <w:t>3</w:t>
             </w:r>
             <w:r>
               <w:rPr>
@@ -364,14 +364,14 @@
               <w:lang w:eastAsia="nl-NL"/>
             </w:rPr>
           </w:pPr>
-          <w:hyperlink w:anchor="_Toc440644378" w:history="1">
+          <w:hyperlink w:anchor="_Toc440647832" w:history="1">
             <w:r>
               <w:rPr>
                 <w:rStyle w:val="Hyperlink"/>
                 <w:noProof/>
                 <w:lang w:val="en-US"/>
               </w:rPr>
-              <w:t>Continuous Delivery</w:t>
+              <w:t>Asset and configuration management</w:t>
             </w:r>
             <w:r>
               <w:rPr>
@@ -392,7 +392,7 @@
                 <w:noProof/>
                 <w:webHidden/>
               </w:rPr>
-              <w:instrText xml:space="preserve"> PAGEREF _Toc440644378 \h </w:instrText>
+              <w:instrText xml:space="preserve"> PAGEREF _Toc440647832 \h </w:instrText>
             </w:r>
             <w:r>
               <w:rPr>
@@ -412,7 +412,7 @@
                 <w:noProof/>
                 <w:webHidden/>
               </w:rPr>
-              <w:t>1</w:t>
+              <w:t>4</w:t>
             </w:r>
             <w:r>
               <w:rPr>
@@ -435,14 +435,14 @@
               <w:lang w:eastAsia="nl-NL"/>
             </w:rPr>
           </w:pPr>
-          <w:hyperlink w:anchor="_Toc440644379" w:history="1">
+          <w:hyperlink w:anchor="_Toc440647833" w:history="1">
             <w:r>
               <w:rPr>
                 <w:rStyle w:val="Hyperlink"/>
                 <w:noProof/>
                 <w:lang w:val="en-US"/>
               </w:rPr>
-              <w:t>Assignment C: Release-documentation output-subsystem</w:t>
+              <w:t>Deployment steps</w:t>
             </w:r>
             <w:r>
               <w:rPr>
@@ -463,7 +463,7 @@
                 <w:noProof/>
                 <w:webHidden/>
               </w:rPr>
-              <w:instrText xml:space="preserve"> PAGEREF _Toc440644379 \h </w:instrText>
+              <w:instrText xml:space="preserve"> PAGEREF _Toc440647833 \h </w:instrText>
             </w:r>
             <w:r>
               <w:rPr>
@@ -483,7 +483,7 @@
                 <w:noProof/>
                 <w:webHidden/>
               </w:rPr>
-              <w:t>1</w:t>
+              <w:t>6</w:t>
             </w:r>
             <w:r>
               <w:rPr>
@@ -506,14 +506,14 @@
               <w:lang w:eastAsia="nl-NL"/>
             </w:rPr>
           </w:pPr>
-          <w:hyperlink w:anchor="_Toc440644380" w:history="1">
+          <w:hyperlink w:anchor="_Toc440647840" w:history="1">
             <w:r>
               <w:rPr>
                 <w:rStyle w:val="Hyperlink"/>
                 <w:noProof/>
                 <w:lang w:val="en-US"/>
               </w:rPr>
-              <w:t>Stakeholders</w:t>
+              <w:t>Release plan-timeline and team responsibilities</w:t>
             </w:r>
             <w:r>
               <w:rPr>
@@ -534,7 +534,7 @@
                 <w:noProof/>
                 <w:webHidden/>
               </w:rPr>
-              <w:instrText xml:space="preserve"> PAGEREF _Toc440644380 \h </w:instrText>
+              <w:instrText xml:space="preserve"> PAGEREF _Toc440647840 \h </w:instrText>
             </w:r>
             <w:r>
               <w:rPr>
@@ -554,7 +554,7 @@
                 <w:noProof/>
                 <w:webHidden/>
               </w:rPr>
-              <w:t>3</w:t>
+              <w:t>9</w:t>
             </w:r>
             <w:r>
               <w:rPr>
@@ -577,14 +577,14 @@
               <w:lang w:eastAsia="nl-NL"/>
             </w:rPr>
           </w:pPr>
-          <w:hyperlink w:anchor="_Toc440644381" w:history="1">
+          <w:hyperlink w:anchor="_Toc440647845" w:history="1">
             <w:r>
               <w:rPr>
                 <w:rStyle w:val="Hyperlink"/>
                 <w:noProof/>
                 <w:lang w:val="en-US"/>
               </w:rPr>
-              <w:t>Asset and configuration management</w:t>
+              <w:t>Environments and upgrades</w:t>
             </w:r>
             <w:r>
               <w:rPr>
@@ -605,7 +605,7 @@
                 <w:noProof/>
                 <w:webHidden/>
               </w:rPr>
-              <w:instrText xml:space="preserve"> PAGEREF _Toc440644381 \h </w:instrText>
+              <w:instrText xml:space="preserve"> PAGEREF _Toc440647845 \h </w:instrText>
             </w:r>
             <w:r>
               <w:rPr>
@@ -625,7 +625,7 @@
                 <w:noProof/>
                 <w:webHidden/>
               </w:rPr>
-              <w:t>4</w:t>
+              <w:t>10</w:t>
             </w:r>
             <w:r>
               <w:rPr>
@@ -648,14 +648,14 @@
               <w:lang w:eastAsia="nl-NL"/>
             </w:rPr>
           </w:pPr>
-          <w:hyperlink w:anchor="_Toc440644382" w:history="1">
+          <w:hyperlink w:anchor="_Toc440647847" w:history="1">
             <w:r>
               <w:rPr>
                 <w:rStyle w:val="Hyperlink"/>
                 <w:noProof/>
                 <w:lang w:val="en-US"/>
               </w:rPr>
-              <w:t>Deployment steps</w:t>
+              <w:t>Upgrading live software to newer versions</w:t>
             </w:r>
             <w:r>
               <w:rPr>
@@ -676,1000 +676,7 @@
                 <w:noProof/>
                 <w:webHidden/>
               </w:rPr>
-              <w:instrText xml:space="preserve"> PAGEREF _Toc440644382 \h </w:instrText>
-            </w:r>
-            <w:r>
-              <w:rPr>
-                <w:noProof/>
-                <w:webHidden/>
-              </w:rPr>
-            </w:r>
-            <w:r>
-              <w:rPr>
-                <w:noProof/>
-                <w:webHidden/>
-              </w:rPr>
-              <w:fldChar w:fldCharType="separate"/>
-            </w:r>
-            <w:r>
-              <w:rPr>
-                <w:noProof/>
-                <w:webHidden/>
-              </w:rPr>
-              <w:t>6</w:t>
-            </w:r>
-            <w:r>
-              <w:rPr>
-                <w:noProof/>
-                <w:webHidden/>
-              </w:rPr>
-              <w:fldChar w:fldCharType="end"/>
-            </w:r>
-          </w:hyperlink>
-        </w:p>
-        <w:p>
-          <w:pPr>
-            <w:pStyle w:val="TOC1"/>
-            <w:tabs>
-              <w:tab w:val="right" w:leader="dot" w:pos="9062"/>
-            </w:tabs>
-            <w:rPr>
-              <w:rFonts w:eastAsiaTheme="minorEastAsia"/>
-              <w:noProof/>
-              <w:lang w:eastAsia="nl-NL"/>
-            </w:rPr>
-          </w:pPr>
-          <w:hyperlink w:anchor="_Toc440644383" w:history="1">
-            <w:r>
-              <w:rPr>
-                <w:rStyle w:val="Hyperlink"/>
-                <w:noProof/>
-                <w:lang w:val="en-US"/>
-              </w:rPr>
-              <w:t>Tech usage</w:t>
-            </w:r>
-            <w:r>
-              <w:rPr>
-                <w:noProof/>
-                <w:webHidden/>
-              </w:rPr>
-              <w:tab/>
-            </w:r>
-            <w:r>
-              <w:rPr>
-                <w:noProof/>
-                <w:webHidden/>
-              </w:rPr>
-              <w:fldChar w:fldCharType="begin"/>
-            </w:r>
-            <w:r>
-              <w:rPr>
-                <w:noProof/>
-                <w:webHidden/>
-              </w:rPr>
-              <w:instrText xml:space="preserve"> PAGEREF _Toc440644383 \h </w:instrText>
-            </w:r>
-            <w:r>
-              <w:rPr>
-                <w:noProof/>
-                <w:webHidden/>
-              </w:rPr>
-            </w:r>
-            <w:r>
-              <w:rPr>
-                <w:noProof/>
-                <w:webHidden/>
-              </w:rPr>
-              <w:fldChar w:fldCharType="separate"/>
-            </w:r>
-            <w:r>
-              <w:rPr>
-                <w:noProof/>
-                <w:webHidden/>
-              </w:rPr>
-              <w:t>6</w:t>
-            </w:r>
-            <w:r>
-              <w:rPr>
-                <w:noProof/>
-                <w:webHidden/>
-              </w:rPr>
-              <w:fldChar w:fldCharType="end"/>
-            </w:r>
-          </w:hyperlink>
-        </w:p>
-        <w:p>
-          <w:pPr>
-            <w:pStyle w:val="TOC1"/>
-            <w:tabs>
-              <w:tab w:val="right" w:leader="dot" w:pos="9062"/>
-            </w:tabs>
-            <w:rPr>
-              <w:rFonts w:eastAsiaTheme="minorEastAsia"/>
-              <w:noProof/>
-              <w:lang w:eastAsia="nl-NL"/>
-            </w:rPr>
-          </w:pPr>
-          <w:hyperlink w:anchor="_Toc440644384" w:history="1">
-            <w:r>
-              <w:rPr>
-                <w:rStyle w:val="Hyperlink"/>
-                <w:noProof/>
-                <w:lang w:val="en-US"/>
-              </w:rPr>
-              <w:t>(Jenkins) Deployment pipeline steps</w:t>
-            </w:r>
-            <w:r>
-              <w:rPr>
-                <w:noProof/>
-                <w:webHidden/>
-              </w:rPr>
-              <w:tab/>
-            </w:r>
-            <w:r>
-              <w:rPr>
-                <w:noProof/>
-                <w:webHidden/>
-              </w:rPr>
-              <w:fldChar w:fldCharType="begin"/>
-            </w:r>
-            <w:r>
-              <w:rPr>
-                <w:noProof/>
-                <w:webHidden/>
-              </w:rPr>
-              <w:instrText xml:space="preserve"> PAGEREF _Toc440644384 \h </w:instrText>
-            </w:r>
-            <w:r>
-              <w:rPr>
-                <w:noProof/>
-                <w:webHidden/>
-              </w:rPr>
-            </w:r>
-            <w:r>
-              <w:rPr>
-                <w:noProof/>
-                <w:webHidden/>
-              </w:rPr>
-              <w:fldChar w:fldCharType="separate"/>
-            </w:r>
-            <w:r>
-              <w:rPr>
-                <w:noProof/>
-                <w:webHidden/>
-              </w:rPr>
-              <w:t>6</w:t>
-            </w:r>
-            <w:r>
-              <w:rPr>
-                <w:noProof/>
-                <w:webHidden/>
-              </w:rPr>
-              <w:fldChar w:fldCharType="end"/>
-            </w:r>
-          </w:hyperlink>
-        </w:p>
-        <w:p>
-          <w:pPr>
-            <w:pStyle w:val="TOC1"/>
-            <w:tabs>
-              <w:tab w:val="right" w:leader="dot" w:pos="9062"/>
-            </w:tabs>
-            <w:rPr>
-              <w:rFonts w:eastAsiaTheme="minorEastAsia"/>
-              <w:noProof/>
-              <w:lang w:eastAsia="nl-NL"/>
-            </w:rPr>
-          </w:pPr>
-          <w:hyperlink w:anchor="_Toc440644385" w:history="1">
-            <w:r>
-              <w:rPr>
-                <w:rStyle w:val="Hyperlink"/>
-                <w:noProof/>
-                <w:lang w:val="en-US"/>
-              </w:rPr>
-              <w:t>1. Build actions:</w:t>
-            </w:r>
-            <w:r>
-              <w:rPr>
-                <w:noProof/>
-                <w:webHidden/>
-              </w:rPr>
-              <w:tab/>
-            </w:r>
-            <w:r>
-              <w:rPr>
-                <w:noProof/>
-                <w:webHidden/>
-              </w:rPr>
-              <w:fldChar w:fldCharType="begin"/>
-            </w:r>
-            <w:r>
-              <w:rPr>
-                <w:noProof/>
-                <w:webHidden/>
-              </w:rPr>
-              <w:instrText xml:space="preserve"> PAGEREF _Toc440644385 \h </w:instrText>
-            </w:r>
-            <w:r>
-              <w:rPr>
-                <w:noProof/>
-                <w:webHidden/>
-              </w:rPr>
-            </w:r>
-            <w:r>
-              <w:rPr>
-                <w:noProof/>
-                <w:webHidden/>
-              </w:rPr>
-              <w:fldChar w:fldCharType="separate"/>
-            </w:r>
-            <w:r>
-              <w:rPr>
-                <w:noProof/>
-                <w:webHidden/>
-              </w:rPr>
-              <w:t>6</w:t>
-            </w:r>
-            <w:r>
-              <w:rPr>
-                <w:noProof/>
-                <w:webHidden/>
-              </w:rPr>
-              <w:fldChar w:fldCharType="end"/>
-            </w:r>
-          </w:hyperlink>
-        </w:p>
-        <w:p>
-          <w:pPr>
-            <w:pStyle w:val="TOC1"/>
-            <w:tabs>
-              <w:tab w:val="right" w:leader="dot" w:pos="9062"/>
-            </w:tabs>
-            <w:rPr>
-              <w:rFonts w:eastAsiaTheme="minorEastAsia"/>
-              <w:noProof/>
-              <w:lang w:eastAsia="nl-NL"/>
-            </w:rPr>
-          </w:pPr>
-          <w:hyperlink w:anchor="_Toc440644386" w:history="1">
-            <w:r>
-              <w:rPr>
-                <w:rStyle w:val="Hyperlink"/>
-                <w:noProof/>
-                <w:lang w:val="en-US"/>
-              </w:rPr>
-              <w:t>2. Post-build actions:</w:t>
-            </w:r>
-            <w:r>
-              <w:rPr>
-                <w:noProof/>
-                <w:webHidden/>
-              </w:rPr>
-              <w:tab/>
-            </w:r>
-            <w:r>
-              <w:rPr>
-                <w:noProof/>
-                <w:webHidden/>
-              </w:rPr>
-              <w:fldChar w:fldCharType="begin"/>
-            </w:r>
-            <w:r>
-              <w:rPr>
-                <w:noProof/>
-                <w:webHidden/>
-              </w:rPr>
-              <w:instrText xml:space="preserve"> PAGEREF _Toc440644386 \h </w:instrText>
-            </w:r>
-            <w:r>
-              <w:rPr>
-                <w:noProof/>
-                <w:webHidden/>
-              </w:rPr>
-            </w:r>
-            <w:r>
-              <w:rPr>
-                <w:noProof/>
-                <w:webHidden/>
-              </w:rPr>
-              <w:fldChar w:fldCharType="separate"/>
-            </w:r>
-            <w:r>
-              <w:rPr>
-                <w:noProof/>
-                <w:webHidden/>
-              </w:rPr>
-              <w:t>7</w:t>
-            </w:r>
-            <w:r>
-              <w:rPr>
-                <w:noProof/>
-                <w:webHidden/>
-              </w:rPr>
-              <w:fldChar w:fldCharType="end"/>
-            </w:r>
-          </w:hyperlink>
-        </w:p>
-        <w:p>
-          <w:pPr>
-            <w:pStyle w:val="TOC1"/>
-            <w:tabs>
-              <w:tab w:val="right" w:leader="dot" w:pos="9062"/>
-            </w:tabs>
-            <w:rPr>
-              <w:rFonts w:eastAsiaTheme="minorEastAsia"/>
-              <w:noProof/>
-              <w:lang w:eastAsia="nl-NL"/>
-            </w:rPr>
-          </w:pPr>
-          <w:hyperlink w:anchor="_Toc440644387" w:history="1">
-            <w:r>
-              <w:rPr>
-                <w:rStyle w:val="Hyperlink"/>
-                <w:noProof/>
-                <w:lang w:val="en-US"/>
-              </w:rPr>
-              <w:t>3. Release:</w:t>
-            </w:r>
-            <w:r>
-              <w:rPr>
-                <w:noProof/>
-                <w:webHidden/>
-              </w:rPr>
-              <w:tab/>
-            </w:r>
-            <w:r>
-              <w:rPr>
-                <w:noProof/>
-                <w:webHidden/>
-              </w:rPr>
-              <w:fldChar w:fldCharType="begin"/>
-            </w:r>
-            <w:r>
-              <w:rPr>
-                <w:noProof/>
-                <w:webHidden/>
-              </w:rPr>
-              <w:instrText xml:space="preserve"> PAGEREF _Toc440644387 \h </w:instrText>
-            </w:r>
-            <w:r>
-              <w:rPr>
-                <w:noProof/>
-                <w:webHidden/>
-              </w:rPr>
-            </w:r>
-            <w:r>
-              <w:rPr>
-                <w:noProof/>
-                <w:webHidden/>
-              </w:rPr>
-              <w:fldChar w:fldCharType="separate"/>
-            </w:r>
-            <w:r>
-              <w:rPr>
-                <w:noProof/>
-                <w:webHidden/>
-              </w:rPr>
-              <w:t>7</w:t>
-            </w:r>
-            <w:r>
-              <w:rPr>
-                <w:noProof/>
-                <w:webHidden/>
-              </w:rPr>
-              <w:fldChar w:fldCharType="end"/>
-            </w:r>
-          </w:hyperlink>
-        </w:p>
-        <w:p>
-          <w:pPr>
-            <w:pStyle w:val="TOC1"/>
-            <w:tabs>
-              <w:tab w:val="right" w:leader="dot" w:pos="9062"/>
-            </w:tabs>
-            <w:rPr>
-              <w:rFonts w:eastAsiaTheme="minorEastAsia"/>
-              <w:noProof/>
-              <w:lang w:eastAsia="nl-NL"/>
-            </w:rPr>
-          </w:pPr>
-          <w:hyperlink w:anchor="_Toc440644388" w:history="1">
-            <w:r>
-              <w:rPr>
-                <w:rStyle w:val="Hyperlink"/>
-                <w:noProof/>
-                <w:lang w:val="en-US"/>
-              </w:rPr>
-              <w:t>4. Deployment:</w:t>
-            </w:r>
-            <w:r>
-              <w:rPr>
-                <w:noProof/>
-                <w:webHidden/>
-              </w:rPr>
-              <w:tab/>
-            </w:r>
-            <w:r>
-              <w:rPr>
-                <w:noProof/>
-                <w:webHidden/>
-              </w:rPr>
-              <w:fldChar w:fldCharType="begin"/>
-            </w:r>
-            <w:r>
-              <w:rPr>
-                <w:noProof/>
-                <w:webHidden/>
-              </w:rPr>
-              <w:instrText xml:space="preserve"> PAGEREF _Toc440644388 \h </w:instrText>
-            </w:r>
-            <w:r>
-              <w:rPr>
-                <w:noProof/>
-                <w:webHidden/>
-              </w:rPr>
-            </w:r>
-            <w:r>
-              <w:rPr>
-                <w:noProof/>
-                <w:webHidden/>
-              </w:rPr>
-              <w:fldChar w:fldCharType="separate"/>
-            </w:r>
-            <w:r>
-              <w:rPr>
-                <w:noProof/>
-                <w:webHidden/>
-              </w:rPr>
-              <w:t>8</w:t>
-            </w:r>
-            <w:r>
-              <w:rPr>
-                <w:noProof/>
-                <w:webHidden/>
-              </w:rPr>
-              <w:fldChar w:fldCharType="end"/>
-            </w:r>
-          </w:hyperlink>
-        </w:p>
-        <w:p>
-          <w:pPr>
-            <w:pStyle w:val="TOC1"/>
-            <w:tabs>
-              <w:tab w:val="right" w:leader="dot" w:pos="9062"/>
-            </w:tabs>
-            <w:rPr>
-              <w:rFonts w:eastAsiaTheme="minorEastAsia"/>
-              <w:noProof/>
-              <w:lang w:eastAsia="nl-NL"/>
-            </w:rPr>
-          </w:pPr>
-          <w:hyperlink w:anchor="_Toc440644389" w:history="1">
-            <w:r>
-              <w:rPr>
-                <w:rStyle w:val="Hyperlink"/>
-                <w:noProof/>
-                <w:lang w:val="en-US"/>
-              </w:rPr>
-              <w:t>Release plan-timeline</w:t>
-            </w:r>
-            <w:r>
-              <w:rPr>
-                <w:noProof/>
-                <w:webHidden/>
-              </w:rPr>
-              <w:tab/>
-            </w:r>
-            <w:r>
-              <w:rPr>
-                <w:noProof/>
-                <w:webHidden/>
-              </w:rPr>
-              <w:fldChar w:fldCharType="begin"/>
-            </w:r>
-            <w:r>
-              <w:rPr>
-                <w:noProof/>
-                <w:webHidden/>
-              </w:rPr>
-              <w:instrText xml:space="preserve"> PAGEREF _Toc440644389 \h </w:instrText>
-            </w:r>
-            <w:r>
-              <w:rPr>
-                <w:noProof/>
-                <w:webHidden/>
-              </w:rPr>
-            </w:r>
-            <w:r>
-              <w:rPr>
-                <w:noProof/>
-                <w:webHidden/>
-              </w:rPr>
-              <w:fldChar w:fldCharType="separate"/>
-            </w:r>
-            <w:r>
-              <w:rPr>
-                <w:noProof/>
-                <w:webHidden/>
-              </w:rPr>
-              <w:t>9</w:t>
-            </w:r>
-            <w:r>
-              <w:rPr>
-                <w:noProof/>
-                <w:webHidden/>
-              </w:rPr>
-              <w:fldChar w:fldCharType="end"/>
-            </w:r>
-          </w:hyperlink>
-        </w:p>
-        <w:p>
-          <w:pPr>
-            <w:pStyle w:val="TOC1"/>
-            <w:tabs>
-              <w:tab w:val="right" w:leader="dot" w:pos="9062"/>
-            </w:tabs>
-            <w:rPr>
-              <w:rFonts w:eastAsiaTheme="minorEastAsia"/>
-              <w:noProof/>
-              <w:lang w:eastAsia="nl-NL"/>
-            </w:rPr>
-          </w:pPr>
-          <w:hyperlink w:anchor="_Toc440644390" w:history="1">
-            <w:r>
-              <w:rPr>
-                <w:rStyle w:val="Hyperlink"/>
-                <w:noProof/>
-                <w:lang w:val="en-US"/>
-              </w:rPr>
-              <w:t>Week 2-6: Research and design</w:t>
-            </w:r>
-            <w:r>
-              <w:rPr>
-                <w:noProof/>
-                <w:webHidden/>
-              </w:rPr>
-              <w:tab/>
-            </w:r>
-            <w:r>
-              <w:rPr>
-                <w:noProof/>
-                <w:webHidden/>
-              </w:rPr>
-              <w:fldChar w:fldCharType="begin"/>
-            </w:r>
-            <w:r>
-              <w:rPr>
-                <w:noProof/>
-                <w:webHidden/>
-              </w:rPr>
-              <w:instrText xml:space="preserve"> PAGEREF _Toc440644390 \h </w:instrText>
-            </w:r>
-            <w:r>
-              <w:rPr>
-                <w:noProof/>
-                <w:webHidden/>
-              </w:rPr>
-            </w:r>
-            <w:r>
-              <w:rPr>
-                <w:noProof/>
-                <w:webHidden/>
-              </w:rPr>
-              <w:fldChar w:fldCharType="separate"/>
-            </w:r>
-            <w:r>
-              <w:rPr>
-                <w:noProof/>
-                <w:webHidden/>
-              </w:rPr>
-              <w:t>9</w:t>
-            </w:r>
-            <w:r>
-              <w:rPr>
-                <w:noProof/>
-                <w:webHidden/>
-              </w:rPr>
-              <w:fldChar w:fldCharType="end"/>
-            </w:r>
-          </w:hyperlink>
-        </w:p>
-        <w:p>
-          <w:pPr>
-            <w:pStyle w:val="TOC1"/>
-            <w:tabs>
-              <w:tab w:val="right" w:leader="dot" w:pos="9062"/>
-            </w:tabs>
-            <w:rPr>
-              <w:rFonts w:eastAsiaTheme="minorEastAsia"/>
-              <w:noProof/>
-              <w:lang w:eastAsia="nl-NL"/>
-            </w:rPr>
-          </w:pPr>
-          <w:hyperlink w:anchor="_Toc440644391" w:history="1">
-            <w:r>
-              <w:rPr>
-                <w:rStyle w:val="Hyperlink"/>
-                <w:noProof/>
-                <w:lang w:val="en-US"/>
-              </w:rPr>
-              <w:t>Week 6-16: Implementation with weekly prototype</w:t>
-            </w:r>
-            <w:r>
-              <w:rPr>
-                <w:noProof/>
-                <w:webHidden/>
-              </w:rPr>
-              <w:tab/>
-            </w:r>
-            <w:r>
-              <w:rPr>
-                <w:noProof/>
-                <w:webHidden/>
-              </w:rPr>
-              <w:fldChar w:fldCharType="begin"/>
-            </w:r>
-            <w:r>
-              <w:rPr>
-                <w:noProof/>
-                <w:webHidden/>
-              </w:rPr>
-              <w:instrText xml:space="preserve"> PAGEREF _Toc440644391 \h </w:instrText>
-            </w:r>
-            <w:r>
-              <w:rPr>
-                <w:noProof/>
-                <w:webHidden/>
-              </w:rPr>
-            </w:r>
-            <w:r>
-              <w:rPr>
-                <w:noProof/>
-                <w:webHidden/>
-              </w:rPr>
-              <w:fldChar w:fldCharType="separate"/>
-            </w:r>
-            <w:r>
-              <w:rPr>
-                <w:noProof/>
-                <w:webHidden/>
-              </w:rPr>
-              <w:t>9</w:t>
-            </w:r>
-            <w:r>
-              <w:rPr>
-                <w:noProof/>
-                <w:webHidden/>
-              </w:rPr>
-              <w:fldChar w:fldCharType="end"/>
-            </w:r>
-          </w:hyperlink>
-        </w:p>
-        <w:p>
-          <w:pPr>
-            <w:pStyle w:val="TOC1"/>
-            <w:tabs>
-              <w:tab w:val="right" w:leader="dot" w:pos="9062"/>
-            </w:tabs>
-            <w:rPr>
-              <w:rFonts w:eastAsiaTheme="minorEastAsia"/>
-              <w:noProof/>
-              <w:lang w:eastAsia="nl-NL"/>
-            </w:rPr>
-          </w:pPr>
-          <w:hyperlink w:anchor="_Toc440644392" w:history="1">
-            <w:r>
-              <w:rPr>
-                <w:rStyle w:val="Hyperlink"/>
-                <w:noProof/>
-                <w:lang w:val="en-US"/>
-              </w:rPr>
-              <w:t>Week 16-18: Extra time to work on deployment pipeline and testing</w:t>
-            </w:r>
-            <w:r>
-              <w:rPr>
-                <w:noProof/>
-                <w:webHidden/>
-              </w:rPr>
-              <w:tab/>
-            </w:r>
-            <w:r>
-              <w:rPr>
-                <w:noProof/>
-                <w:webHidden/>
-              </w:rPr>
-              <w:fldChar w:fldCharType="begin"/>
-            </w:r>
-            <w:r>
-              <w:rPr>
-                <w:noProof/>
-                <w:webHidden/>
-              </w:rPr>
-              <w:instrText xml:space="preserve"> PAGEREF _Toc440644392 \h </w:instrText>
-            </w:r>
-            <w:r>
-              <w:rPr>
-                <w:noProof/>
-                <w:webHidden/>
-              </w:rPr>
-            </w:r>
-            <w:r>
-              <w:rPr>
-                <w:noProof/>
-                <w:webHidden/>
-              </w:rPr>
-              <w:fldChar w:fldCharType="separate"/>
-            </w:r>
-            <w:r>
-              <w:rPr>
-                <w:noProof/>
-                <w:webHidden/>
-              </w:rPr>
-              <w:t>9</w:t>
-            </w:r>
-            <w:r>
-              <w:rPr>
-                <w:noProof/>
-                <w:webHidden/>
-              </w:rPr>
-              <w:fldChar w:fldCharType="end"/>
-            </w:r>
-          </w:hyperlink>
-        </w:p>
-        <w:p>
-          <w:pPr>
-            <w:pStyle w:val="TOC1"/>
-            <w:tabs>
-              <w:tab w:val="right" w:leader="dot" w:pos="9062"/>
-            </w:tabs>
-            <w:rPr>
-              <w:rFonts w:eastAsiaTheme="minorEastAsia"/>
-              <w:noProof/>
-              <w:lang w:eastAsia="nl-NL"/>
-            </w:rPr>
-          </w:pPr>
-          <w:hyperlink w:anchor="_Toc440644393" w:history="1">
-            <w:r>
-              <w:rPr>
-                <w:rStyle w:val="Hyperlink"/>
-                <w:noProof/>
-                <w:lang w:val="en-US"/>
-              </w:rPr>
-              <w:t>Environments and upgrades</w:t>
-            </w:r>
-            <w:r>
-              <w:rPr>
-                <w:noProof/>
-                <w:webHidden/>
-              </w:rPr>
-              <w:tab/>
-            </w:r>
-            <w:r>
-              <w:rPr>
-                <w:noProof/>
-                <w:webHidden/>
-              </w:rPr>
-              <w:fldChar w:fldCharType="begin"/>
-            </w:r>
-            <w:r>
-              <w:rPr>
-                <w:noProof/>
-                <w:webHidden/>
-              </w:rPr>
-              <w:instrText xml:space="preserve"> PAGEREF _Toc440644393 \h </w:instrText>
-            </w:r>
-            <w:r>
-              <w:rPr>
-                <w:noProof/>
-                <w:webHidden/>
-              </w:rPr>
-            </w:r>
-            <w:r>
-              <w:rPr>
-                <w:noProof/>
-                <w:webHidden/>
-              </w:rPr>
-              <w:fldChar w:fldCharType="separate"/>
-            </w:r>
-            <w:r>
-              <w:rPr>
-                <w:noProof/>
-                <w:webHidden/>
-              </w:rPr>
-              <w:t>10</w:t>
-            </w:r>
-            <w:r>
-              <w:rPr>
-                <w:noProof/>
-                <w:webHidden/>
-              </w:rPr>
-              <w:fldChar w:fldCharType="end"/>
-            </w:r>
-          </w:hyperlink>
-        </w:p>
-        <w:p>
-          <w:pPr>
-            <w:pStyle w:val="TOC1"/>
-            <w:tabs>
-              <w:tab w:val="right" w:leader="dot" w:pos="9062"/>
-            </w:tabs>
-            <w:rPr>
-              <w:rFonts w:eastAsiaTheme="minorEastAsia"/>
-              <w:noProof/>
-              <w:lang w:eastAsia="nl-NL"/>
-            </w:rPr>
-          </w:pPr>
-          <w:hyperlink w:anchor="_Toc440644394" w:history="1">
-            <w:r>
-              <w:rPr>
-                <w:rStyle w:val="Hyperlink"/>
-                <w:noProof/>
-                <w:lang w:val="en-US"/>
-              </w:rPr>
-              <w:t>Development, testing and production environments</w:t>
-            </w:r>
-            <w:r>
-              <w:rPr>
-                <w:noProof/>
-                <w:webHidden/>
-              </w:rPr>
-              <w:tab/>
-            </w:r>
-            <w:r>
-              <w:rPr>
-                <w:noProof/>
-                <w:webHidden/>
-              </w:rPr>
-              <w:fldChar w:fldCharType="begin"/>
-            </w:r>
-            <w:r>
-              <w:rPr>
-                <w:noProof/>
-                <w:webHidden/>
-              </w:rPr>
-              <w:instrText xml:space="preserve"> PAGEREF _Toc440644394 \h </w:instrText>
-            </w:r>
-            <w:r>
-              <w:rPr>
-                <w:noProof/>
-                <w:webHidden/>
-              </w:rPr>
-            </w:r>
-            <w:r>
-              <w:rPr>
-                <w:noProof/>
-                <w:webHidden/>
-              </w:rPr>
-              <w:fldChar w:fldCharType="separate"/>
-            </w:r>
-            <w:r>
-              <w:rPr>
-                <w:noProof/>
-                <w:webHidden/>
-              </w:rPr>
-              <w:t>10</w:t>
-            </w:r>
-            <w:r>
-              <w:rPr>
-                <w:noProof/>
-                <w:webHidden/>
-              </w:rPr>
-              <w:fldChar w:fldCharType="end"/>
-            </w:r>
-          </w:hyperlink>
-        </w:p>
-        <w:p>
-          <w:pPr>
-            <w:pStyle w:val="TOC1"/>
-            <w:tabs>
-              <w:tab w:val="right" w:leader="dot" w:pos="9062"/>
-            </w:tabs>
-            <w:rPr>
-              <w:rFonts w:eastAsiaTheme="minorEastAsia"/>
-              <w:noProof/>
-              <w:lang w:eastAsia="nl-NL"/>
-            </w:rPr>
-          </w:pPr>
-          <w:hyperlink w:anchor="_Toc440644395" w:history="1">
-            <w:r>
-              <w:rPr>
-                <w:rStyle w:val="Hyperlink"/>
-                <w:noProof/>
-                <w:lang w:val="en-US"/>
-              </w:rPr>
-              <w:t>Upgrading live software to newer versions</w:t>
-            </w:r>
-            <w:r>
-              <w:rPr>
-                <w:noProof/>
-                <w:webHidden/>
-              </w:rPr>
-              <w:tab/>
-            </w:r>
-            <w:r>
-              <w:rPr>
-                <w:noProof/>
-                <w:webHidden/>
-              </w:rPr>
-              <w:fldChar w:fldCharType="begin"/>
-            </w:r>
-            <w:r>
-              <w:rPr>
-                <w:noProof/>
-                <w:webHidden/>
-              </w:rPr>
-              <w:instrText xml:space="preserve"> PAGEREF _Toc440644395 \h </w:instrText>
-            </w:r>
-            <w:r>
-              <w:rPr>
-                <w:noProof/>
-                <w:webHidden/>
-              </w:rPr>
-            </w:r>
-            <w:r>
-              <w:rPr>
-                <w:noProof/>
-                <w:webHidden/>
-              </w:rPr>
-              <w:fldChar w:fldCharType="separate"/>
-            </w:r>
-            <w:r>
-              <w:rPr>
-                <w:noProof/>
-                <w:webHidden/>
-              </w:rPr>
-              <w:t>11</w:t>
-            </w:r>
-            <w:r>
-              <w:rPr>
-                <w:noProof/>
-                <w:webHidden/>
-              </w:rPr>
-              <w:fldChar w:fldCharType="end"/>
-            </w:r>
-          </w:hyperlink>
-        </w:p>
-        <w:p>
-          <w:pPr>
-            <w:pStyle w:val="TOC3"/>
-            <w:tabs>
-              <w:tab w:val="right" w:leader="dot" w:pos="9062"/>
-            </w:tabs>
-            <w:rPr>
-              <w:rFonts w:eastAsiaTheme="minorEastAsia"/>
-              <w:noProof/>
-              <w:lang w:eastAsia="nl-NL"/>
-            </w:rPr>
-          </w:pPr>
-          <w:hyperlink w:anchor="_Toc440644396" w:history="1">
-            <w:r>
-              <w:rPr>
-                <w:rStyle w:val="Hyperlink"/>
-                <w:noProof/>
-              </w:rPr>
-              <w:t>Steps</w:t>
-            </w:r>
-            <w:r>
-              <w:rPr>
-                <w:noProof/>
-                <w:webHidden/>
-              </w:rPr>
-              <w:tab/>
-            </w:r>
-            <w:r>
-              <w:rPr>
-                <w:noProof/>
-                <w:webHidden/>
-              </w:rPr>
-              <w:fldChar w:fldCharType="begin"/>
-            </w:r>
-            <w:r>
-              <w:rPr>
-                <w:noProof/>
-                <w:webHidden/>
-              </w:rPr>
-              <w:instrText xml:space="preserve"> PAGEREF _Toc440644396 \h </w:instrText>
+              <w:instrText xml:space="preserve"> PAGEREF _Toc440647847 \h </w:instrText>
             </w:r>
             <w:r>
               <w:rPr>
@@ -1722,6 +729,18 @@
     <w:p/>
     <w:p/>
     <w:p/>
+    <w:p/>
+    <w:p/>
+    <w:p/>
+    <w:p/>
+    <w:p/>
+    <w:p/>
+    <w:p/>
+    <w:p/>
+    <w:p>
+      <w:bookmarkStart w:id="12" w:name="_GoBack"/>
+      <w:bookmarkEnd w:id="12"/>
+    </w:p>
     <w:p>
       <w:pPr>
         <w:pStyle w:val="Heading1"/>
@@ -1731,7 +750,7 @@
           <w:lang w:val="en-US"/>
         </w:rPr>
       </w:pPr>
-      <w:bookmarkStart w:id="12" w:name="_Toc440644380"/>
+      <w:bookmarkStart w:id="13" w:name="_Toc440647831"/>
       <w:r>
         <w:rPr>
           <w:sz w:val="48"/>
@@ -1741,7 +760,7 @@
         <w:lastRenderedPageBreak/>
         <w:t>Stakeholders</w:t>
       </w:r>
-      <w:bookmarkEnd w:id="12"/>
+      <w:bookmarkEnd w:id="13"/>
       <w:r>
         <w:rPr>
           <w:sz w:val="48"/>
@@ -2039,7 +1058,7 @@
           <w:lang w:val="en-US"/>
         </w:rPr>
       </w:pPr>
-      <w:bookmarkStart w:id="13" w:name="_Toc440644381"/>
+      <w:bookmarkStart w:id="14" w:name="_Toc440647832"/>
       <w:r>
         <w:rPr>
           <w:sz w:val="48"/>
@@ -2065,7 +1084,7 @@
         </w:rPr>
         <w:t>management</w:t>
       </w:r>
-      <w:bookmarkEnd w:id="13"/>
+      <w:bookmarkEnd w:id="14"/>
       <w:r>
         <w:rPr>
           <w:sz w:val="48"/>
@@ -3944,7 +2963,7 @@
           <w:lang w:val="en-US"/>
         </w:rPr>
       </w:pPr>
-      <w:bookmarkStart w:id="14" w:name="_Toc440644382"/>
+      <w:bookmarkStart w:id="15" w:name="_Toc440647833"/>
       <w:r>
         <w:rPr>
           <w:sz w:val="48"/>
@@ -3962,7 +2981,7 @@
         </w:rPr>
         <w:t>steps</w:t>
       </w:r>
-      <w:bookmarkEnd w:id="14"/>
+      <w:bookmarkEnd w:id="15"/>
     </w:p>
     <w:p>
       <w:pPr>
@@ -4056,14 +3075,14 @@
           <w:lang w:val="en-US"/>
         </w:rPr>
       </w:pPr>
-      <w:bookmarkStart w:id="15" w:name="_Toc440644383"/>
+      <w:bookmarkStart w:id="16" w:name="_Toc440647834"/>
       <w:r>
         <w:rPr>
           <w:lang w:val="en-US"/>
         </w:rPr>
         <w:t>Tech usage</w:t>
       </w:r>
-      <w:bookmarkEnd w:id="15"/>
+      <w:bookmarkEnd w:id="16"/>
     </w:p>
     <w:p>
       <w:pPr>
@@ -4121,7 +3140,7 @@
           <w:lang w:val="en-US"/>
         </w:rPr>
       </w:pPr>
-      <w:bookmarkStart w:id="16" w:name="_Toc440644384"/>
+      <w:bookmarkStart w:id="17" w:name="_Toc440647835"/>
       <w:r>
         <w:rPr>
           <w:lang w:val="en-US"/>
@@ -4158,7 +3177,7 @@
         </w:rPr>
         <w:t xml:space="preserve"> steps</w:t>
       </w:r>
-      <w:bookmarkEnd w:id="16"/>
+      <w:bookmarkEnd w:id="17"/>
     </w:p>
     <w:p>
       <w:pPr>
@@ -4188,7 +3207,7 @@
           <w:lang w:val="en-US"/>
         </w:rPr>
       </w:pPr>
-      <w:bookmarkStart w:id="17" w:name="_Toc440644385"/>
+      <w:bookmarkStart w:id="18" w:name="_Toc440647836"/>
       <w:r>
         <w:rPr>
           <w:sz w:val="24"/>
@@ -4205,7 +3224,7 @@
         </w:rPr>
         <w:t>:</w:t>
       </w:r>
-      <w:bookmarkEnd w:id="17"/>
+      <w:bookmarkEnd w:id="18"/>
     </w:p>
     <w:p>
       <w:pPr>
@@ -4825,7 +3844,7 @@
           <w:lang w:val="en-US"/>
         </w:rPr>
       </w:pPr>
-      <w:bookmarkStart w:id="18" w:name="_Toc440644386"/>
+      <w:bookmarkStart w:id="19" w:name="_Toc440647837"/>
       <w:r>
         <w:rPr>
           <w:sz w:val="24"/>
@@ -4850,7 +3869,7 @@
         </w:rPr>
         <w:t>:</w:t>
       </w:r>
-      <w:bookmarkEnd w:id="18"/>
+      <w:bookmarkEnd w:id="19"/>
       <w:r>
         <w:rPr>
           <w:sz w:val="24"/>
@@ -4927,7 +3946,7 @@
           <w:lang w:val="en-US"/>
         </w:rPr>
       </w:pPr>
-      <w:bookmarkStart w:id="19" w:name="_Toc440644387"/>
+      <w:bookmarkStart w:id="20" w:name="_Toc440647838"/>
       <w:r>
         <w:rPr>
           <w:sz w:val="24"/>
@@ -4944,7 +3963,7 @@
         </w:rPr>
         <w:t>:</w:t>
       </w:r>
-      <w:bookmarkEnd w:id="19"/>
+      <w:bookmarkEnd w:id="20"/>
       <w:r>
         <w:rPr>
           <w:sz w:val="24"/>
@@ -5085,7 +4104,7 @@
           <w:lang w:val="en-US"/>
         </w:rPr>
       </w:pPr>
-      <w:bookmarkStart w:id="20" w:name="_Toc440644388"/>
+      <w:bookmarkStart w:id="21" w:name="_Toc440647839"/>
       <w:r>
         <w:rPr>
           <w:sz w:val="24"/>
@@ -5095,7 +4114,7 @@
         <w:lastRenderedPageBreak/>
         <w:t>4. Deployment:</w:t>
       </w:r>
-      <w:bookmarkEnd w:id="20"/>
+      <w:bookmarkEnd w:id="21"/>
     </w:p>
     <w:p>
       <w:pPr>
@@ -5380,7 +4399,7 @@
           <w:lang w:val="en-US"/>
         </w:rPr>
       </w:pPr>
-      <w:bookmarkStart w:id="21" w:name="_Toc440644389"/>
+      <w:bookmarkStart w:id="22" w:name="_Toc440647840"/>
       <w:r>
         <w:rPr>
           <w:sz w:val="48"/>
@@ -5390,7 +4409,6 @@
         <w:lastRenderedPageBreak/>
         <w:t>Release plan-timeline</w:t>
       </w:r>
-      <w:bookmarkEnd w:id="21"/>
       <w:r>
         <w:rPr>
           <w:sz w:val="48"/>
@@ -5399,6 +4417,7 @@
         </w:rPr>
         <w:t xml:space="preserve"> and team responsibilities</w:t>
       </w:r>
+      <w:bookmarkEnd w:id="22"/>
     </w:p>
     <w:p>
       <w:pPr>
@@ -5494,7 +4513,7 @@
           <w:lang w:val="en-US"/>
         </w:rPr>
       </w:pPr>
-      <w:bookmarkStart w:id="22" w:name="_Toc440644390"/>
+      <w:bookmarkStart w:id="23" w:name="_Toc440647841"/>
       <w:r>
         <w:rPr>
           <w:sz w:val="24"/>
@@ -5519,7 +4538,7 @@
         </w:rPr>
         <w:t xml:space="preserve"> and design</w:t>
       </w:r>
-      <w:bookmarkEnd w:id="22"/>
+      <w:bookmarkEnd w:id="23"/>
     </w:p>
     <w:p>
       <w:pPr>
@@ -5567,7 +4586,7 @@
           <w:lang w:val="en-US"/>
         </w:rPr>
       </w:pPr>
-      <w:bookmarkStart w:id="23" w:name="_Toc440644391"/>
+      <w:bookmarkStart w:id="24" w:name="_Toc440647842"/>
       <w:r>
         <w:rPr>
           <w:sz w:val="24"/>
@@ -5592,7 +4611,7 @@
         </w:rPr>
         <w:t>-16: Implementation with weekly prototype</w:t>
       </w:r>
-      <w:bookmarkEnd w:id="23"/>
+      <w:bookmarkEnd w:id="24"/>
     </w:p>
     <w:p>
       <w:pPr>
@@ -5622,7 +4641,7 @@
           <w:lang w:val="en-US"/>
         </w:rPr>
       </w:pPr>
-      <w:bookmarkStart w:id="24" w:name="_Toc440644392"/>
+      <w:bookmarkStart w:id="25" w:name="_Toc440647843"/>
       <w:r>
         <w:rPr>
           <w:sz w:val="24"/>
@@ -5671,7 +4690,7 @@
         </w:rPr>
         <w:t>Extra time to work on deployment pipeline and testing</w:t>
       </w:r>
-      <w:bookmarkEnd w:id="24"/>
+      <w:bookmarkEnd w:id="25"/>
     </w:p>
     <w:p>
       <w:pPr>
@@ -5695,6 +4714,7 @@
           <w:lang w:val="en-US"/>
         </w:rPr>
       </w:pPr>
+      <w:bookmarkStart w:id="26" w:name="_Toc440647844"/>
       <w:r>
         <w:rPr>
           <w:sz w:val="24"/>
@@ -5703,6 +4723,7 @@
         </w:rPr>
         <w:t>Team responsibilities:</w:t>
       </w:r>
+      <w:bookmarkEnd w:id="26"/>
     </w:p>
     <w:tbl>
       <w:tblPr>
@@ -5969,8 +4990,6 @@
         </w:rPr>
         <w:t>*= This team member has resigned from the team.</w:t>
       </w:r>
-      <w:bookmarkStart w:id="25" w:name="_GoBack"/>
-      <w:bookmarkEnd w:id="25"/>
     </w:p>
     <w:p>
       <w:pPr>
@@ -6008,7 +5027,7 @@
           <w:lang w:val="en-US"/>
         </w:rPr>
       </w:pPr>
-      <w:bookmarkStart w:id="26" w:name="_Toc440644393"/>
+      <w:bookmarkStart w:id="27" w:name="_Toc440647845"/>
       <w:r>
         <w:rPr>
           <w:sz w:val="48"/>
@@ -6018,7 +5037,7 @@
         <w:lastRenderedPageBreak/>
         <w:t>Environments and upgrades</w:t>
       </w:r>
-      <w:bookmarkEnd w:id="26"/>
+      <w:bookmarkEnd w:id="27"/>
     </w:p>
     <w:p>
       <w:pPr>
@@ -6114,7 +5133,7 @@
           <w:lang w:val="en-US"/>
         </w:rPr>
       </w:pPr>
-      <w:bookmarkStart w:id="27" w:name="_Toc440644394"/>
+      <w:bookmarkStart w:id="28" w:name="_Toc440647846"/>
       <w:r>
         <w:rPr>
           <w:sz w:val="24"/>
@@ -6123,7 +5142,7 @@
         </w:rPr>
         <w:t>Development, testing and production environments</w:t>
       </w:r>
-      <w:bookmarkEnd w:id="27"/>
+      <w:bookmarkEnd w:id="28"/>
     </w:p>
     <w:p>
       <w:pPr>
@@ -6385,7 +5404,7 @@
           <w:lang w:val="en-US"/>
         </w:rPr>
       </w:pPr>
-      <w:bookmarkStart w:id="28" w:name="_Toc440644395"/>
+      <w:bookmarkStart w:id="29" w:name="_Toc440647847"/>
       <w:r>
         <w:rPr>
           <w:sz w:val="24"/>
@@ -6395,7 +5414,7 @@
         <w:lastRenderedPageBreak/>
         <w:t>Upgrading live software to newer versions</w:t>
       </w:r>
-      <w:bookmarkEnd w:id="28"/>
+      <w:bookmarkEnd w:id="29"/>
     </w:p>
     <w:p>
       <w:pPr>
@@ -6454,14 +5473,14 @@
           <w:lang w:val="en-US"/>
         </w:rPr>
       </w:pPr>
-      <w:bookmarkStart w:id="29" w:name="_Toc440644396"/>
+      <w:bookmarkStart w:id="30" w:name="_Toc440647848"/>
       <w:r>
         <w:rPr>
           <w:rStyle w:val="Heading3Char"/>
         </w:rPr>
         <w:t>Steps</w:t>
       </w:r>
-      <w:bookmarkEnd w:id="29"/>
+      <w:bookmarkEnd w:id="30"/>
       <w:r>
         <w:rPr>
           <w:lang w:val="en-US"/>
@@ -6676,7 +5695,7 @@
           <w:rPr>
             <w:noProof/>
           </w:rPr>
-          <w:t>9</w:t>
+          <w:t>5</w:t>
         </w:r>
         <w:r>
           <w:rPr>
@@ -8623,7 +7642,7 @@
 </file>
 
 <file path=customXml/itemProps1.xml><?xml version="1.0" encoding="utf-8"?>
-<ds:datastoreItem xmlns:ds="http://schemas.openxmlformats.org/officeDocument/2006/customXml" ds:itemID="{59D8E8E1-A262-4417-B6F3-BEDD79F6D928}">
+<ds:datastoreItem xmlns:ds="http://schemas.openxmlformats.org/officeDocument/2006/customXml" ds:itemID="{CD25A68A-1C81-43C8-8C92-67DA8462DCBF}">
   <ds:schemaRefs>
     <ds:schemaRef ds:uri="http://schemas.openxmlformats.org/officeDocument/2006/bibliography"/>
   </ds:schemaRefs>

</xml_diff>